<commit_message>
Edited system design document
</commit_message>
<xml_diff>
--- a/Finance Project.docx
+++ b/Finance Project.docx
@@ -1,6 +1,6 @@
 
 <file path=word/document.xml><?xml version="1.0" encoding="utf-8"?>
-<w:document xmlns:wpc="http://schemas.microsoft.com/office/word/2010/wordprocessingCanvas" xmlns:cx="http://schemas.microsoft.com/office/drawing/2014/chartex" xmlns:cx1="http://schemas.microsoft.com/office/drawing/2015/9/8/chartex" xmlns:cx2="http://schemas.microsoft.com/office/drawing/2015/10/21/chartex" xmlns:cx3="http://schemas.microsoft.com/office/drawing/2016/5/9/chartex" xmlns:cx4="http://schemas.microsoft.com/office/drawing/2016/5/10/chartex" xmlns:cx5="http://schemas.microsoft.com/office/drawing/2016/5/11/chartex" xmlns:cx6="http://schemas.microsoft.com/office/drawing/2016/5/12/chartex" xmlns:cx7="http://schemas.microsoft.com/office/drawing/2016/5/13/chartex" xmlns:cx8="http://schemas.microsoft.com/office/drawing/2016/5/14/chartex" xmlns:mc="http://schemas.openxmlformats.org/markup-compatibility/2006" xmlns:aink="http://schemas.microsoft.com/office/drawing/2016/ink" xmlns:am3d="http://schemas.microsoft.com/office/drawing/2017/model3d" xmlns:o="urn:schemas-microsoft-com:office:office" xmlns:oel="http://schemas.microsoft.com/office/2019/extlst" xmlns:r="http://schemas.openxmlformats.org/officeDocument/2006/relationships" xmlns:m="http://schemas.openxmlformats.org/officeDocument/2006/math" xmlns:v="urn:schemas-microsoft-com:vml" xmlns:wp14="http://schemas.microsoft.com/office/word/2010/wordprocessingDrawing" xmlns:wp="http://schemas.openxmlformats.org/drawingml/2006/wordprocessingDrawing" xmlns:w10="urn:schemas-microsoft-com:office:word" xmlns:w="http://schemas.openxmlformats.org/wordprocessingml/2006/main" xmlns:w14="http://schemas.microsoft.com/office/word/2010/wordml" xmlns:w15="http://schemas.microsoft.com/office/word/2012/wordml" xmlns:w16cex="http://schemas.microsoft.com/office/word/2018/wordml/cex" xmlns:w16cid="http://schemas.microsoft.com/office/word/2016/wordml/cid" xmlns:w16="http://schemas.microsoft.com/office/word/2018/wordml" xmlns:w16sdtdh="http://schemas.microsoft.com/office/word/2020/wordml/sdtdatahash" xmlns:w16se="http://schemas.microsoft.com/office/word/2015/wordml/symex" xmlns:wpg="http://schemas.microsoft.com/office/word/2010/wordprocessingGroup" xmlns:wpi="http://schemas.microsoft.com/office/word/2010/wordprocessingInk" xmlns:wne="http://schemas.microsoft.com/office/word/2006/wordml" xmlns:wps="http://schemas.microsoft.com/office/word/2010/wordprocessingShape" mc:Ignorable="w14 w15 w16se w16cid w16 w16cex w16sdtdh wp14">
+<w:document xmlns:wpc="http://schemas.microsoft.com/office/word/2010/wordprocessingCanvas" xmlns:cx="http://schemas.microsoft.com/office/drawing/2014/chartex" xmlns:cx1="http://schemas.microsoft.com/office/drawing/2015/9/8/chartex" xmlns:cx2="http://schemas.microsoft.com/office/drawing/2015/10/21/chartex" xmlns:cx3="http://schemas.microsoft.com/office/drawing/2016/5/9/chartex" xmlns:cx4="http://schemas.microsoft.com/office/drawing/2016/5/10/chartex" xmlns:cx5="http://schemas.microsoft.com/office/drawing/2016/5/11/chartex" xmlns:cx6="http://schemas.microsoft.com/office/drawing/2016/5/12/chartex" xmlns:cx7="http://schemas.microsoft.com/office/drawing/2016/5/13/chartex" xmlns:cx8="http://schemas.microsoft.com/office/drawing/2016/5/14/chartex" xmlns:mc="http://schemas.openxmlformats.org/markup-compatibility/2006" xmlns:aink="http://schemas.microsoft.com/office/drawing/2016/ink" xmlns:am3d="http://schemas.microsoft.com/office/drawing/2017/model3d" xmlns:o="urn:schemas-microsoft-com:office:office" xmlns:oel="http://schemas.microsoft.com/office/2019/extlst" xmlns:r="http://schemas.openxmlformats.org/officeDocument/2006/relationships" xmlns:m="http://schemas.openxmlformats.org/officeDocument/2006/math" xmlns:v="urn:schemas-microsoft-com:vml" xmlns:wp14="http://schemas.microsoft.com/office/word/2010/wordprocessingDrawing" xmlns:wp="http://schemas.openxmlformats.org/drawingml/2006/wordprocessingDrawing" xmlns:w10="urn:schemas-microsoft-com:office:word" xmlns:w="http://schemas.openxmlformats.org/wordprocessingml/2006/main" xmlns:w14="http://schemas.microsoft.com/office/word/2010/wordml" xmlns:w15="http://schemas.microsoft.com/office/word/2012/wordml" xmlns:w16cex="http://schemas.microsoft.com/office/word/2018/wordml/cex" xmlns:w16cid="http://schemas.microsoft.com/office/word/2016/wordml/cid" xmlns:w16="http://schemas.microsoft.com/office/word/2018/wordml" xmlns:w16du="http://schemas.microsoft.com/office/word/2023/wordml/word16du" xmlns:w16sdtdh="http://schemas.microsoft.com/office/word/2020/wordml/sdtdatahash" xmlns:w16se="http://schemas.microsoft.com/office/word/2015/wordml/symex" xmlns:wpg="http://schemas.microsoft.com/office/word/2010/wordprocessingGroup" xmlns:wpi="http://schemas.microsoft.com/office/word/2010/wordprocessingInk" xmlns:wne="http://schemas.microsoft.com/office/word/2006/wordml" xmlns:wps="http://schemas.microsoft.com/office/word/2010/wordprocessingShape" mc:Ignorable="w14 w15 w16se w16cid w16 w16cex w16sdtdh w16du wp14">
   <w:body>
     <w:p>
       <w:pPr>
@@ -64,7 +64,31 @@
           <w:sz w:val="24"/>
           <w:szCs w:val="24"/>
         </w:rPr>
-        <w:t>This project aims to create a versatile Python program that integrates the functionalities of an expense tracker, personal budget planner, and simple calculator into a single application. The program provides users with a convenient tool to manage their expenses, track their budgets, and perform basic arithmetic calculations.</w:t>
+        <w:t>The project combines three functionalities into a single application: a transaction tracker for daily transactions, a budget manager for managing financial budgets and tracking spending against set budgets</w:t>
+      </w:r>
+      <w:r>
+        <w:rPr>
+          <w:rFonts w:ascii="Times New Roman" w:hAnsi="Times New Roman" w:cs="Times New Roman"/>
+          <w:sz w:val="24"/>
+          <w:szCs w:val="24"/>
+        </w:rPr>
+        <w:t xml:space="preserve"> and </w:t>
+      </w:r>
+      <w:r>
+        <w:rPr>
+          <w:rFonts w:ascii="Times New Roman" w:hAnsi="Times New Roman" w:cs="Times New Roman"/>
+          <w:sz w:val="24"/>
+          <w:szCs w:val="24"/>
+        </w:rPr>
+        <w:t>a basic arithmetic calculator</w:t>
+      </w:r>
+      <w:r>
+        <w:rPr>
+          <w:rFonts w:ascii="Times New Roman" w:hAnsi="Times New Roman" w:cs="Times New Roman"/>
+          <w:sz w:val="24"/>
+          <w:szCs w:val="24"/>
+        </w:rPr>
+        <w:t>.</w:t>
       </w:r>
     </w:p>
     <w:p>
@@ -114,7 +138,7 @@
           <w:sz w:val="24"/>
           <w:szCs w:val="24"/>
         </w:rPr>
-        <w:t>User Interface Layer:</w:t>
+        <w:t>Software Modules</w:t>
       </w:r>
     </w:p>
     <w:p>
@@ -136,31 +160,15 @@
           <w:sz w:val="24"/>
           <w:szCs w:val="24"/>
         </w:rPr>
-        <w:t xml:space="preserve">The user interface layer gives users </w:t>
-      </w:r>
-      <w:r>
-        <w:rPr>
-          <w:rFonts w:ascii="Times New Roman" w:hAnsi="Times New Roman" w:cs="Times New Roman"/>
-          <w:sz w:val="24"/>
-          <w:szCs w:val="24"/>
-        </w:rPr>
-        <w:t>a</w:t>
-      </w:r>
-      <w:r>
-        <w:rPr>
-          <w:rFonts w:ascii="Times New Roman" w:hAnsi="Times New Roman" w:cs="Times New Roman"/>
-          <w:sz w:val="24"/>
-          <w:szCs w:val="24"/>
-        </w:rPr>
-        <w:t xml:space="preserve"> user-friendly menu interface </w:t>
-      </w:r>
-      <w:r>
-        <w:rPr>
-          <w:rFonts w:ascii="Times New Roman" w:hAnsi="Times New Roman" w:cs="Times New Roman"/>
-          <w:sz w:val="24"/>
-          <w:szCs w:val="24"/>
-        </w:rPr>
-        <w:t>that lets them easily switch between functions.</w:t>
+        <w:t>Tran</w:t>
+      </w:r>
+      <w:r>
+        <w:rPr>
+          <w:rFonts w:ascii="Times New Roman" w:hAnsi="Times New Roman" w:cs="Times New Roman"/>
+          <w:sz w:val="24"/>
+          <w:szCs w:val="24"/>
+        </w:rPr>
+        <w:t>saction Tracker: Manages and records daily financial transactions. It supports adding, viewing, and searching transactions and can categorize expenditures and income.</w:t>
       </w:r>
     </w:p>
     <w:p>
@@ -182,7 +190,29 @@
           <w:sz w:val="24"/>
           <w:szCs w:val="24"/>
         </w:rPr>
-        <w:t>It receives user inputs and displays relevant information to the users based on their selections.</w:t>
+        <w:t>Budget Manager: Allows users to set, update, and view budgets. It calculates spending relative to the budgets and provides financial summaries.</w:t>
+      </w:r>
+    </w:p>
+    <w:p>
+      <w:pPr>
+        <w:pStyle w:val="ListParagraph"/>
+        <w:numPr>
+          <w:ilvl w:val="1"/>
+          <w:numId w:val="1"/>
+        </w:numPr>
+        <w:rPr>
+          <w:rFonts w:ascii="Times New Roman" w:hAnsi="Times New Roman" w:cs="Times New Roman"/>
+          <w:sz w:val="24"/>
+          <w:szCs w:val="24"/>
+        </w:rPr>
+      </w:pPr>
+      <w:r>
+        <w:rPr>
+          <w:rFonts w:ascii="Times New Roman" w:hAnsi="Times New Roman" w:cs="Times New Roman"/>
+          <w:sz w:val="24"/>
+          <w:szCs w:val="24"/>
+        </w:rPr>
+        <w:t>Calculator Program: Provides arithmetic operations such as addition, subtraction, multiplication, division, power, and square root.</w:t>
       </w:r>
     </w:p>
     <w:p>
@@ -204,7 +234,7 @@
           <w:sz w:val="24"/>
           <w:szCs w:val="24"/>
         </w:rPr>
-        <w:t>Functionality Modules:</w:t>
+        <w:t>Hardware Components</w:t>
       </w:r>
     </w:p>
     <w:p>
@@ -226,7 +256,7 @@
           <w:sz w:val="24"/>
           <w:szCs w:val="24"/>
         </w:rPr>
-        <w:t>Expense Tracking Module: Inputting, categorizing, saving, and controlling expenses.</w:t>
+        <w:t>Processor: Any modern processor capable of running Python.</w:t>
       </w:r>
     </w:p>
     <w:p>
@@ -248,15 +278,7 @@
           <w:sz w:val="24"/>
           <w:szCs w:val="24"/>
         </w:rPr>
-        <w:t xml:space="preserve">Budget Management Module: Sets and tracks monthly budgets for different types of expenses, giving users information </w:t>
-      </w:r>
-      <w:r>
-        <w:rPr>
-          <w:rFonts w:ascii="Times New Roman" w:hAnsi="Times New Roman" w:cs="Times New Roman"/>
-          <w:sz w:val="24"/>
-          <w:szCs w:val="24"/>
-        </w:rPr>
-        <w:t>about how they spend their money.</w:t>
+        <w:t>Memory: Minimum of 1GB RAM, though more is recommended for larger data sets.</w:t>
       </w:r>
     </w:p>
     <w:p>
@@ -278,7 +300,7 @@
           <w:sz w:val="24"/>
           <w:szCs w:val="24"/>
         </w:rPr>
-        <w:t>Calculator Module: Implements basic arithmetic operations and provides users with a simple calculator interface for performing calculations.</w:t>
+        <w:t>Storage: Sufficient disk space to store application files and user data</w:t>
       </w:r>
     </w:p>
     <w:p>
@@ -300,7 +322,7 @@
           <w:sz w:val="24"/>
           <w:szCs w:val="24"/>
         </w:rPr>
-        <w:t>Data Management Layer:</w:t>
+        <w:t>User Interface</w:t>
       </w:r>
     </w:p>
     <w:p>
@@ -322,29 +344,25 @@
           <w:sz w:val="24"/>
           <w:szCs w:val="24"/>
         </w:rPr>
-        <w:t>Data Storage: Utilizes dictionaries or data structures to store expense data, spending amounts, and calculation results. Data integrity and consistency are maintained across different functionalities.</w:t>
-      </w:r>
-    </w:p>
-    <w:p>
-      <w:pPr>
-        <w:pStyle w:val="ListParagraph"/>
-        <w:numPr>
-          <w:ilvl w:val="0"/>
-          <w:numId w:val="1"/>
-        </w:numPr>
-        <w:rPr>
-          <w:rFonts w:ascii="Times New Roman" w:hAnsi="Times New Roman" w:cs="Times New Roman"/>
-          <w:sz w:val="24"/>
-          <w:szCs w:val="24"/>
-        </w:rPr>
-      </w:pPr>
-      <w:r>
-        <w:rPr>
-          <w:rFonts w:ascii="Times New Roman" w:hAnsi="Times New Roman" w:cs="Times New Roman"/>
-          <w:sz w:val="24"/>
-          <w:szCs w:val="24"/>
-        </w:rPr>
-        <w:t>Integration Layer:</w:t>
+        <w:t>Command-Line Interface (CLI): Text-based interface providing menu options to interact with different modules (Transaction Tracker, Budget Manager, Calculator).</w:t>
+      </w:r>
+    </w:p>
+    <w:p>
+      <w:pPr>
+        <w:ind w:left="0"/>
+        <w:rPr>
+          <w:rFonts w:ascii="Times New Roman" w:hAnsi="Times New Roman" w:cs="Times New Roman"/>
+          <w:sz w:val="24"/>
+          <w:szCs w:val="24"/>
+        </w:rPr>
+      </w:pPr>
+      <w:r>
+        <w:rPr>
+          <w:rFonts w:ascii="Times New Roman" w:hAnsi="Times New Roman" w:cs="Times New Roman"/>
+          <w:sz w:val="24"/>
+          <w:szCs w:val="24"/>
+        </w:rPr>
+        <w:t>Hardware, Software, and System Requirements</w:t>
       </w:r>
     </w:p>
     <w:p>
@@ -366,7 +384,7 @@
           <w:sz w:val="24"/>
           <w:szCs w:val="24"/>
         </w:rPr>
-        <w:t>Connects the functionalities to the user interface layer so that all system parts can work together smoothly.</w:t>
+        <w:t>Hardware: Any standard PC or laptop with basic specifications.</w:t>
       </w:r>
     </w:p>
     <w:p>
@@ -388,29 +406,7 @@
           <w:sz w:val="24"/>
           <w:szCs w:val="24"/>
         </w:rPr>
-        <w:t>Takes care of the flow of control between functions based on what the user does and starts the right actions.</w:t>
-      </w:r>
-    </w:p>
-    <w:p>
-      <w:pPr>
-        <w:pStyle w:val="ListParagraph"/>
-        <w:numPr>
-          <w:ilvl w:val="0"/>
-          <w:numId w:val="1"/>
-        </w:numPr>
-        <w:rPr>
-          <w:rFonts w:ascii="Times New Roman" w:hAnsi="Times New Roman" w:cs="Times New Roman"/>
-          <w:sz w:val="24"/>
-          <w:szCs w:val="24"/>
-        </w:rPr>
-      </w:pPr>
-      <w:r>
-        <w:rPr>
-          <w:rFonts w:ascii="Times New Roman" w:hAnsi="Times New Roman" w:cs="Times New Roman"/>
-          <w:sz w:val="24"/>
-          <w:szCs w:val="24"/>
-        </w:rPr>
-        <w:t>Error Handling and Validation:</w:t>
+        <w:t>Software: Python 3.12 environment.</w:t>
       </w:r>
     </w:p>
     <w:p>
@@ -432,14 +428,14 @@
           <w:sz w:val="24"/>
           <w:szCs w:val="24"/>
         </w:rPr>
-        <w:t>Sets up error-handling tools to deal with problems and incorrect user input.</w:t>
-      </w:r>
-    </w:p>
-    <w:p>
-      <w:pPr>
-        <w:pStyle w:val="ListParagraph"/>
-        <w:numPr>
-          <w:ilvl w:val="1"/>
+        <w:t>System Requirements:</w:t>
+      </w:r>
+    </w:p>
+    <w:p>
+      <w:pPr>
+        <w:pStyle w:val="ListParagraph"/>
+        <w:numPr>
+          <w:ilvl w:val="2"/>
           <w:numId w:val="1"/>
         </w:numPr>
         <w:rPr>
@@ -454,125 +450,77 @@
           <w:sz w:val="24"/>
           <w:szCs w:val="24"/>
         </w:rPr>
+        <w:t>Python 3.12 installed</w:t>
+      </w:r>
+    </w:p>
+    <w:p>
+      <w:pPr>
+        <w:pStyle w:val="ListParagraph"/>
+        <w:numPr>
+          <w:ilvl w:val="2"/>
+          <w:numId w:val="1"/>
+        </w:numPr>
+        <w:rPr>
+          <w:rFonts w:ascii="Times New Roman" w:hAnsi="Times New Roman" w:cs="Times New Roman"/>
+          <w:sz w:val="24"/>
+          <w:szCs w:val="24"/>
+        </w:rPr>
+      </w:pPr>
+      <w:r>
+        <w:rPr>
+          <w:rFonts w:ascii="Times New Roman" w:hAnsi="Times New Roman" w:cs="Times New Roman"/>
+          <w:sz w:val="24"/>
+          <w:szCs w:val="24"/>
+        </w:rPr>
+        <w:t>Basic text editor or IDE for code editing</w:t>
+      </w:r>
+    </w:p>
+    <w:p>
+      <w:pPr>
+        <w:rPr>
+          <w:rFonts w:ascii="Times New Roman" w:hAnsi="Times New Roman" w:cs="Times New Roman"/>
+          <w:sz w:val="24"/>
+          <w:szCs w:val="24"/>
+        </w:rPr>
+      </w:pPr>
+    </w:p>
+    <w:p>
+      <w:pPr>
+        <w:ind w:left="0"/>
+        <w:rPr>
+          <w:rFonts w:ascii="Times New Roman" w:hAnsi="Times New Roman" w:cs="Times New Roman"/>
+          <w:sz w:val="24"/>
+          <w:szCs w:val="24"/>
+        </w:rPr>
+      </w:pPr>
+      <w:r>
+        <w:rPr>
+          <w:rFonts w:ascii="Times New Roman" w:hAnsi="Times New Roman" w:cs="Times New Roman"/>
+          <w:sz w:val="24"/>
+          <w:szCs w:val="24"/>
+        </w:rPr>
         <w:lastRenderedPageBreak/>
-        <w:t>Performs input validation to ensure that user inputs are within expected ranges and formats, preventing potential errors and ensuring data integrity.</w:t>
-      </w:r>
-    </w:p>
-    <w:p>
-      <w:pPr>
-        <w:pStyle w:val="ListParagraph"/>
-        <w:numPr>
-          <w:ilvl w:val="0"/>
-          <w:numId w:val="1"/>
-        </w:numPr>
-        <w:rPr>
-          <w:rFonts w:ascii="Times New Roman" w:hAnsi="Times New Roman" w:cs="Times New Roman"/>
-          <w:sz w:val="24"/>
-          <w:szCs w:val="24"/>
-        </w:rPr>
-      </w:pPr>
-      <w:r>
-        <w:rPr>
-          <w:rFonts w:ascii="Times New Roman" w:hAnsi="Times New Roman" w:cs="Times New Roman"/>
-          <w:sz w:val="24"/>
-          <w:szCs w:val="24"/>
-        </w:rPr>
-        <w:t>System Control Flow:</w:t>
-      </w:r>
-    </w:p>
-    <w:p>
-      <w:pPr>
-        <w:pStyle w:val="ListParagraph"/>
-        <w:numPr>
-          <w:ilvl w:val="1"/>
-          <w:numId w:val="1"/>
-        </w:numPr>
-        <w:rPr>
-          <w:rFonts w:ascii="Times New Roman" w:hAnsi="Times New Roman" w:cs="Times New Roman"/>
-          <w:sz w:val="24"/>
-          <w:szCs w:val="24"/>
-        </w:rPr>
-      </w:pPr>
-      <w:r>
-        <w:rPr>
-          <w:rFonts w:ascii="Times New Roman" w:hAnsi="Times New Roman" w:cs="Times New Roman"/>
-          <w:sz w:val="24"/>
-          <w:szCs w:val="24"/>
-        </w:rPr>
-        <w:t>The main control flow coordinates the execution of different modules and their functionalities based on user interactions.</w:t>
-      </w:r>
-    </w:p>
-    <w:p>
-      <w:pPr>
-        <w:pStyle w:val="ListParagraph"/>
-        <w:numPr>
-          <w:ilvl w:val="1"/>
-          <w:numId w:val="1"/>
-        </w:numPr>
-        <w:rPr>
-          <w:rFonts w:ascii="Times New Roman" w:hAnsi="Times New Roman" w:cs="Times New Roman"/>
-          <w:sz w:val="24"/>
-          <w:szCs w:val="24"/>
-        </w:rPr>
-      </w:pPr>
-      <w:r>
-        <w:rPr>
-          <w:rFonts w:ascii="Times New Roman" w:hAnsi="Times New Roman" w:cs="Times New Roman"/>
-          <w:sz w:val="24"/>
-          <w:szCs w:val="24"/>
-        </w:rPr>
-        <w:t>It ensures that the system is efficient and responsive, giving users a smooth experience.</w:t>
-      </w:r>
-    </w:p>
-    <w:p>
-      <w:pPr>
-        <w:ind w:left="0"/>
-        <w:rPr>
-          <w:rFonts w:ascii="Times New Roman" w:hAnsi="Times New Roman" w:cs="Times New Roman"/>
-          <w:sz w:val="24"/>
-          <w:szCs w:val="24"/>
-        </w:rPr>
-      </w:pPr>
-    </w:p>
-    <w:p>
-      <w:pPr>
-        <w:ind w:left="0"/>
-        <w:rPr>
-          <w:rFonts w:ascii="Times New Roman" w:hAnsi="Times New Roman" w:cs="Times New Roman"/>
-          <w:sz w:val="24"/>
-          <w:szCs w:val="24"/>
-        </w:rPr>
-      </w:pPr>
-      <w:r>
-        <w:rPr>
-          <w:rFonts w:ascii="Times New Roman" w:hAnsi="Times New Roman" w:cs="Times New Roman"/>
-          <w:sz w:val="24"/>
-          <w:szCs w:val="24"/>
-        </w:rPr>
         <w:t>Software Design</w:t>
       </w:r>
     </w:p>
     <w:p>
       <w:pPr>
-        <w:pStyle w:val="ListParagraph"/>
-        <w:rPr>
-          <w:rFonts w:ascii="Times New Roman" w:hAnsi="Times New Roman" w:cs="Times New Roman"/>
-          <w:sz w:val="24"/>
-          <w:szCs w:val="24"/>
-        </w:rPr>
-      </w:pPr>
-      <w:r>
-        <w:rPr>
-          <w:rFonts w:ascii="Times New Roman" w:hAnsi="Times New Roman" w:cs="Times New Roman"/>
+        <w:ind w:left="0"/>
+        <w:rPr>
+          <w:rFonts w:ascii="Times New Roman" w:hAnsi="Times New Roman" w:cs="Times New Roman"/>
+          <w:sz w:val="24"/>
+          <w:szCs w:val="24"/>
+        </w:rPr>
+      </w:pPr>
+      <w:r>
+        <w:rPr>
           <w:noProof/>
-          <w:sz w:val="24"/>
-          <w:szCs w:val="24"/>
         </w:rPr>
         <w:drawing>
-          <wp:inline distT="0" distB="0" distL="0" distR="0" wp14:anchorId="47A63650" wp14:editId="4C576853">
-            <wp:extent cx="5943600" cy="2197735"/>
+          <wp:inline distT="0" distB="0" distL="0" distR="0" wp14:anchorId="23093A89" wp14:editId="4CE1B80A">
+            <wp:extent cx="6681216" cy="3407410"/>
             <wp:effectExtent l="0" t="0" r="0" b="0"/>
-            <wp:docPr id="1354228322" name="Picture 1" descr="A diagram of a company&#10;&#10;Description automatically generated"/>
+            <wp:docPr id="211750700" name="Picture 1" descr="A diagram of a business process&#10;&#10;Description automatically generated"/>
             <wp:cNvGraphicFramePr>
               <a:graphicFrameLocks xmlns:a="http://schemas.openxmlformats.org/drawingml/2006/main" noChangeAspect="1"/>
             </wp:cNvGraphicFramePr>
@@ -580,7 +528,7 @@
               <a:graphicData uri="http://schemas.openxmlformats.org/drawingml/2006/picture">
                 <pic:pic xmlns:pic="http://schemas.openxmlformats.org/drawingml/2006/picture">
                   <pic:nvPicPr>
-                    <pic:cNvPr id="1354228322" name="Picture 1" descr="A diagram of a company&#10;&#10;Description automatically generated"/>
+                    <pic:cNvPr id="211750700" name="Picture 1" descr="A diagram of a business process&#10;&#10;Description automatically generated"/>
                     <pic:cNvPicPr/>
                   </pic:nvPicPr>
                   <pic:blipFill>
@@ -598,7 +546,7 @@
                   <pic:spPr>
                     <a:xfrm>
                       <a:off x="0" y="0"/>
-                      <a:ext cx="5943600" cy="2197735"/>
+                      <a:ext cx="6946407" cy="3542657"/>
                     </a:xfrm>
                     <a:prstGeom prst="rect">
                       <a:avLst/>
@@ -630,12 +578,143 @@
           <w:szCs w:val="24"/>
         </w:rPr>
       </w:pPr>
-      <w:r>
-        <w:rPr>
-          <w:rFonts w:ascii="Times New Roman" w:hAnsi="Times New Roman" w:cs="Times New Roman"/>
-          <w:sz w:val="24"/>
-          <w:szCs w:val="24"/>
-        </w:rPr>
+    </w:p>
+    <w:p>
+      <w:pPr>
+        <w:ind w:left="0"/>
+        <w:rPr>
+          <w:rFonts w:ascii="Times New Roman" w:hAnsi="Times New Roman" w:cs="Times New Roman"/>
+          <w:sz w:val="24"/>
+          <w:szCs w:val="24"/>
+        </w:rPr>
+      </w:pPr>
+    </w:p>
+    <w:p>
+      <w:pPr>
+        <w:ind w:left="0"/>
+        <w:rPr>
+          <w:rFonts w:ascii="Times New Roman" w:hAnsi="Times New Roman" w:cs="Times New Roman"/>
+          <w:sz w:val="24"/>
+          <w:szCs w:val="24"/>
+        </w:rPr>
+      </w:pPr>
+    </w:p>
+    <w:p>
+      <w:pPr>
+        <w:ind w:left="0"/>
+        <w:rPr>
+          <w:rFonts w:ascii="Times New Roman" w:hAnsi="Times New Roman" w:cs="Times New Roman"/>
+          <w:sz w:val="24"/>
+          <w:szCs w:val="24"/>
+        </w:rPr>
+      </w:pPr>
+    </w:p>
+    <w:p>
+      <w:pPr>
+        <w:ind w:left="0"/>
+        <w:rPr>
+          <w:rFonts w:ascii="Times New Roman" w:hAnsi="Times New Roman" w:cs="Times New Roman"/>
+          <w:sz w:val="24"/>
+          <w:szCs w:val="24"/>
+        </w:rPr>
+      </w:pPr>
+    </w:p>
+    <w:p>
+      <w:pPr>
+        <w:ind w:left="0"/>
+        <w:rPr>
+          <w:rFonts w:ascii="Times New Roman" w:hAnsi="Times New Roman" w:cs="Times New Roman"/>
+          <w:sz w:val="24"/>
+          <w:szCs w:val="24"/>
+        </w:rPr>
+      </w:pPr>
+    </w:p>
+    <w:p>
+      <w:pPr>
+        <w:ind w:left="0"/>
+        <w:rPr>
+          <w:rFonts w:ascii="Times New Roman" w:hAnsi="Times New Roman" w:cs="Times New Roman"/>
+          <w:sz w:val="24"/>
+          <w:szCs w:val="24"/>
+        </w:rPr>
+      </w:pPr>
+    </w:p>
+    <w:p>
+      <w:pPr>
+        <w:ind w:left="0"/>
+        <w:rPr>
+          <w:rFonts w:ascii="Times New Roman" w:hAnsi="Times New Roman" w:cs="Times New Roman"/>
+          <w:sz w:val="24"/>
+          <w:szCs w:val="24"/>
+        </w:rPr>
+      </w:pPr>
+    </w:p>
+    <w:p>
+      <w:pPr>
+        <w:ind w:left="0"/>
+        <w:rPr>
+          <w:rFonts w:ascii="Times New Roman" w:hAnsi="Times New Roman" w:cs="Times New Roman"/>
+          <w:sz w:val="24"/>
+          <w:szCs w:val="24"/>
+        </w:rPr>
+      </w:pPr>
+    </w:p>
+    <w:p>
+      <w:pPr>
+        <w:ind w:left="0"/>
+        <w:rPr>
+          <w:rFonts w:ascii="Times New Roman" w:hAnsi="Times New Roman" w:cs="Times New Roman"/>
+          <w:sz w:val="24"/>
+          <w:szCs w:val="24"/>
+        </w:rPr>
+      </w:pPr>
+    </w:p>
+    <w:p>
+      <w:pPr>
+        <w:ind w:left="0"/>
+        <w:rPr>
+          <w:rFonts w:ascii="Times New Roman" w:hAnsi="Times New Roman" w:cs="Times New Roman"/>
+          <w:sz w:val="24"/>
+          <w:szCs w:val="24"/>
+        </w:rPr>
+      </w:pPr>
+    </w:p>
+    <w:p>
+      <w:pPr>
+        <w:ind w:left="0"/>
+        <w:rPr>
+          <w:rFonts w:ascii="Times New Roman" w:hAnsi="Times New Roman" w:cs="Times New Roman"/>
+          <w:sz w:val="24"/>
+          <w:szCs w:val="24"/>
+        </w:rPr>
+      </w:pPr>
+    </w:p>
+    <w:p>
+      <w:pPr>
+        <w:ind w:left="0"/>
+        <w:rPr>
+          <w:rFonts w:ascii="Times New Roman" w:hAnsi="Times New Roman" w:cs="Times New Roman"/>
+          <w:sz w:val="24"/>
+          <w:szCs w:val="24"/>
+        </w:rPr>
+      </w:pPr>
+    </w:p>
+    <w:p>
+      <w:pPr>
+        <w:ind w:left="0"/>
+        <w:rPr>
+          <w:rFonts w:ascii="Times New Roman" w:hAnsi="Times New Roman" w:cs="Times New Roman"/>
+          <w:sz w:val="24"/>
+          <w:szCs w:val="24"/>
+        </w:rPr>
+      </w:pPr>
+      <w:r>
+        <w:rPr>
+          <w:rFonts w:ascii="Times New Roman" w:hAnsi="Times New Roman" w:cs="Times New Roman"/>
+          <w:sz w:val="24"/>
+          <w:szCs w:val="24"/>
+        </w:rPr>
+        <w:lastRenderedPageBreak/>
         <w:t>Class Diagram</w:t>
       </w:r>
     </w:p>
@@ -655,12 +734,11 @@
           <w:sz w:val="24"/>
           <w:szCs w:val="24"/>
         </w:rPr>
-        <w:lastRenderedPageBreak/>
         <w:drawing>
-          <wp:inline distT="0" distB="0" distL="0" distR="0" wp14:anchorId="69EB1F3A" wp14:editId="50F4CD7A">
-            <wp:extent cx="2434590" cy="8229600"/>
+          <wp:inline distT="0" distB="0" distL="0" distR="0" wp14:anchorId="2A3D6092" wp14:editId="25EDA3EF">
+            <wp:extent cx="5791200" cy="3112770"/>
             <wp:effectExtent l="0" t="0" r="0" b="0"/>
-            <wp:docPr id="1057809667" name="Picture 2" descr="A screenshot of a cell phone&#10;&#10;Description automatically generated"/>
+            <wp:docPr id="1913468492" name="Picture 2" descr="A diagram of a computer&#10;&#10;Description automatically generated with medium confidence"/>
             <wp:cNvGraphicFramePr>
               <a:graphicFrameLocks xmlns:a="http://schemas.openxmlformats.org/drawingml/2006/main" noChangeAspect="1"/>
             </wp:cNvGraphicFramePr>
@@ -668,11 +746,11 @@
               <a:graphicData uri="http://schemas.openxmlformats.org/drawingml/2006/picture">
                 <pic:pic xmlns:pic="http://schemas.openxmlformats.org/drawingml/2006/picture">
                   <pic:nvPicPr>
-                    <pic:cNvPr id="1057809667" name="Picture 2" descr="A screenshot of a cell phone&#10;&#10;Description automatically generated"/>
+                    <pic:cNvPr id="1913468492" name="Picture 2" descr="A diagram of a computer&#10;&#10;Description automatically generated with medium confidence"/>
                     <pic:cNvPicPr/>
                   </pic:nvPicPr>
                   <pic:blipFill>
-                    <a:blip r:embed="rId6">
+                    <a:blip r:embed="rId6" cstate="print">
                       <a:extLst>
                         <a:ext uri="{28A0092B-C50C-407E-A947-70E740481C1C}">
                           <a14:useLocalDpi xmlns:a14="http://schemas.microsoft.com/office/drawing/2010/main" val="0"/>
@@ -686,7 +764,7 @@
                   <pic:spPr>
                     <a:xfrm>
                       <a:off x="0" y="0"/>
-                      <a:ext cx="2434590" cy="8229600"/>
+                      <a:ext cx="5829606" cy="3133413"/>
                     </a:xfrm>
                     <a:prstGeom prst="rect">
                       <a:avLst/>
@@ -718,12 +796,153 @@
           <w:szCs w:val="24"/>
         </w:rPr>
       </w:pPr>
-      <w:r>
-        <w:rPr>
-          <w:rFonts w:ascii="Times New Roman" w:hAnsi="Times New Roman" w:cs="Times New Roman"/>
-          <w:sz w:val="24"/>
-          <w:szCs w:val="24"/>
-        </w:rPr>
+    </w:p>
+    <w:p>
+      <w:pPr>
+        <w:ind w:left="0"/>
+        <w:rPr>
+          <w:rFonts w:ascii="Times New Roman" w:hAnsi="Times New Roman" w:cs="Times New Roman"/>
+          <w:sz w:val="24"/>
+          <w:szCs w:val="24"/>
+        </w:rPr>
+      </w:pPr>
+    </w:p>
+    <w:p>
+      <w:pPr>
+        <w:ind w:left="0"/>
+        <w:rPr>
+          <w:rFonts w:ascii="Times New Roman" w:hAnsi="Times New Roman" w:cs="Times New Roman"/>
+          <w:sz w:val="24"/>
+          <w:szCs w:val="24"/>
+        </w:rPr>
+      </w:pPr>
+    </w:p>
+    <w:p>
+      <w:pPr>
+        <w:ind w:left="0"/>
+        <w:rPr>
+          <w:rFonts w:ascii="Times New Roman" w:hAnsi="Times New Roman" w:cs="Times New Roman"/>
+          <w:sz w:val="24"/>
+          <w:szCs w:val="24"/>
+        </w:rPr>
+      </w:pPr>
+    </w:p>
+    <w:p>
+      <w:pPr>
+        <w:ind w:left="0"/>
+        <w:rPr>
+          <w:rFonts w:ascii="Times New Roman" w:hAnsi="Times New Roman" w:cs="Times New Roman"/>
+          <w:sz w:val="24"/>
+          <w:szCs w:val="24"/>
+        </w:rPr>
+      </w:pPr>
+    </w:p>
+    <w:p>
+      <w:pPr>
+        <w:ind w:left="0"/>
+        <w:rPr>
+          <w:rFonts w:ascii="Times New Roman" w:hAnsi="Times New Roman" w:cs="Times New Roman"/>
+          <w:sz w:val="24"/>
+          <w:szCs w:val="24"/>
+        </w:rPr>
+      </w:pPr>
+    </w:p>
+    <w:p>
+      <w:pPr>
+        <w:ind w:left="0"/>
+        <w:rPr>
+          <w:rFonts w:ascii="Times New Roman" w:hAnsi="Times New Roman" w:cs="Times New Roman"/>
+          <w:sz w:val="24"/>
+          <w:szCs w:val="24"/>
+        </w:rPr>
+      </w:pPr>
+    </w:p>
+    <w:p>
+      <w:pPr>
+        <w:ind w:left="0"/>
+        <w:rPr>
+          <w:rFonts w:ascii="Times New Roman" w:hAnsi="Times New Roman" w:cs="Times New Roman"/>
+          <w:sz w:val="24"/>
+          <w:szCs w:val="24"/>
+        </w:rPr>
+      </w:pPr>
+    </w:p>
+    <w:p>
+      <w:pPr>
+        <w:ind w:left="0"/>
+        <w:rPr>
+          <w:rFonts w:ascii="Times New Roman" w:hAnsi="Times New Roman" w:cs="Times New Roman"/>
+          <w:sz w:val="24"/>
+          <w:szCs w:val="24"/>
+        </w:rPr>
+      </w:pPr>
+    </w:p>
+    <w:p>
+      <w:pPr>
+        <w:ind w:left="0"/>
+        <w:rPr>
+          <w:rFonts w:ascii="Times New Roman" w:hAnsi="Times New Roman" w:cs="Times New Roman"/>
+          <w:sz w:val="24"/>
+          <w:szCs w:val="24"/>
+        </w:rPr>
+      </w:pPr>
+    </w:p>
+    <w:p>
+      <w:pPr>
+        <w:ind w:left="0"/>
+        <w:rPr>
+          <w:rFonts w:ascii="Times New Roman" w:hAnsi="Times New Roman" w:cs="Times New Roman"/>
+          <w:sz w:val="24"/>
+          <w:szCs w:val="24"/>
+        </w:rPr>
+      </w:pPr>
+    </w:p>
+    <w:p>
+      <w:pPr>
+        <w:ind w:left="0"/>
+        <w:rPr>
+          <w:rFonts w:ascii="Times New Roman" w:hAnsi="Times New Roman" w:cs="Times New Roman"/>
+          <w:sz w:val="24"/>
+          <w:szCs w:val="24"/>
+        </w:rPr>
+      </w:pPr>
+    </w:p>
+    <w:p>
+      <w:pPr>
+        <w:ind w:left="0"/>
+        <w:rPr>
+          <w:rFonts w:ascii="Times New Roman" w:hAnsi="Times New Roman" w:cs="Times New Roman"/>
+          <w:sz w:val="24"/>
+          <w:szCs w:val="24"/>
+        </w:rPr>
+      </w:pPr>
+    </w:p>
+    <w:p>
+      <w:pPr>
+        <w:ind w:left="0"/>
+        <w:rPr>
+          <w:rFonts w:ascii="Times New Roman" w:hAnsi="Times New Roman" w:cs="Times New Roman"/>
+          <w:sz w:val="24"/>
+          <w:szCs w:val="24"/>
+        </w:rPr>
+      </w:pPr>
+    </w:p>
+    <w:p>
+      <w:pPr>
+        <w:ind w:left="0"/>
+        <w:rPr>
+          <w:rFonts w:ascii="Times New Roman" w:hAnsi="Times New Roman" w:cs="Times New Roman"/>
+          <w:sz w:val="24"/>
+          <w:szCs w:val="24"/>
+        </w:rPr>
+      </w:pPr>
+      <w:r>
+        <w:rPr>
+          <w:rFonts w:ascii="Times New Roman" w:hAnsi="Times New Roman" w:cs="Times New Roman"/>
+          <w:sz w:val="24"/>
+          <w:szCs w:val="24"/>
+        </w:rPr>
+        <w:lastRenderedPageBreak/>
         <w:t>Class Specifications</w:t>
       </w:r>
     </w:p>
@@ -746,15 +965,141 @@
           <w:sz w:val="24"/>
           <w:szCs w:val="24"/>
         </w:rPr>
-        <w:t xml:space="preserve">The ‘Application’ class acts as the entry point for the program and contains methods for displaying </w:t>
-      </w:r>
-      <w:r>
-        <w:rPr>
-          <w:rFonts w:ascii="Times New Roman" w:hAnsi="Times New Roman" w:cs="Times New Roman"/>
-          <w:sz w:val="24"/>
-          <w:szCs w:val="24"/>
-        </w:rPr>
-        <w:t>the main menu and invoking different functionalities based on user input.</w:t>
+        <w:t>Application</w:t>
+      </w:r>
+    </w:p>
+    <w:p>
+      <w:pPr>
+        <w:pStyle w:val="ListParagraph"/>
+        <w:numPr>
+          <w:ilvl w:val="1"/>
+          <w:numId w:val="4"/>
+        </w:numPr>
+        <w:rPr>
+          <w:rFonts w:ascii="Times New Roman" w:hAnsi="Times New Roman" w:cs="Times New Roman"/>
+          <w:sz w:val="24"/>
+          <w:szCs w:val="24"/>
+        </w:rPr>
+      </w:pPr>
+      <w:r>
+        <w:rPr>
+          <w:rFonts w:ascii="Times New Roman" w:hAnsi="Times New Roman" w:cs="Times New Roman"/>
+          <w:sz w:val="24"/>
+          <w:szCs w:val="24"/>
+        </w:rPr>
+        <w:t>Attributes:</w:t>
+      </w:r>
+    </w:p>
+    <w:p>
+      <w:pPr>
+        <w:pStyle w:val="ListParagraph"/>
+        <w:numPr>
+          <w:ilvl w:val="2"/>
+          <w:numId w:val="4"/>
+        </w:numPr>
+        <w:rPr>
+          <w:rFonts w:ascii="Times New Roman" w:hAnsi="Times New Roman" w:cs="Times New Roman"/>
+          <w:sz w:val="24"/>
+          <w:szCs w:val="24"/>
+        </w:rPr>
+      </w:pPr>
+      <w:r>
+        <w:rPr>
+          <w:rFonts w:ascii="Times New Roman" w:hAnsi="Times New Roman" w:cs="Times New Roman"/>
+          <w:sz w:val="24"/>
+          <w:szCs w:val="24"/>
+        </w:rPr>
+        <w:t>The main menu does not have attributes since it is a function managing the flow of user interaction.</w:t>
+      </w:r>
+    </w:p>
+    <w:p>
+      <w:pPr>
+        <w:pStyle w:val="ListParagraph"/>
+        <w:numPr>
+          <w:ilvl w:val="1"/>
+          <w:numId w:val="4"/>
+        </w:numPr>
+        <w:rPr>
+          <w:rFonts w:ascii="Times New Roman" w:hAnsi="Times New Roman" w:cs="Times New Roman"/>
+          <w:sz w:val="24"/>
+          <w:szCs w:val="24"/>
+        </w:rPr>
+      </w:pPr>
+      <w:r>
+        <w:rPr>
+          <w:rFonts w:ascii="Times New Roman" w:hAnsi="Times New Roman" w:cs="Times New Roman"/>
+          <w:sz w:val="24"/>
+          <w:szCs w:val="24"/>
+        </w:rPr>
+        <w:t>Methods:</w:t>
+      </w:r>
+    </w:p>
+    <w:p>
+      <w:pPr>
+        <w:pStyle w:val="ListParagraph"/>
+        <w:numPr>
+          <w:ilvl w:val="2"/>
+          <w:numId w:val="4"/>
+        </w:numPr>
+        <w:rPr>
+          <w:rFonts w:ascii="Times New Roman" w:hAnsi="Times New Roman" w:cs="Times New Roman"/>
+          <w:sz w:val="24"/>
+          <w:szCs w:val="24"/>
+        </w:rPr>
+      </w:pPr>
+      <w:proofErr w:type="spellStart"/>
+      <w:r>
+        <w:rPr>
+          <w:rFonts w:ascii="Times New Roman" w:hAnsi="Times New Roman" w:cs="Times New Roman"/>
+          <w:sz w:val="24"/>
+          <w:szCs w:val="24"/>
+        </w:rPr>
+        <w:t>mainMenu</w:t>
+      </w:r>
+      <w:proofErr w:type="spellEnd"/>
+      <w:r>
+        <w:rPr>
+          <w:rFonts w:ascii="Times New Roman" w:hAnsi="Times New Roman" w:cs="Times New Roman"/>
+          <w:sz w:val="24"/>
+          <w:szCs w:val="24"/>
+        </w:rPr>
+        <w:t xml:space="preserve">() is a public method that provides a command-line interface for users to interact with the application. It manages user choices and calls appropriate methods from </w:t>
+      </w:r>
+      <w:proofErr w:type="spellStart"/>
+      <w:r>
+        <w:rPr>
+          <w:rFonts w:ascii="Times New Roman" w:hAnsi="Times New Roman" w:cs="Times New Roman"/>
+          <w:sz w:val="24"/>
+          <w:szCs w:val="24"/>
+        </w:rPr>
+        <w:t>TransactionTracker</w:t>
+      </w:r>
+      <w:proofErr w:type="spellEnd"/>
+      <w:r>
+        <w:rPr>
+          <w:rFonts w:ascii="Times New Roman" w:hAnsi="Times New Roman" w:cs="Times New Roman"/>
+          <w:sz w:val="24"/>
+          <w:szCs w:val="24"/>
+        </w:rPr>
+        <w:t xml:space="preserve">, </w:t>
+      </w:r>
+      <w:proofErr w:type="spellStart"/>
+      <w:r>
+        <w:rPr>
+          <w:rFonts w:ascii="Times New Roman" w:hAnsi="Times New Roman" w:cs="Times New Roman"/>
+          <w:sz w:val="24"/>
+          <w:szCs w:val="24"/>
+        </w:rPr>
+        <w:t>BudgetManager</w:t>
+      </w:r>
+      <w:proofErr w:type="spellEnd"/>
+      <w:r>
+        <w:rPr>
+          <w:rFonts w:ascii="Times New Roman" w:hAnsi="Times New Roman" w:cs="Times New Roman"/>
+          <w:sz w:val="24"/>
+          <w:szCs w:val="24"/>
+        </w:rPr>
+        <w:t>, and Calculator.</w:t>
       </w:r>
     </w:p>
     <w:p>
@@ -770,21 +1115,223 @@
           <w:szCs w:val="24"/>
         </w:rPr>
       </w:pPr>
-      <w:r>
-        <w:rPr>
-          <w:rFonts w:ascii="Times New Roman" w:hAnsi="Times New Roman" w:cs="Times New Roman"/>
-          <w:sz w:val="24"/>
-          <w:szCs w:val="24"/>
-        </w:rPr>
-        <w:t xml:space="preserve">The ‘ExpenseTracker’ </w:t>
-      </w:r>
-      <w:r>
-        <w:rPr>
-          <w:rFonts w:ascii="Times New Roman" w:hAnsi="Times New Roman" w:cs="Times New Roman"/>
-          <w:sz w:val="24"/>
-          <w:szCs w:val="24"/>
-        </w:rPr>
-        <w:t>class manages expense-related functionalities, such as tracking expenses, updating expense data, and displaying expense summaries.</w:t>
+      <w:proofErr w:type="spellStart"/>
+      <w:r>
+        <w:rPr>
+          <w:rFonts w:ascii="Times New Roman" w:hAnsi="Times New Roman" w:cs="Times New Roman"/>
+          <w:sz w:val="24"/>
+          <w:szCs w:val="24"/>
+        </w:rPr>
+        <w:t>TransactionTracker</w:t>
+      </w:r>
+      <w:proofErr w:type="spellEnd"/>
+    </w:p>
+    <w:p>
+      <w:pPr>
+        <w:pStyle w:val="ListParagraph"/>
+        <w:numPr>
+          <w:ilvl w:val="1"/>
+          <w:numId w:val="4"/>
+        </w:numPr>
+        <w:rPr>
+          <w:rFonts w:ascii="Times New Roman" w:hAnsi="Times New Roman" w:cs="Times New Roman"/>
+          <w:sz w:val="24"/>
+          <w:szCs w:val="24"/>
+        </w:rPr>
+      </w:pPr>
+      <w:r>
+        <w:rPr>
+          <w:rFonts w:ascii="Times New Roman" w:hAnsi="Times New Roman" w:cs="Times New Roman"/>
+          <w:sz w:val="24"/>
+          <w:szCs w:val="24"/>
+        </w:rPr>
+        <w:t>Attributes:</w:t>
+      </w:r>
+    </w:p>
+    <w:p>
+      <w:pPr>
+        <w:pStyle w:val="ListParagraph"/>
+        <w:numPr>
+          <w:ilvl w:val="2"/>
+          <w:numId w:val="4"/>
+        </w:numPr>
+        <w:rPr>
+          <w:rFonts w:ascii="Times New Roman" w:hAnsi="Times New Roman" w:cs="Times New Roman"/>
+          <w:sz w:val="24"/>
+          <w:szCs w:val="24"/>
+        </w:rPr>
+      </w:pPr>
+      <w:r>
+        <w:rPr>
+          <w:rFonts w:ascii="Times New Roman" w:hAnsi="Times New Roman" w:cs="Times New Roman"/>
+          <w:sz w:val="24"/>
+          <w:szCs w:val="24"/>
+        </w:rPr>
+        <w:t>e</w:t>
+      </w:r>
+      <w:r>
+        <w:rPr>
+          <w:rFonts w:ascii="Times New Roman" w:hAnsi="Times New Roman" w:cs="Times New Roman"/>
+          <w:sz w:val="24"/>
+          <w:szCs w:val="24"/>
+        </w:rPr>
+        <w:t>xpenses and incomes are lists that hold dictionaries with transaction details. These attributes are private (denoted by -), meaning they are intended to be accessed only within the class.</w:t>
+      </w:r>
+    </w:p>
+    <w:p>
+      <w:pPr>
+        <w:pStyle w:val="ListParagraph"/>
+        <w:numPr>
+          <w:ilvl w:val="1"/>
+          <w:numId w:val="4"/>
+        </w:numPr>
+        <w:rPr>
+          <w:rFonts w:ascii="Times New Roman" w:hAnsi="Times New Roman" w:cs="Times New Roman"/>
+          <w:sz w:val="24"/>
+          <w:szCs w:val="24"/>
+        </w:rPr>
+      </w:pPr>
+      <w:r>
+        <w:rPr>
+          <w:rFonts w:ascii="Times New Roman" w:hAnsi="Times New Roman" w:cs="Times New Roman"/>
+          <w:sz w:val="24"/>
+          <w:szCs w:val="24"/>
+        </w:rPr>
+        <w:t>M</w:t>
+      </w:r>
+      <w:r>
+        <w:rPr>
+          <w:rFonts w:ascii="Times New Roman" w:hAnsi="Times New Roman" w:cs="Times New Roman"/>
+          <w:sz w:val="24"/>
+          <w:szCs w:val="24"/>
+        </w:rPr>
+        <w:t xml:space="preserve">ethods: </w:t>
+      </w:r>
+    </w:p>
+    <w:p>
+      <w:pPr>
+        <w:pStyle w:val="ListParagraph"/>
+        <w:numPr>
+          <w:ilvl w:val="2"/>
+          <w:numId w:val="4"/>
+        </w:numPr>
+        <w:rPr>
+          <w:rFonts w:ascii="Times New Roman" w:hAnsi="Times New Roman" w:cs="Times New Roman"/>
+          <w:sz w:val="24"/>
+          <w:szCs w:val="24"/>
+        </w:rPr>
+      </w:pPr>
+      <w:proofErr w:type="spellStart"/>
+      <w:r>
+        <w:rPr>
+          <w:rFonts w:ascii="Times New Roman" w:hAnsi="Times New Roman" w:cs="Times New Roman"/>
+          <w:sz w:val="24"/>
+          <w:szCs w:val="24"/>
+        </w:rPr>
+        <w:t>addExpense</w:t>
+      </w:r>
+      <w:proofErr w:type="spellEnd"/>
+      <w:r>
+        <w:rPr>
+          <w:rFonts w:ascii="Times New Roman" w:hAnsi="Times New Roman" w:cs="Times New Roman"/>
+          <w:sz w:val="24"/>
+          <w:szCs w:val="24"/>
+        </w:rPr>
+        <w:t>()</w:t>
+      </w:r>
+      <w:r>
+        <w:rPr>
+          <w:rFonts w:ascii="Times New Roman" w:hAnsi="Times New Roman" w:cs="Times New Roman"/>
+          <w:sz w:val="24"/>
+          <w:szCs w:val="24"/>
+        </w:rPr>
+        <w:t xml:space="preserve"> and </w:t>
+      </w:r>
+      <w:proofErr w:type="spellStart"/>
+      <w:r>
+        <w:rPr>
+          <w:rFonts w:ascii="Times New Roman" w:hAnsi="Times New Roman" w:cs="Times New Roman"/>
+          <w:sz w:val="24"/>
+          <w:szCs w:val="24"/>
+        </w:rPr>
+        <w:t>addIncome</w:t>
+      </w:r>
+      <w:proofErr w:type="spellEnd"/>
+      <w:r>
+        <w:rPr>
+          <w:rFonts w:ascii="Times New Roman" w:hAnsi="Times New Roman" w:cs="Times New Roman"/>
+          <w:sz w:val="24"/>
+          <w:szCs w:val="24"/>
+        </w:rPr>
+        <w:t>()</w:t>
+      </w:r>
+      <w:r>
+        <w:rPr>
+          <w:rFonts w:ascii="Times New Roman" w:hAnsi="Times New Roman" w:cs="Times New Roman"/>
+          <w:sz w:val="24"/>
+          <w:szCs w:val="24"/>
+        </w:rPr>
+        <w:t xml:space="preserve"> are public methods (denoted by +) used to add new entries to the lists. They take various parameters to capture the details of transactions.</w:t>
+      </w:r>
+    </w:p>
+    <w:p>
+      <w:pPr>
+        <w:pStyle w:val="ListParagraph"/>
+        <w:numPr>
+          <w:ilvl w:val="2"/>
+          <w:numId w:val="4"/>
+        </w:numPr>
+        <w:rPr>
+          <w:rFonts w:ascii="Times New Roman" w:hAnsi="Times New Roman" w:cs="Times New Roman"/>
+          <w:sz w:val="24"/>
+          <w:szCs w:val="24"/>
+        </w:rPr>
+      </w:pPr>
+      <w:r>
+        <w:rPr>
+          <w:rFonts w:ascii="Times New Roman" w:hAnsi="Times New Roman" w:cs="Times New Roman"/>
+          <w:sz w:val="24"/>
+          <w:szCs w:val="24"/>
+        </w:rPr>
+        <w:t>view()</w:t>
+      </w:r>
+      <w:r>
+        <w:rPr>
+          <w:rFonts w:ascii="Times New Roman" w:hAnsi="Times New Roman" w:cs="Times New Roman"/>
+          <w:sz w:val="24"/>
+          <w:szCs w:val="24"/>
+        </w:rPr>
+        <w:t xml:space="preserve"> is a public method that prints out the summary of all transactions.</w:t>
+      </w:r>
+    </w:p>
+    <w:p>
+      <w:pPr>
+        <w:pStyle w:val="ListParagraph"/>
+        <w:numPr>
+          <w:ilvl w:val="2"/>
+          <w:numId w:val="4"/>
+        </w:numPr>
+        <w:rPr>
+          <w:rFonts w:ascii="Times New Roman" w:hAnsi="Times New Roman" w:cs="Times New Roman"/>
+          <w:sz w:val="24"/>
+          <w:szCs w:val="24"/>
+        </w:rPr>
+      </w:pPr>
+      <w:r>
+        <w:rPr>
+          <w:rFonts w:ascii="Times New Roman" w:hAnsi="Times New Roman" w:cs="Times New Roman"/>
+          <w:sz w:val="24"/>
+          <w:szCs w:val="24"/>
+        </w:rPr>
+        <w:t>search()</w:t>
+      </w:r>
+      <w:r>
+        <w:rPr>
+          <w:rFonts w:ascii="Times New Roman" w:hAnsi="Times New Roman" w:cs="Times New Roman"/>
+          <w:sz w:val="24"/>
+          <w:szCs w:val="24"/>
+        </w:rPr>
+        <w:t xml:space="preserve"> is a public method used to find and display transactions that match a given search term</w:t>
       </w:r>
     </w:p>
     <w:p>
@@ -806,7 +1353,199 @@
           <w:sz w:val="24"/>
           <w:szCs w:val="24"/>
         </w:rPr>
-        <w:t>The ‘BudgetPlanner’ class handles budget-related tasks, including setting budgets, updating budget allocations, and displaying budget summaries.</w:t>
+        <w:t>Management</w:t>
+      </w:r>
+    </w:p>
+    <w:p>
+      <w:pPr>
+        <w:pStyle w:val="ListParagraph"/>
+        <w:numPr>
+          <w:ilvl w:val="1"/>
+          <w:numId w:val="4"/>
+        </w:numPr>
+        <w:rPr>
+          <w:rFonts w:ascii="Times New Roman" w:hAnsi="Times New Roman" w:cs="Times New Roman"/>
+          <w:sz w:val="24"/>
+          <w:szCs w:val="24"/>
+        </w:rPr>
+      </w:pPr>
+      <w:r>
+        <w:rPr>
+          <w:rFonts w:ascii="Times New Roman" w:hAnsi="Times New Roman" w:cs="Times New Roman"/>
+          <w:sz w:val="24"/>
+          <w:szCs w:val="24"/>
+        </w:rPr>
+        <w:t>Attributes:</w:t>
+      </w:r>
+    </w:p>
+    <w:p>
+      <w:pPr>
+        <w:pStyle w:val="ListParagraph"/>
+        <w:numPr>
+          <w:ilvl w:val="2"/>
+          <w:numId w:val="4"/>
+        </w:numPr>
+        <w:rPr>
+          <w:rFonts w:ascii="Times New Roman" w:hAnsi="Times New Roman" w:cs="Times New Roman"/>
+          <w:sz w:val="24"/>
+          <w:szCs w:val="24"/>
+        </w:rPr>
+      </w:pPr>
+      <w:proofErr w:type="spellStart"/>
+      <w:r>
+        <w:rPr>
+          <w:rFonts w:ascii="Times New Roman" w:hAnsi="Times New Roman" w:cs="Times New Roman"/>
+          <w:sz w:val="24"/>
+          <w:szCs w:val="24"/>
+        </w:rPr>
+        <w:t>budgetList</w:t>
+      </w:r>
+      <w:proofErr w:type="spellEnd"/>
+      <w:r>
+        <w:rPr>
+          <w:rFonts w:ascii="Times New Roman" w:hAnsi="Times New Roman" w:cs="Times New Roman"/>
+          <w:sz w:val="24"/>
+          <w:szCs w:val="24"/>
+        </w:rPr>
+        <w:t xml:space="preserve"> is a private list that holds dictionaries with budget details.</w:t>
+      </w:r>
+    </w:p>
+    <w:p>
+      <w:pPr>
+        <w:pStyle w:val="ListParagraph"/>
+        <w:numPr>
+          <w:ilvl w:val="1"/>
+          <w:numId w:val="4"/>
+        </w:numPr>
+        <w:rPr>
+          <w:rFonts w:ascii="Times New Roman" w:hAnsi="Times New Roman" w:cs="Times New Roman"/>
+          <w:sz w:val="24"/>
+          <w:szCs w:val="24"/>
+        </w:rPr>
+      </w:pPr>
+      <w:r>
+        <w:rPr>
+          <w:rFonts w:ascii="Times New Roman" w:hAnsi="Times New Roman" w:cs="Times New Roman"/>
+          <w:sz w:val="24"/>
+          <w:szCs w:val="24"/>
+        </w:rPr>
+        <w:t xml:space="preserve">Methods: </w:t>
+      </w:r>
+    </w:p>
+    <w:p>
+      <w:pPr>
+        <w:pStyle w:val="ListParagraph"/>
+        <w:numPr>
+          <w:ilvl w:val="2"/>
+          <w:numId w:val="4"/>
+        </w:numPr>
+        <w:rPr>
+          <w:rFonts w:ascii="Times New Roman" w:hAnsi="Times New Roman" w:cs="Times New Roman"/>
+          <w:sz w:val="24"/>
+          <w:szCs w:val="24"/>
+        </w:rPr>
+      </w:pPr>
+      <w:proofErr w:type="spellStart"/>
+      <w:r>
+        <w:rPr>
+          <w:rFonts w:ascii="Times New Roman" w:hAnsi="Times New Roman" w:cs="Times New Roman"/>
+          <w:sz w:val="24"/>
+          <w:szCs w:val="24"/>
+        </w:rPr>
+        <w:t>setBudget</w:t>
+      </w:r>
+      <w:proofErr w:type="spellEnd"/>
+      <w:r>
+        <w:rPr>
+          <w:rFonts w:ascii="Times New Roman" w:hAnsi="Times New Roman" w:cs="Times New Roman"/>
+          <w:sz w:val="24"/>
+          <w:szCs w:val="24"/>
+        </w:rPr>
+        <w:t>()</w:t>
+      </w:r>
+      <w:r>
+        <w:rPr>
+          <w:rFonts w:ascii="Times New Roman" w:hAnsi="Times New Roman" w:cs="Times New Roman"/>
+          <w:sz w:val="24"/>
+          <w:szCs w:val="24"/>
+        </w:rPr>
+        <w:t xml:space="preserve"> is a public method used to add or update the budget for a specific category. It takes the category, budget amount, and an optional description as parameters</w:t>
+      </w:r>
+    </w:p>
+    <w:p>
+      <w:pPr>
+        <w:pStyle w:val="ListParagraph"/>
+        <w:numPr>
+          <w:ilvl w:val="2"/>
+          <w:numId w:val="4"/>
+        </w:numPr>
+        <w:rPr>
+          <w:rFonts w:ascii="Times New Roman" w:hAnsi="Times New Roman" w:cs="Times New Roman"/>
+          <w:sz w:val="24"/>
+          <w:szCs w:val="24"/>
+        </w:rPr>
+      </w:pPr>
+      <w:proofErr w:type="spellStart"/>
+      <w:r>
+        <w:rPr>
+          <w:rFonts w:ascii="Times New Roman" w:hAnsi="Times New Roman" w:cs="Times New Roman"/>
+          <w:sz w:val="24"/>
+          <w:szCs w:val="24"/>
+        </w:rPr>
+        <w:t>viewSummary</w:t>
+      </w:r>
+      <w:proofErr w:type="spellEnd"/>
+      <w:r>
+        <w:rPr>
+          <w:rFonts w:ascii="Times New Roman" w:hAnsi="Times New Roman" w:cs="Times New Roman"/>
+          <w:sz w:val="24"/>
+          <w:szCs w:val="24"/>
+        </w:rPr>
+        <w:t>()</w:t>
+      </w:r>
+      <w:r>
+        <w:rPr>
+          <w:rFonts w:ascii="Times New Roman" w:hAnsi="Times New Roman" w:cs="Times New Roman"/>
+          <w:sz w:val="24"/>
+          <w:szCs w:val="24"/>
+        </w:rPr>
+        <w:t xml:space="preserve"> is a public method that provides a summary of budgets compared to the expenses recorded in the </w:t>
+      </w:r>
+      <w:proofErr w:type="spellStart"/>
+      <w:r>
+        <w:rPr>
+          <w:rFonts w:ascii="Times New Roman" w:hAnsi="Times New Roman" w:cs="Times New Roman"/>
+          <w:sz w:val="24"/>
+          <w:szCs w:val="24"/>
+        </w:rPr>
+        <w:t>TransactionTracker</w:t>
+      </w:r>
+      <w:proofErr w:type="spellEnd"/>
+      <w:r>
+        <w:rPr>
+          <w:rFonts w:ascii="Times New Roman" w:hAnsi="Times New Roman" w:cs="Times New Roman"/>
+          <w:sz w:val="24"/>
+          <w:szCs w:val="24"/>
+        </w:rPr>
+        <w:t xml:space="preserve">. This method takes a </w:t>
+      </w:r>
+      <w:proofErr w:type="spellStart"/>
+      <w:r>
+        <w:rPr>
+          <w:rFonts w:ascii="Times New Roman" w:hAnsi="Times New Roman" w:cs="Times New Roman"/>
+          <w:sz w:val="24"/>
+          <w:szCs w:val="24"/>
+        </w:rPr>
+        <w:t>TransactionTracker</w:t>
+      </w:r>
+      <w:proofErr w:type="spellEnd"/>
+      <w:r>
+        <w:rPr>
+          <w:rFonts w:ascii="Times New Roman" w:hAnsi="Times New Roman" w:cs="Times New Roman"/>
+          <w:sz w:val="24"/>
+          <w:szCs w:val="24"/>
+        </w:rPr>
+        <w:t xml:space="preserve"> instance as a parameter to access the expense data.</w:t>
       </w:r>
     </w:p>
     <w:p>
@@ -828,42 +1567,409 @@
           <w:sz w:val="24"/>
           <w:szCs w:val="24"/>
         </w:rPr>
-        <w:t xml:space="preserve">The ‘ SimpleCalculator’ class </w:t>
-      </w:r>
-      <w:r>
-        <w:rPr>
-          <w:rFonts w:ascii="Times New Roman" w:hAnsi="Times New Roman" w:cs="Times New Roman"/>
-          <w:sz w:val="24"/>
-          <w:szCs w:val="24"/>
-        </w:rPr>
-        <w:t>allows users to perform arithmetic calculations.</w:t>
-      </w:r>
-    </w:p>
-    <w:p>
-      <w:pPr>
-        <w:ind w:left="0"/>
-        <w:rPr>
-          <w:rFonts w:ascii="Times New Roman" w:hAnsi="Times New Roman" w:cs="Times New Roman"/>
-          <w:sz w:val="24"/>
-          <w:szCs w:val="24"/>
-        </w:rPr>
-      </w:pPr>
-    </w:p>
-    <w:p>
-      <w:pPr>
-        <w:ind w:left="0"/>
-        <w:rPr>
-          <w:rFonts w:ascii="Times New Roman" w:hAnsi="Times New Roman" w:cs="Times New Roman"/>
-          <w:sz w:val="24"/>
-          <w:szCs w:val="24"/>
-        </w:rPr>
-      </w:pPr>
-      <w:r>
-        <w:rPr>
-          <w:rFonts w:ascii="Times New Roman" w:hAnsi="Times New Roman" w:cs="Times New Roman"/>
-          <w:sz w:val="24"/>
-          <w:szCs w:val="24"/>
-        </w:rPr>
+        <w:t>Calculator</w:t>
+      </w:r>
+    </w:p>
+    <w:p>
+      <w:pPr>
+        <w:pStyle w:val="ListParagraph"/>
+        <w:numPr>
+          <w:ilvl w:val="1"/>
+          <w:numId w:val="4"/>
+        </w:numPr>
+        <w:rPr>
+          <w:rFonts w:ascii="Times New Roman" w:hAnsi="Times New Roman" w:cs="Times New Roman"/>
+          <w:sz w:val="24"/>
+          <w:szCs w:val="24"/>
+        </w:rPr>
+      </w:pPr>
+      <w:r>
+        <w:rPr>
+          <w:rFonts w:ascii="Times New Roman" w:hAnsi="Times New Roman" w:cs="Times New Roman"/>
+          <w:sz w:val="24"/>
+          <w:szCs w:val="24"/>
+        </w:rPr>
+        <w:t>Attributes:</w:t>
+      </w:r>
+    </w:p>
+    <w:p>
+      <w:pPr>
+        <w:pStyle w:val="ListParagraph"/>
+        <w:numPr>
+          <w:ilvl w:val="2"/>
+          <w:numId w:val="4"/>
+        </w:numPr>
+        <w:rPr>
+          <w:rFonts w:ascii="Times New Roman" w:hAnsi="Times New Roman" w:cs="Times New Roman"/>
+          <w:sz w:val="24"/>
+          <w:szCs w:val="24"/>
+        </w:rPr>
+      </w:pPr>
+      <w:r>
+        <w:rPr>
+          <w:rFonts w:ascii="Times New Roman" w:hAnsi="Times New Roman" w:cs="Times New Roman"/>
+          <w:sz w:val="24"/>
+          <w:szCs w:val="24"/>
+        </w:rPr>
+        <w:t>The Calculator class does not have attributes as it performs calculations based on the inputs provided</w:t>
+      </w:r>
+    </w:p>
+    <w:p>
+      <w:pPr>
+        <w:pStyle w:val="ListParagraph"/>
+        <w:numPr>
+          <w:ilvl w:val="1"/>
+          <w:numId w:val="4"/>
+        </w:numPr>
+        <w:rPr>
+          <w:rFonts w:ascii="Times New Roman" w:hAnsi="Times New Roman" w:cs="Times New Roman"/>
+          <w:sz w:val="24"/>
+          <w:szCs w:val="24"/>
+        </w:rPr>
+      </w:pPr>
+      <w:r>
+        <w:rPr>
+          <w:rFonts w:ascii="Times New Roman" w:hAnsi="Times New Roman" w:cs="Times New Roman"/>
+          <w:sz w:val="24"/>
+          <w:szCs w:val="24"/>
+        </w:rPr>
+        <w:t>Methods:</w:t>
+      </w:r>
+    </w:p>
+    <w:p>
+      <w:pPr>
+        <w:pStyle w:val="ListParagraph"/>
+        <w:numPr>
+          <w:ilvl w:val="2"/>
+          <w:numId w:val="4"/>
+        </w:numPr>
+        <w:rPr>
+          <w:rFonts w:ascii="Times New Roman" w:hAnsi="Times New Roman" w:cs="Times New Roman"/>
+          <w:sz w:val="24"/>
+          <w:szCs w:val="24"/>
+        </w:rPr>
+      </w:pPr>
+      <w:r>
+        <w:rPr>
+          <w:rFonts w:ascii="Times New Roman" w:hAnsi="Times New Roman" w:cs="Times New Roman"/>
+          <w:sz w:val="24"/>
+          <w:szCs w:val="24"/>
+        </w:rPr>
+        <w:lastRenderedPageBreak/>
+        <w:t>Each method is public (denoted by +), allowing users to perform basic arithmetic and other mathematical operations.</w:t>
+      </w:r>
+    </w:p>
+    <w:p>
+      <w:pPr>
+        <w:pStyle w:val="ListParagraph"/>
+        <w:numPr>
+          <w:ilvl w:val="2"/>
+          <w:numId w:val="4"/>
+        </w:numPr>
+        <w:rPr>
+          <w:rFonts w:ascii="Times New Roman" w:hAnsi="Times New Roman" w:cs="Times New Roman"/>
+          <w:sz w:val="24"/>
+          <w:szCs w:val="24"/>
+        </w:rPr>
+      </w:pPr>
+      <w:r>
+        <w:rPr>
+          <w:rFonts w:ascii="Times New Roman" w:hAnsi="Times New Roman" w:cs="Times New Roman"/>
+          <w:sz w:val="24"/>
+          <w:szCs w:val="24"/>
+        </w:rPr>
+        <w:t>Add, subtract, multiply, and divide perform basic arithmetic operations.</w:t>
+      </w:r>
+    </w:p>
+    <w:p>
+      <w:pPr>
+        <w:pStyle w:val="ListParagraph"/>
+        <w:numPr>
+          <w:ilvl w:val="2"/>
+          <w:numId w:val="4"/>
+        </w:numPr>
+        <w:rPr>
+          <w:rFonts w:ascii="Times New Roman" w:hAnsi="Times New Roman" w:cs="Times New Roman"/>
+          <w:sz w:val="24"/>
+          <w:szCs w:val="24"/>
+        </w:rPr>
+      </w:pPr>
+      <w:r>
+        <w:rPr>
+          <w:rFonts w:ascii="Times New Roman" w:hAnsi="Times New Roman" w:cs="Times New Roman"/>
+          <w:sz w:val="24"/>
+          <w:szCs w:val="24"/>
+        </w:rPr>
+        <w:t>Power calculates the power of a number.</w:t>
+      </w:r>
+    </w:p>
+    <w:p>
+      <w:pPr>
+        <w:pStyle w:val="ListParagraph"/>
+        <w:numPr>
+          <w:ilvl w:val="2"/>
+          <w:numId w:val="4"/>
+        </w:numPr>
+        <w:rPr>
+          <w:rFonts w:ascii="Times New Roman" w:hAnsi="Times New Roman" w:cs="Times New Roman"/>
+          <w:sz w:val="24"/>
+          <w:szCs w:val="24"/>
+        </w:rPr>
+      </w:pPr>
+      <w:r>
+        <w:rPr>
+          <w:rFonts w:ascii="Times New Roman" w:hAnsi="Times New Roman" w:cs="Times New Roman"/>
+          <w:sz w:val="24"/>
+          <w:szCs w:val="24"/>
+        </w:rPr>
+        <w:t>Square computes the square root of a number.</w:t>
+      </w:r>
+    </w:p>
+    <w:p>
+      <w:pPr>
+        <w:rPr>
+          <w:rFonts w:ascii="Times New Roman" w:hAnsi="Times New Roman" w:cs="Times New Roman"/>
+          <w:sz w:val="24"/>
+          <w:szCs w:val="24"/>
+        </w:rPr>
+      </w:pPr>
+    </w:p>
+    <w:p>
+      <w:pPr>
+        <w:ind w:left="0"/>
+        <w:rPr>
+          <w:rFonts w:ascii="Times New Roman" w:hAnsi="Times New Roman" w:cs="Times New Roman"/>
+          <w:sz w:val="24"/>
+          <w:szCs w:val="24"/>
+        </w:rPr>
+      </w:pPr>
+    </w:p>
+    <w:p>
+      <w:pPr>
+        <w:ind w:left="0"/>
+        <w:rPr>
+          <w:rFonts w:ascii="Times New Roman" w:hAnsi="Times New Roman" w:cs="Times New Roman"/>
+          <w:sz w:val="24"/>
+          <w:szCs w:val="24"/>
+        </w:rPr>
+      </w:pPr>
+    </w:p>
+    <w:p>
+      <w:pPr>
+        <w:ind w:left="0"/>
+        <w:rPr>
+          <w:rFonts w:ascii="Times New Roman" w:hAnsi="Times New Roman" w:cs="Times New Roman"/>
+          <w:sz w:val="24"/>
+          <w:szCs w:val="24"/>
+        </w:rPr>
+      </w:pPr>
+    </w:p>
+    <w:p>
+      <w:pPr>
+        <w:ind w:left="0"/>
+        <w:rPr>
+          <w:rFonts w:ascii="Times New Roman" w:hAnsi="Times New Roman" w:cs="Times New Roman"/>
+          <w:sz w:val="24"/>
+          <w:szCs w:val="24"/>
+        </w:rPr>
+      </w:pPr>
+    </w:p>
+    <w:p>
+      <w:pPr>
+        <w:ind w:left="0"/>
+        <w:rPr>
+          <w:rFonts w:ascii="Times New Roman" w:hAnsi="Times New Roman" w:cs="Times New Roman"/>
+          <w:sz w:val="24"/>
+          <w:szCs w:val="24"/>
+        </w:rPr>
+      </w:pPr>
+    </w:p>
+    <w:p>
+      <w:pPr>
+        <w:ind w:left="0"/>
+        <w:rPr>
+          <w:rFonts w:ascii="Times New Roman" w:hAnsi="Times New Roman" w:cs="Times New Roman"/>
+          <w:sz w:val="24"/>
+          <w:szCs w:val="24"/>
+        </w:rPr>
+      </w:pPr>
+    </w:p>
+    <w:p>
+      <w:pPr>
+        <w:ind w:left="0"/>
+        <w:rPr>
+          <w:rFonts w:ascii="Times New Roman" w:hAnsi="Times New Roman" w:cs="Times New Roman"/>
+          <w:sz w:val="24"/>
+          <w:szCs w:val="24"/>
+        </w:rPr>
+      </w:pPr>
+    </w:p>
+    <w:p>
+      <w:pPr>
+        <w:ind w:left="0"/>
+        <w:rPr>
+          <w:rFonts w:ascii="Times New Roman" w:hAnsi="Times New Roman" w:cs="Times New Roman"/>
+          <w:sz w:val="24"/>
+          <w:szCs w:val="24"/>
+        </w:rPr>
+      </w:pPr>
+    </w:p>
+    <w:p>
+      <w:pPr>
+        <w:ind w:left="0"/>
+        <w:rPr>
+          <w:rFonts w:ascii="Times New Roman" w:hAnsi="Times New Roman" w:cs="Times New Roman"/>
+          <w:sz w:val="24"/>
+          <w:szCs w:val="24"/>
+        </w:rPr>
+      </w:pPr>
+    </w:p>
+    <w:p>
+      <w:pPr>
+        <w:ind w:left="0"/>
+        <w:rPr>
+          <w:rFonts w:ascii="Times New Roman" w:hAnsi="Times New Roman" w:cs="Times New Roman"/>
+          <w:sz w:val="24"/>
+          <w:szCs w:val="24"/>
+        </w:rPr>
+      </w:pPr>
+    </w:p>
+    <w:p>
+      <w:pPr>
+        <w:ind w:left="0"/>
+        <w:rPr>
+          <w:rFonts w:ascii="Times New Roman" w:hAnsi="Times New Roman" w:cs="Times New Roman"/>
+          <w:sz w:val="24"/>
+          <w:szCs w:val="24"/>
+        </w:rPr>
+      </w:pPr>
+    </w:p>
+    <w:p>
+      <w:pPr>
+        <w:ind w:left="0"/>
+        <w:rPr>
+          <w:rFonts w:ascii="Times New Roman" w:hAnsi="Times New Roman" w:cs="Times New Roman"/>
+          <w:sz w:val="24"/>
+          <w:szCs w:val="24"/>
+        </w:rPr>
+      </w:pPr>
+    </w:p>
+    <w:p>
+      <w:pPr>
+        <w:ind w:left="0"/>
+        <w:rPr>
+          <w:rFonts w:ascii="Times New Roman" w:hAnsi="Times New Roman" w:cs="Times New Roman"/>
+          <w:sz w:val="24"/>
+          <w:szCs w:val="24"/>
+        </w:rPr>
+      </w:pPr>
+    </w:p>
+    <w:p>
+      <w:pPr>
+        <w:ind w:left="0"/>
+        <w:rPr>
+          <w:rFonts w:ascii="Times New Roman" w:hAnsi="Times New Roman" w:cs="Times New Roman"/>
+          <w:sz w:val="24"/>
+          <w:szCs w:val="24"/>
+        </w:rPr>
+      </w:pPr>
+    </w:p>
+    <w:p>
+      <w:pPr>
+        <w:ind w:left="0"/>
+        <w:rPr>
+          <w:rFonts w:ascii="Times New Roman" w:hAnsi="Times New Roman" w:cs="Times New Roman"/>
+          <w:sz w:val="24"/>
+          <w:szCs w:val="24"/>
+        </w:rPr>
+      </w:pPr>
+    </w:p>
+    <w:p>
+      <w:pPr>
+        <w:ind w:left="0"/>
+        <w:rPr>
+          <w:rFonts w:ascii="Times New Roman" w:hAnsi="Times New Roman" w:cs="Times New Roman"/>
+          <w:sz w:val="24"/>
+          <w:szCs w:val="24"/>
+        </w:rPr>
+      </w:pPr>
+    </w:p>
+    <w:p>
+      <w:pPr>
+        <w:ind w:left="0"/>
+        <w:rPr>
+          <w:rFonts w:ascii="Times New Roman" w:hAnsi="Times New Roman" w:cs="Times New Roman"/>
+          <w:sz w:val="24"/>
+          <w:szCs w:val="24"/>
+        </w:rPr>
+      </w:pPr>
+    </w:p>
+    <w:p>
+      <w:pPr>
+        <w:ind w:left="0"/>
+        <w:rPr>
+          <w:rFonts w:ascii="Times New Roman" w:hAnsi="Times New Roman" w:cs="Times New Roman"/>
+          <w:sz w:val="24"/>
+          <w:szCs w:val="24"/>
+        </w:rPr>
+      </w:pPr>
+    </w:p>
+    <w:p>
+      <w:pPr>
+        <w:ind w:left="0"/>
+        <w:rPr>
+          <w:rFonts w:ascii="Times New Roman" w:hAnsi="Times New Roman" w:cs="Times New Roman"/>
+          <w:sz w:val="24"/>
+          <w:szCs w:val="24"/>
+        </w:rPr>
+      </w:pPr>
+    </w:p>
+    <w:p>
+      <w:pPr>
+        <w:ind w:left="0"/>
+        <w:rPr>
+          <w:rFonts w:ascii="Times New Roman" w:hAnsi="Times New Roman" w:cs="Times New Roman"/>
+          <w:sz w:val="24"/>
+          <w:szCs w:val="24"/>
+        </w:rPr>
+      </w:pPr>
+    </w:p>
+    <w:p>
+      <w:pPr>
+        <w:ind w:left="0"/>
+        <w:rPr>
+          <w:rFonts w:ascii="Times New Roman" w:hAnsi="Times New Roman" w:cs="Times New Roman"/>
+          <w:sz w:val="24"/>
+          <w:szCs w:val="24"/>
+        </w:rPr>
+      </w:pPr>
+    </w:p>
+    <w:p>
+      <w:pPr>
+        <w:ind w:left="0"/>
+        <w:rPr>
+          <w:rFonts w:ascii="Times New Roman" w:hAnsi="Times New Roman" w:cs="Times New Roman"/>
+          <w:sz w:val="24"/>
+          <w:szCs w:val="24"/>
+        </w:rPr>
+      </w:pPr>
+    </w:p>
+    <w:p>
+      <w:pPr>
+        <w:ind w:left="0"/>
+        <w:rPr>
+          <w:rFonts w:ascii="Times New Roman" w:hAnsi="Times New Roman" w:cs="Times New Roman"/>
+          <w:sz w:val="24"/>
+          <w:szCs w:val="24"/>
+        </w:rPr>
+      </w:pPr>
+      <w:r>
+        <w:rPr>
+          <w:rFonts w:ascii="Times New Roman" w:hAnsi="Times New Roman" w:cs="Times New Roman"/>
+          <w:sz w:val="24"/>
+          <w:szCs w:val="24"/>
+        </w:rPr>
+        <w:lastRenderedPageBreak/>
         <w:t>Interaction Diagrams</w:t>
       </w:r>
     </w:p>
@@ -886,7 +1992,15 @@
           <w:sz w:val="24"/>
           <w:szCs w:val="24"/>
         </w:rPr>
-        <w:t>Expense Tracking Interaction Sequence</w:t>
+        <w:t>Transaction</w:t>
+      </w:r>
+      <w:r>
+        <w:rPr>
+          <w:rFonts w:ascii="Times New Roman" w:hAnsi="Times New Roman" w:cs="Times New Roman"/>
+          <w:sz w:val="24"/>
+          <w:szCs w:val="24"/>
+        </w:rPr>
+        <w:t xml:space="preserve"> Tracking Interaction Sequence</w:t>
       </w:r>
     </w:p>
     <w:p>
@@ -906,10 +2020,10 @@
           <w:szCs w:val="24"/>
         </w:rPr>
         <w:drawing>
-          <wp:inline distT="0" distB="0" distL="0" distR="0" wp14:anchorId="1E511B0D" wp14:editId="708DB2F0">
-            <wp:extent cx="4035159" cy="4257278"/>
-            <wp:effectExtent l="0" t="0" r="3810" b="0"/>
-            <wp:docPr id="224312448" name="Picture 3" descr="A diagram of a person&#10;&#10;Description automatically generated"/>
+          <wp:inline distT="0" distB="0" distL="0" distR="0" wp14:anchorId="3CDE8A49" wp14:editId="3AB5DC5E">
+            <wp:extent cx="5094192" cy="5325745"/>
+            <wp:effectExtent l="0" t="0" r="0" b="0"/>
+            <wp:docPr id="990877050" name="Picture 3" descr="A diagram of a person's process&#10;&#10;Description automatically generated"/>
             <wp:cNvGraphicFramePr>
               <a:graphicFrameLocks xmlns:a="http://schemas.openxmlformats.org/drawingml/2006/main" noChangeAspect="1"/>
             </wp:cNvGraphicFramePr>
@@ -917,7 +2031,7 @@
               <a:graphicData uri="http://schemas.openxmlformats.org/drawingml/2006/picture">
                 <pic:pic xmlns:pic="http://schemas.openxmlformats.org/drawingml/2006/picture">
                   <pic:nvPicPr>
-                    <pic:cNvPr id="224312448" name="Picture 3" descr="A diagram of a person&#10;&#10;Description automatically generated"/>
+                    <pic:cNvPr id="990877050" name="Picture 3" descr="A diagram of a person's process&#10;&#10;Description automatically generated"/>
                     <pic:cNvPicPr/>
                   </pic:nvPicPr>
                   <pic:blipFill>
@@ -935,7 +2049,7 @@
                   <pic:spPr>
                     <a:xfrm>
                       <a:off x="0" y="0"/>
-                      <a:ext cx="4051141" cy="4274140"/>
+                      <a:ext cx="5124835" cy="5357781"/>
                     </a:xfrm>
                     <a:prstGeom prst="rect">
                       <a:avLst/>
@@ -967,7 +2081,193 @@
           <w:sz w:val="24"/>
           <w:szCs w:val="24"/>
         </w:rPr>
-        <w:t>User: The user selects the option to track expenses from the main menu.</w:t>
+        <w:t>Adding an Expense or Income:</w:t>
+      </w:r>
+    </w:p>
+    <w:p>
+      <w:pPr>
+        <w:pStyle w:val="ListParagraph"/>
+        <w:numPr>
+          <w:ilvl w:val="1"/>
+          <w:numId w:val="6"/>
+        </w:numPr>
+        <w:rPr>
+          <w:rFonts w:ascii="Times New Roman" w:hAnsi="Times New Roman" w:cs="Times New Roman"/>
+          <w:sz w:val="24"/>
+          <w:szCs w:val="24"/>
+        </w:rPr>
+      </w:pPr>
+      <w:r>
+        <w:rPr>
+          <w:rFonts w:ascii="Times New Roman" w:hAnsi="Times New Roman" w:cs="Times New Roman"/>
+          <w:sz w:val="24"/>
+          <w:szCs w:val="24"/>
+        </w:rPr>
+        <w:t xml:space="preserve">The </w:t>
+      </w:r>
+      <w:r>
+        <w:rPr>
+          <w:rFonts w:ascii="Times New Roman" w:hAnsi="Times New Roman" w:cs="Times New Roman"/>
+          <w:b/>
+          <w:bCs/>
+          <w:sz w:val="24"/>
+          <w:szCs w:val="24"/>
+        </w:rPr>
+        <w:t>user</w:t>
+      </w:r>
+      <w:r>
+        <w:rPr>
+          <w:rFonts w:ascii="Times New Roman" w:hAnsi="Times New Roman" w:cs="Times New Roman"/>
+          <w:sz w:val="24"/>
+          <w:szCs w:val="24"/>
+        </w:rPr>
+        <w:t xml:space="preserve"> inputs transaction data.</w:t>
+      </w:r>
+    </w:p>
+    <w:p>
+      <w:pPr>
+        <w:pStyle w:val="ListParagraph"/>
+        <w:numPr>
+          <w:ilvl w:val="1"/>
+          <w:numId w:val="6"/>
+        </w:numPr>
+        <w:rPr>
+          <w:rFonts w:ascii="Times New Roman" w:hAnsi="Times New Roman" w:cs="Times New Roman"/>
+          <w:sz w:val="24"/>
+          <w:szCs w:val="24"/>
+        </w:rPr>
+      </w:pPr>
+      <w:r>
+        <w:rPr>
+          <w:rFonts w:ascii="Times New Roman" w:hAnsi="Times New Roman" w:cs="Times New Roman"/>
+          <w:sz w:val="24"/>
+          <w:szCs w:val="24"/>
+        </w:rPr>
+        <w:t xml:space="preserve">The </w:t>
+      </w:r>
+      <w:r>
+        <w:rPr>
+          <w:rFonts w:ascii="Times New Roman" w:hAnsi="Times New Roman" w:cs="Times New Roman"/>
+          <w:b/>
+          <w:bCs/>
+          <w:sz w:val="24"/>
+          <w:szCs w:val="24"/>
+        </w:rPr>
+        <w:t>application</w:t>
+      </w:r>
+      <w:r>
+        <w:rPr>
+          <w:rFonts w:ascii="Times New Roman" w:hAnsi="Times New Roman" w:cs="Times New Roman"/>
+          <w:sz w:val="24"/>
+          <w:szCs w:val="24"/>
+        </w:rPr>
+        <w:t xml:space="preserve"> calls the </w:t>
+      </w:r>
+      <w:proofErr w:type="spellStart"/>
+      <w:r>
+        <w:rPr>
+          <w:rFonts w:ascii="Times New Roman" w:hAnsi="Times New Roman" w:cs="Times New Roman"/>
+          <w:sz w:val="24"/>
+          <w:szCs w:val="24"/>
+        </w:rPr>
+        <w:t>addExpense</w:t>
+      </w:r>
+      <w:proofErr w:type="spellEnd"/>
+      <w:r>
+        <w:rPr>
+          <w:rFonts w:ascii="Times New Roman" w:hAnsi="Times New Roman" w:cs="Times New Roman"/>
+          <w:sz w:val="24"/>
+          <w:szCs w:val="24"/>
+        </w:rPr>
+        <w:t xml:space="preserve">() or </w:t>
+      </w:r>
+      <w:proofErr w:type="spellStart"/>
+      <w:r>
+        <w:rPr>
+          <w:rFonts w:ascii="Times New Roman" w:hAnsi="Times New Roman" w:cs="Times New Roman"/>
+          <w:sz w:val="24"/>
+          <w:szCs w:val="24"/>
+        </w:rPr>
+        <w:t>addIncome</w:t>
+      </w:r>
+      <w:proofErr w:type="spellEnd"/>
+      <w:r>
+        <w:rPr>
+          <w:rFonts w:ascii="Times New Roman" w:hAnsi="Times New Roman" w:cs="Times New Roman"/>
+          <w:sz w:val="24"/>
+          <w:szCs w:val="24"/>
+        </w:rPr>
+        <w:t xml:space="preserve">() method of </w:t>
+      </w:r>
+      <w:proofErr w:type="spellStart"/>
+      <w:r>
+        <w:rPr>
+          <w:rFonts w:ascii="Times New Roman" w:hAnsi="Times New Roman" w:cs="Times New Roman"/>
+          <w:sz w:val="24"/>
+          <w:szCs w:val="24"/>
+        </w:rPr>
+        <w:t>TransactionTracker</w:t>
+      </w:r>
+      <w:proofErr w:type="spellEnd"/>
+      <w:r>
+        <w:rPr>
+          <w:rFonts w:ascii="Times New Roman" w:hAnsi="Times New Roman" w:cs="Times New Roman"/>
+          <w:sz w:val="24"/>
+          <w:szCs w:val="24"/>
+        </w:rPr>
+        <w:t>, passing the required parameters.</w:t>
+      </w:r>
+    </w:p>
+    <w:p>
+      <w:pPr>
+        <w:pStyle w:val="ListParagraph"/>
+        <w:numPr>
+          <w:ilvl w:val="1"/>
+          <w:numId w:val="6"/>
+        </w:numPr>
+        <w:rPr>
+          <w:rFonts w:ascii="Times New Roman" w:hAnsi="Times New Roman" w:cs="Times New Roman"/>
+          <w:sz w:val="24"/>
+          <w:szCs w:val="24"/>
+        </w:rPr>
+      </w:pPr>
+      <w:r>
+        <w:rPr>
+          <w:rFonts w:ascii="Times New Roman" w:hAnsi="Times New Roman" w:cs="Times New Roman"/>
+          <w:sz w:val="24"/>
+          <w:szCs w:val="24"/>
+        </w:rPr>
+        <w:t xml:space="preserve">The </w:t>
+      </w:r>
+      <w:proofErr w:type="spellStart"/>
+      <w:r>
+        <w:rPr>
+          <w:rFonts w:ascii="Times New Roman" w:hAnsi="Times New Roman" w:cs="Times New Roman"/>
+          <w:b/>
+          <w:bCs/>
+          <w:sz w:val="24"/>
+          <w:szCs w:val="24"/>
+        </w:rPr>
+        <w:t>TransactionTracker</w:t>
+      </w:r>
+      <w:proofErr w:type="spellEnd"/>
+      <w:r>
+        <w:rPr>
+          <w:rFonts w:ascii="Times New Roman" w:hAnsi="Times New Roman" w:cs="Times New Roman"/>
+          <w:b/>
+          <w:bCs/>
+          <w:sz w:val="24"/>
+          <w:szCs w:val="24"/>
+        </w:rPr>
+        <w:t xml:space="preserve"> </w:t>
+      </w:r>
+      <w:r>
+        <w:rPr>
+          <w:rFonts w:ascii="Times New Roman" w:hAnsi="Times New Roman" w:cs="Times New Roman"/>
+          <w:sz w:val="24"/>
+          <w:szCs w:val="24"/>
+        </w:rPr>
+        <w:t>stores the new expense or income data in its internal expense or income list.</w:t>
       </w:r>
     </w:p>
     <w:p>
@@ -989,7 +2289,184 @@
           <w:sz w:val="24"/>
           <w:szCs w:val="24"/>
         </w:rPr>
-        <w:t>Application: The application receives the user’s selection and initiates the ExpenseTracker module.</w:t>
+        <w:t>Viewing Transactions:</w:t>
+      </w:r>
+    </w:p>
+    <w:p>
+      <w:pPr>
+        <w:pStyle w:val="ListParagraph"/>
+        <w:numPr>
+          <w:ilvl w:val="1"/>
+          <w:numId w:val="6"/>
+        </w:numPr>
+        <w:rPr>
+          <w:rFonts w:ascii="Times New Roman" w:hAnsi="Times New Roman" w:cs="Times New Roman"/>
+          <w:sz w:val="24"/>
+          <w:szCs w:val="24"/>
+        </w:rPr>
+      </w:pPr>
+      <w:r>
+        <w:rPr>
+          <w:rFonts w:ascii="Times New Roman" w:hAnsi="Times New Roman" w:cs="Times New Roman"/>
+          <w:sz w:val="24"/>
+          <w:szCs w:val="24"/>
+        </w:rPr>
+        <w:t xml:space="preserve">The </w:t>
+      </w:r>
+      <w:r>
+        <w:rPr>
+          <w:rFonts w:ascii="Times New Roman" w:hAnsi="Times New Roman" w:cs="Times New Roman"/>
+          <w:b/>
+          <w:bCs/>
+          <w:sz w:val="24"/>
+          <w:szCs w:val="24"/>
+        </w:rPr>
+        <w:t>user</w:t>
+      </w:r>
+      <w:r>
+        <w:rPr>
+          <w:rFonts w:ascii="Times New Roman" w:hAnsi="Times New Roman" w:cs="Times New Roman"/>
+          <w:sz w:val="24"/>
+          <w:szCs w:val="24"/>
+        </w:rPr>
+        <w:t xml:space="preserve"> requests to view all transactions.</w:t>
+      </w:r>
+    </w:p>
+    <w:p>
+      <w:pPr>
+        <w:pStyle w:val="ListParagraph"/>
+        <w:numPr>
+          <w:ilvl w:val="1"/>
+          <w:numId w:val="6"/>
+        </w:numPr>
+        <w:rPr>
+          <w:rFonts w:ascii="Times New Roman" w:hAnsi="Times New Roman" w:cs="Times New Roman"/>
+          <w:sz w:val="24"/>
+          <w:szCs w:val="24"/>
+        </w:rPr>
+      </w:pPr>
+      <w:r>
+        <w:rPr>
+          <w:rFonts w:ascii="Times New Roman" w:hAnsi="Times New Roman" w:cs="Times New Roman"/>
+          <w:sz w:val="24"/>
+          <w:szCs w:val="24"/>
+        </w:rPr>
+        <w:t xml:space="preserve">The </w:t>
+      </w:r>
+      <w:r>
+        <w:rPr>
+          <w:rFonts w:ascii="Times New Roman" w:hAnsi="Times New Roman" w:cs="Times New Roman"/>
+          <w:b/>
+          <w:bCs/>
+          <w:sz w:val="24"/>
+          <w:szCs w:val="24"/>
+        </w:rPr>
+        <w:t>application</w:t>
+      </w:r>
+      <w:r>
+        <w:rPr>
+          <w:rFonts w:ascii="Times New Roman" w:hAnsi="Times New Roman" w:cs="Times New Roman"/>
+          <w:sz w:val="24"/>
+          <w:szCs w:val="24"/>
+        </w:rPr>
+        <w:t xml:space="preserve"> invokes the view() method of </w:t>
+      </w:r>
+      <w:proofErr w:type="spellStart"/>
+      <w:r>
+        <w:rPr>
+          <w:rFonts w:ascii="Times New Roman" w:hAnsi="Times New Roman" w:cs="Times New Roman"/>
+          <w:sz w:val="24"/>
+          <w:szCs w:val="24"/>
+        </w:rPr>
+        <w:t>TransactionTracker</w:t>
+      </w:r>
+      <w:proofErr w:type="spellEnd"/>
+      <w:r>
+        <w:rPr>
+          <w:rFonts w:ascii="Times New Roman" w:hAnsi="Times New Roman" w:cs="Times New Roman"/>
+          <w:sz w:val="24"/>
+          <w:szCs w:val="24"/>
+        </w:rPr>
+        <w:t>.</w:t>
+      </w:r>
+    </w:p>
+    <w:p>
+      <w:pPr>
+        <w:pStyle w:val="ListParagraph"/>
+        <w:numPr>
+          <w:ilvl w:val="1"/>
+          <w:numId w:val="6"/>
+        </w:numPr>
+        <w:rPr>
+          <w:rFonts w:ascii="Times New Roman" w:hAnsi="Times New Roman" w:cs="Times New Roman"/>
+          <w:sz w:val="24"/>
+          <w:szCs w:val="24"/>
+        </w:rPr>
+      </w:pPr>
+      <w:r>
+        <w:rPr>
+          <w:rFonts w:ascii="Times New Roman" w:hAnsi="Times New Roman" w:cs="Times New Roman"/>
+          <w:sz w:val="24"/>
+          <w:szCs w:val="24"/>
+        </w:rPr>
+        <w:lastRenderedPageBreak/>
+        <w:t xml:space="preserve">The </w:t>
+      </w:r>
+      <w:proofErr w:type="spellStart"/>
+      <w:r>
+        <w:rPr>
+          <w:rFonts w:ascii="Times New Roman" w:hAnsi="Times New Roman" w:cs="Times New Roman"/>
+          <w:b/>
+          <w:bCs/>
+          <w:sz w:val="24"/>
+          <w:szCs w:val="24"/>
+        </w:rPr>
+        <w:t>TransactionTracker</w:t>
+      </w:r>
+      <w:proofErr w:type="spellEnd"/>
+      <w:r>
+        <w:rPr>
+          <w:rFonts w:ascii="Times New Roman" w:hAnsi="Times New Roman" w:cs="Times New Roman"/>
+          <w:sz w:val="24"/>
+          <w:szCs w:val="24"/>
+        </w:rPr>
+        <w:t xml:space="preserve"> retrieves and returns all stored expenses and incomes to the </w:t>
+      </w:r>
+      <w:r>
+        <w:rPr>
+          <w:rFonts w:ascii="Times New Roman" w:hAnsi="Times New Roman" w:cs="Times New Roman"/>
+          <w:b/>
+          <w:bCs/>
+          <w:sz w:val="24"/>
+          <w:szCs w:val="24"/>
+        </w:rPr>
+        <w:t>application</w:t>
+      </w:r>
+      <w:r>
+        <w:rPr>
+          <w:rFonts w:ascii="Times New Roman" w:hAnsi="Times New Roman" w:cs="Times New Roman"/>
+          <w:sz w:val="24"/>
+          <w:szCs w:val="24"/>
+        </w:rPr>
+        <w:t xml:space="preserve">, which then displays the list to the </w:t>
+      </w:r>
+      <w:r>
+        <w:rPr>
+          <w:rFonts w:ascii="Times New Roman" w:hAnsi="Times New Roman" w:cs="Times New Roman"/>
+          <w:b/>
+          <w:bCs/>
+          <w:sz w:val="24"/>
+          <w:szCs w:val="24"/>
+        </w:rPr>
+        <w:t>user</w:t>
+      </w:r>
+      <w:r>
+        <w:rPr>
+          <w:rFonts w:ascii="Times New Roman" w:hAnsi="Times New Roman" w:cs="Times New Roman"/>
+          <w:sz w:val="24"/>
+          <w:szCs w:val="24"/>
+        </w:rPr>
+        <w:t>.</w:t>
       </w:r>
     </w:p>
     <w:p>
@@ -1011,15 +2488,14 @@
           <w:sz w:val="24"/>
           <w:szCs w:val="24"/>
         </w:rPr>
-        <w:lastRenderedPageBreak/>
-        <w:t>ExpenseTracker: The ExpenseTracker module displays the expense tracking interface.</w:t>
-      </w:r>
-    </w:p>
-    <w:p>
-      <w:pPr>
-        <w:pStyle w:val="ListParagraph"/>
-        <w:numPr>
-          <w:ilvl w:val="0"/>
+        <w:t>Searching Transactions:</w:t>
+      </w:r>
+    </w:p>
+    <w:p>
+      <w:pPr>
+        <w:pStyle w:val="ListParagraph"/>
+        <w:numPr>
+          <w:ilvl w:val="1"/>
           <w:numId w:val="6"/>
         </w:numPr>
         <w:rPr>
@@ -1034,14 +2510,32 @@
           <w:sz w:val="24"/>
           <w:szCs w:val="24"/>
         </w:rPr>
-        <w:t>User: The user enters expense data, such as the amount and category of the expense.</w:t>
-      </w:r>
-    </w:p>
-    <w:p>
-      <w:pPr>
-        <w:pStyle w:val="ListParagraph"/>
-        <w:numPr>
-          <w:ilvl w:val="0"/>
+        <w:t xml:space="preserve">The </w:t>
+      </w:r>
+      <w:r>
+        <w:rPr>
+          <w:rFonts w:ascii="Times New Roman" w:hAnsi="Times New Roman" w:cs="Times New Roman"/>
+          <w:b/>
+          <w:bCs/>
+          <w:sz w:val="24"/>
+          <w:szCs w:val="24"/>
+        </w:rPr>
+        <w:t>user</w:t>
+      </w:r>
+      <w:r>
+        <w:rPr>
+          <w:rFonts w:ascii="Times New Roman" w:hAnsi="Times New Roman" w:cs="Times New Roman"/>
+          <w:sz w:val="24"/>
+          <w:szCs w:val="24"/>
+        </w:rPr>
+        <w:t xml:space="preserve"> requests a search, providing a search term.</w:t>
+      </w:r>
+    </w:p>
+    <w:p>
+      <w:pPr>
+        <w:pStyle w:val="ListParagraph"/>
+        <w:numPr>
+          <w:ilvl w:val="1"/>
           <w:numId w:val="6"/>
         </w:numPr>
         <w:rPr>
@@ -1056,14 +2550,62 @@
           <w:sz w:val="24"/>
           <w:szCs w:val="24"/>
         </w:rPr>
-        <w:t>ExpenseTracker: The ExpenseTracker module receives the expense data and updates the expense data structure accordingly.</w:t>
-      </w:r>
-    </w:p>
-    <w:p>
-      <w:pPr>
-        <w:pStyle w:val="ListParagraph"/>
-        <w:numPr>
-          <w:ilvl w:val="0"/>
+        <w:t xml:space="preserve">The </w:t>
+      </w:r>
+      <w:r>
+        <w:rPr>
+          <w:rFonts w:ascii="Times New Roman" w:hAnsi="Times New Roman" w:cs="Times New Roman"/>
+          <w:b/>
+          <w:bCs/>
+          <w:sz w:val="24"/>
+          <w:szCs w:val="24"/>
+        </w:rPr>
+        <w:t xml:space="preserve">application </w:t>
+      </w:r>
+      <w:r>
+        <w:rPr>
+          <w:rFonts w:ascii="Times New Roman" w:hAnsi="Times New Roman" w:cs="Times New Roman"/>
+          <w:sz w:val="24"/>
+          <w:szCs w:val="24"/>
+        </w:rPr>
+        <w:t xml:space="preserve">calls the search() method of </w:t>
+      </w:r>
+      <w:proofErr w:type="spellStart"/>
+      <w:r>
+        <w:rPr>
+          <w:rFonts w:ascii="Times New Roman" w:hAnsi="Times New Roman" w:cs="Times New Roman"/>
+          <w:b/>
+          <w:bCs/>
+          <w:sz w:val="24"/>
+          <w:szCs w:val="24"/>
+        </w:rPr>
+        <w:t>TransactionTracker</w:t>
+      </w:r>
+      <w:proofErr w:type="spellEnd"/>
+      <w:r>
+        <w:rPr>
+          <w:rFonts w:ascii="Times New Roman" w:hAnsi="Times New Roman" w:cs="Times New Roman"/>
+          <w:b/>
+          <w:bCs/>
+          <w:sz w:val="24"/>
+          <w:szCs w:val="24"/>
+        </w:rPr>
+        <w:t xml:space="preserve"> </w:t>
+      </w:r>
+      <w:r>
+        <w:rPr>
+          <w:rFonts w:ascii="Times New Roman" w:hAnsi="Times New Roman" w:cs="Times New Roman"/>
+          <w:sz w:val="24"/>
+          <w:szCs w:val="24"/>
+        </w:rPr>
+        <w:t xml:space="preserve"> with the search term.</w:t>
+      </w:r>
+    </w:p>
+    <w:p>
+      <w:pPr>
+        <w:pStyle w:val="ListParagraph"/>
+        <w:numPr>
+          <w:ilvl w:val="1"/>
           <w:numId w:val="6"/>
         </w:numPr>
         <w:rPr>
@@ -1078,8 +2620,267 @@
           <w:sz w:val="24"/>
           <w:szCs w:val="24"/>
         </w:rPr>
-        <w:t>ExpenseTracker: The ExpenseTracker module displays the updated summary of expenses to the user.</w:t>
-      </w:r>
+        <w:t xml:space="preserve">The </w:t>
+      </w:r>
+      <w:proofErr w:type="spellStart"/>
+      <w:r>
+        <w:rPr>
+          <w:rFonts w:ascii="Times New Roman" w:hAnsi="Times New Roman" w:cs="Times New Roman"/>
+          <w:b/>
+          <w:bCs/>
+          <w:sz w:val="24"/>
+          <w:szCs w:val="24"/>
+        </w:rPr>
+        <w:t>TransactionTracker</w:t>
+      </w:r>
+      <w:proofErr w:type="spellEnd"/>
+      <w:r>
+        <w:rPr>
+          <w:rFonts w:ascii="Times New Roman" w:hAnsi="Times New Roman" w:cs="Times New Roman"/>
+          <w:b/>
+          <w:bCs/>
+          <w:sz w:val="24"/>
+          <w:szCs w:val="24"/>
+        </w:rPr>
+        <w:t xml:space="preserve"> </w:t>
+      </w:r>
+      <w:r>
+        <w:rPr>
+          <w:rFonts w:ascii="Times New Roman" w:hAnsi="Times New Roman" w:cs="Times New Roman"/>
+          <w:sz w:val="24"/>
+          <w:szCs w:val="24"/>
+        </w:rPr>
+        <w:t xml:space="preserve"> returns matching transactions, which the </w:t>
+      </w:r>
+      <w:r>
+        <w:rPr>
+          <w:rFonts w:ascii="Times New Roman" w:hAnsi="Times New Roman" w:cs="Times New Roman"/>
+          <w:b/>
+          <w:bCs/>
+          <w:sz w:val="24"/>
+          <w:szCs w:val="24"/>
+        </w:rPr>
+        <w:t>application</w:t>
+      </w:r>
+      <w:r>
+        <w:rPr>
+          <w:rFonts w:ascii="Times New Roman" w:hAnsi="Times New Roman" w:cs="Times New Roman"/>
+          <w:sz w:val="24"/>
+          <w:szCs w:val="24"/>
+        </w:rPr>
+        <w:t xml:space="preserve"> displays to the </w:t>
+      </w:r>
+      <w:r>
+        <w:rPr>
+          <w:rFonts w:ascii="Times New Roman" w:hAnsi="Times New Roman" w:cs="Times New Roman"/>
+          <w:b/>
+          <w:bCs/>
+          <w:sz w:val="24"/>
+          <w:szCs w:val="24"/>
+        </w:rPr>
+        <w:t>user</w:t>
+      </w:r>
+      <w:r>
+        <w:rPr>
+          <w:rFonts w:ascii="Times New Roman" w:hAnsi="Times New Roman" w:cs="Times New Roman"/>
+          <w:b/>
+          <w:bCs/>
+          <w:sz w:val="24"/>
+          <w:szCs w:val="24"/>
+        </w:rPr>
+        <w:t>.</w:t>
+      </w:r>
+    </w:p>
+    <w:p>
+      <w:pPr>
+        <w:rPr>
+          <w:rFonts w:ascii="Times New Roman" w:hAnsi="Times New Roman" w:cs="Times New Roman"/>
+          <w:sz w:val="24"/>
+          <w:szCs w:val="24"/>
+        </w:rPr>
+      </w:pPr>
+    </w:p>
+    <w:p>
+      <w:pPr>
+        <w:rPr>
+          <w:rFonts w:ascii="Times New Roman" w:hAnsi="Times New Roman" w:cs="Times New Roman"/>
+          <w:sz w:val="24"/>
+          <w:szCs w:val="24"/>
+        </w:rPr>
+      </w:pPr>
+    </w:p>
+    <w:p>
+      <w:pPr>
+        <w:rPr>
+          <w:rFonts w:ascii="Times New Roman" w:hAnsi="Times New Roman" w:cs="Times New Roman"/>
+          <w:sz w:val="24"/>
+          <w:szCs w:val="24"/>
+        </w:rPr>
+      </w:pPr>
+    </w:p>
+    <w:p>
+      <w:pPr>
+        <w:rPr>
+          <w:rFonts w:ascii="Times New Roman" w:hAnsi="Times New Roman" w:cs="Times New Roman"/>
+          <w:sz w:val="24"/>
+          <w:szCs w:val="24"/>
+        </w:rPr>
+      </w:pPr>
+    </w:p>
+    <w:p>
+      <w:pPr>
+        <w:rPr>
+          <w:rFonts w:ascii="Times New Roman" w:hAnsi="Times New Roman" w:cs="Times New Roman"/>
+          <w:sz w:val="24"/>
+          <w:szCs w:val="24"/>
+        </w:rPr>
+      </w:pPr>
+    </w:p>
+    <w:p>
+      <w:pPr>
+        <w:rPr>
+          <w:rFonts w:ascii="Times New Roman" w:hAnsi="Times New Roman" w:cs="Times New Roman"/>
+          <w:sz w:val="24"/>
+          <w:szCs w:val="24"/>
+        </w:rPr>
+      </w:pPr>
+    </w:p>
+    <w:p>
+      <w:pPr>
+        <w:rPr>
+          <w:rFonts w:ascii="Times New Roman" w:hAnsi="Times New Roman" w:cs="Times New Roman"/>
+          <w:sz w:val="24"/>
+          <w:szCs w:val="24"/>
+        </w:rPr>
+      </w:pPr>
+    </w:p>
+    <w:p>
+      <w:pPr>
+        <w:rPr>
+          <w:rFonts w:ascii="Times New Roman" w:hAnsi="Times New Roman" w:cs="Times New Roman"/>
+          <w:sz w:val="24"/>
+          <w:szCs w:val="24"/>
+        </w:rPr>
+      </w:pPr>
+    </w:p>
+    <w:p>
+      <w:pPr>
+        <w:rPr>
+          <w:rFonts w:ascii="Times New Roman" w:hAnsi="Times New Roman" w:cs="Times New Roman"/>
+          <w:sz w:val="24"/>
+          <w:szCs w:val="24"/>
+        </w:rPr>
+      </w:pPr>
+    </w:p>
+    <w:p>
+      <w:pPr>
+        <w:rPr>
+          <w:rFonts w:ascii="Times New Roman" w:hAnsi="Times New Roman" w:cs="Times New Roman"/>
+          <w:sz w:val="24"/>
+          <w:szCs w:val="24"/>
+        </w:rPr>
+      </w:pPr>
+    </w:p>
+    <w:p>
+      <w:pPr>
+        <w:rPr>
+          <w:rFonts w:ascii="Times New Roman" w:hAnsi="Times New Roman" w:cs="Times New Roman"/>
+          <w:sz w:val="24"/>
+          <w:szCs w:val="24"/>
+        </w:rPr>
+      </w:pPr>
+    </w:p>
+    <w:p>
+      <w:pPr>
+        <w:rPr>
+          <w:rFonts w:ascii="Times New Roman" w:hAnsi="Times New Roman" w:cs="Times New Roman"/>
+          <w:sz w:val="24"/>
+          <w:szCs w:val="24"/>
+        </w:rPr>
+      </w:pPr>
+    </w:p>
+    <w:p>
+      <w:pPr>
+        <w:rPr>
+          <w:rFonts w:ascii="Times New Roman" w:hAnsi="Times New Roman" w:cs="Times New Roman"/>
+          <w:sz w:val="24"/>
+          <w:szCs w:val="24"/>
+        </w:rPr>
+      </w:pPr>
+    </w:p>
+    <w:p>
+      <w:pPr>
+        <w:rPr>
+          <w:rFonts w:ascii="Times New Roman" w:hAnsi="Times New Roman" w:cs="Times New Roman"/>
+          <w:sz w:val="24"/>
+          <w:szCs w:val="24"/>
+        </w:rPr>
+      </w:pPr>
+    </w:p>
+    <w:p>
+      <w:pPr>
+        <w:rPr>
+          <w:rFonts w:ascii="Times New Roman" w:hAnsi="Times New Roman" w:cs="Times New Roman"/>
+          <w:sz w:val="24"/>
+          <w:szCs w:val="24"/>
+        </w:rPr>
+      </w:pPr>
+    </w:p>
+    <w:p>
+      <w:pPr>
+        <w:rPr>
+          <w:rFonts w:ascii="Times New Roman" w:hAnsi="Times New Roman" w:cs="Times New Roman"/>
+          <w:sz w:val="24"/>
+          <w:szCs w:val="24"/>
+        </w:rPr>
+      </w:pPr>
+    </w:p>
+    <w:p>
+      <w:pPr>
+        <w:rPr>
+          <w:rFonts w:ascii="Times New Roman" w:hAnsi="Times New Roman" w:cs="Times New Roman"/>
+          <w:sz w:val="24"/>
+          <w:szCs w:val="24"/>
+        </w:rPr>
+      </w:pPr>
+    </w:p>
+    <w:p>
+      <w:pPr>
+        <w:rPr>
+          <w:rFonts w:ascii="Times New Roman" w:hAnsi="Times New Roman" w:cs="Times New Roman"/>
+          <w:sz w:val="24"/>
+          <w:szCs w:val="24"/>
+        </w:rPr>
+      </w:pPr>
+    </w:p>
+    <w:p>
+      <w:pPr>
+        <w:rPr>
+          <w:rFonts w:ascii="Times New Roman" w:hAnsi="Times New Roman" w:cs="Times New Roman"/>
+          <w:sz w:val="24"/>
+          <w:szCs w:val="24"/>
+        </w:rPr>
+      </w:pPr>
+    </w:p>
+    <w:p>
+      <w:pPr>
+        <w:ind w:left="0"/>
+        <w:rPr>
+          <w:rFonts w:ascii="Times New Roman" w:hAnsi="Times New Roman" w:cs="Times New Roman"/>
+          <w:sz w:val="24"/>
+          <w:szCs w:val="24"/>
+        </w:rPr>
+      </w:pPr>
+    </w:p>
+    <w:p>
+      <w:pPr>
+        <w:ind w:left="0"/>
+        <w:rPr>
+          <w:rFonts w:ascii="Times New Roman" w:hAnsi="Times New Roman" w:cs="Times New Roman"/>
+          <w:sz w:val="24"/>
+          <w:szCs w:val="24"/>
+        </w:rPr>
+      </w:pPr>
     </w:p>
     <w:p>
       <w:pPr>
@@ -1100,6 +2901,7 @@
           <w:sz w:val="24"/>
           <w:szCs w:val="24"/>
         </w:rPr>
+        <w:lastRenderedPageBreak/>
         <w:t>Budget Management Interaction Sequence</w:t>
       </w:r>
     </w:p>
@@ -1120,10 +2922,10 @@
           <w:szCs w:val="24"/>
         </w:rPr>
         <w:drawing>
-          <wp:inline distT="0" distB="0" distL="0" distR="0" wp14:anchorId="19DEA98A" wp14:editId="04FF2C69">
-            <wp:extent cx="3695700" cy="3899132"/>
+          <wp:inline distT="0" distB="0" distL="0" distR="0" wp14:anchorId="4D2AC0A0" wp14:editId="3D44A031">
+            <wp:extent cx="4282346" cy="4476998"/>
             <wp:effectExtent l="0" t="0" r="0" b="0"/>
-            <wp:docPr id="1082481124" name="Picture 4" descr="A diagram of a person&#10;&#10;Description automatically generated"/>
+            <wp:docPr id="212415490" name="Picture 4" descr="A diagram of a person&#10;&#10;Description automatically generated"/>
             <wp:cNvGraphicFramePr>
               <a:graphicFrameLocks xmlns:a="http://schemas.openxmlformats.org/drawingml/2006/main" noChangeAspect="1"/>
             </wp:cNvGraphicFramePr>
@@ -1131,11 +2933,11 @@
               <a:graphicData uri="http://schemas.openxmlformats.org/drawingml/2006/picture">
                 <pic:pic xmlns:pic="http://schemas.openxmlformats.org/drawingml/2006/picture">
                   <pic:nvPicPr>
-                    <pic:cNvPr id="1082481124" name="Picture 4" descr="A diagram of a person&#10;&#10;Description automatically generated"/>
+                    <pic:cNvPr id="212415490" name="Picture 4" descr="A diagram of a person&#10;&#10;Description automatically generated"/>
                     <pic:cNvPicPr/>
                   </pic:nvPicPr>
                   <pic:blipFill>
-                    <a:blip r:embed="rId8" cstate="print">
+                    <a:blip r:embed="rId8">
                       <a:extLst>
                         <a:ext uri="{28A0092B-C50C-407E-A947-70E740481C1C}">
                           <a14:useLocalDpi xmlns:a14="http://schemas.microsoft.com/office/drawing/2010/main" val="0"/>
@@ -1149,7 +2951,7 @@
                   <pic:spPr>
                     <a:xfrm>
                       <a:off x="0" y="0"/>
-                      <a:ext cx="3741652" cy="3947614"/>
+                      <a:ext cx="4306767" cy="4502529"/>
                     </a:xfrm>
                     <a:prstGeom prst="rect">
                       <a:avLst/>
@@ -1203,7 +3005,15 @@
           <w:sz w:val="24"/>
           <w:szCs w:val="24"/>
         </w:rPr>
-        <w:t>Application: The application receives the user’s selection and initiates the BudgetPlanner module.</w:t>
+        <w:t xml:space="preserve">Application: The application </w:t>
+      </w:r>
+      <w:r>
+        <w:rPr>
+          <w:rFonts w:ascii="Times New Roman" w:hAnsi="Times New Roman" w:cs="Times New Roman"/>
+          <w:sz w:val="24"/>
+          <w:szCs w:val="24"/>
+        </w:rPr>
+        <w:t>presents options like setting budgets or viewing current budget status.</w:t>
       </w:r>
     </w:p>
     <w:p>
@@ -1225,7 +3035,15 @@
           <w:sz w:val="24"/>
           <w:szCs w:val="24"/>
         </w:rPr>
-        <w:t>BudgetPlanner: The BudgetPlanner module displays the budget management interface to the user.</w:t>
+        <w:t xml:space="preserve">User: The user sets a budget </w:t>
+      </w:r>
+      <w:r>
+        <w:rPr>
+          <w:rFonts w:ascii="Times New Roman" w:hAnsi="Times New Roman" w:cs="Times New Roman"/>
+          <w:sz w:val="24"/>
+          <w:szCs w:val="24"/>
+        </w:rPr>
+        <w:t>for different expense categories.</w:t>
       </w:r>
     </w:p>
     <w:p>
@@ -1247,7 +3065,25 @@
           <w:sz w:val="24"/>
           <w:szCs w:val="24"/>
         </w:rPr>
-        <w:t>User: The user sets budgets for different expense categories.</w:t>
+        <w:t xml:space="preserve">Application: The application forwards this data to the </w:t>
+      </w:r>
+      <w:proofErr w:type="spellStart"/>
+      <w:r>
+        <w:rPr>
+          <w:rFonts w:ascii="Times New Roman" w:hAnsi="Times New Roman" w:cs="Times New Roman"/>
+          <w:sz w:val="24"/>
+          <w:szCs w:val="24"/>
+        </w:rPr>
+        <w:t>BudgetManagement</w:t>
+      </w:r>
+      <w:proofErr w:type="spellEnd"/>
+      <w:r>
+        <w:rPr>
+          <w:rFonts w:ascii="Times New Roman" w:hAnsi="Times New Roman" w:cs="Times New Roman"/>
+          <w:sz w:val="24"/>
+          <w:szCs w:val="24"/>
+        </w:rPr>
+        <w:t xml:space="preserve"> module for processing.</w:t>
       </w:r>
     </w:p>
     <w:p>
@@ -1263,13 +3099,63 @@
           <w:szCs w:val="24"/>
         </w:rPr>
       </w:pPr>
-      <w:r>
-        <w:rPr>
-          <w:rFonts w:ascii="Times New Roman" w:hAnsi="Times New Roman" w:cs="Times New Roman"/>
-          <w:sz w:val="24"/>
-          <w:szCs w:val="24"/>
-        </w:rPr>
-        <w:t>BudgetPlanner: The BudgetPlanner module receives the budget data and updates the budget data structure accordingly.</w:t>
+      <w:proofErr w:type="spellStart"/>
+      <w:r>
+        <w:rPr>
+          <w:rFonts w:ascii="Times New Roman" w:hAnsi="Times New Roman" w:cs="Times New Roman"/>
+          <w:sz w:val="24"/>
+          <w:szCs w:val="24"/>
+        </w:rPr>
+        <w:t>Budget</w:t>
+      </w:r>
+      <w:r>
+        <w:rPr>
+          <w:rFonts w:ascii="Times New Roman" w:hAnsi="Times New Roman" w:cs="Times New Roman"/>
+          <w:sz w:val="24"/>
+          <w:szCs w:val="24"/>
+        </w:rPr>
+        <w:t>Management</w:t>
+      </w:r>
+      <w:proofErr w:type="spellEnd"/>
+      <w:r>
+        <w:rPr>
+          <w:rFonts w:ascii="Times New Roman" w:hAnsi="Times New Roman" w:cs="Times New Roman"/>
+          <w:sz w:val="24"/>
+          <w:szCs w:val="24"/>
+        </w:rPr>
+        <w:t xml:space="preserve">: </w:t>
+      </w:r>
+      <w:r>
+        <w:rPr>
+          <w:rFonts w:ascii="Times New Roman" w:hAnsi="Times New Roman" w:cs="Times New Roman"/>
+          <w:sz w:val="24"/>
+          <w:szCs w:val="24"/>
+        </w:rPr>
+        <w:t xml:space="preserve">It updates and calculates </w:t>
+      </w:r>
+      <w:r>
+        <w:rPr>
+          <w:rFonts w:ascii="Times New Roman" w:hAnsi="Times New Roman" w:cs="Times New Roman"/>
+          <w:sz w:val="24"/>
+          <w:szCs w:val="24"/>
+        </w:rPr>
+        <w:t xml:space="preserve">the budget </w:t>
+      </w:r>
+      <w:r>
+        <w:rPr>
+          <w:rFonts w:ascii="Times New Roman" w:hAnsi="Times New Roman" w:cs="Times New Roman"/>
+          <w:sz w:val="24"/>
+          <w:szCs w:val="24"/>
+        </w:rPr>
+        <w:t>based on the user’s actions</w:t>
+      </w:r>
+      <w:r>
+        <w:rPr>
+          <w:rFonts w:ascii="Times New Roman" w:hAnsi="Times New Roman" w:cs="Times New Roman"/>
+          <w:sz w:val="24"/>
+          <w:szCs w:val="24"/>
+        </w:rPr>
+        <w:t>.</w:t>
       </w:r>
     </w:p>
     <w:p>
@@ -1285,14 +3171,108 @@
           <w:szCs w:val="24"/>
         </w:rPr>
       </w:pPr>
-      <w:r>
-        <w:rPr>
-          <w:rFonts w:ascii="Times New Roman" w:hAnsi="Times New Roman" w:cs="Times New Roman"/>
-          <w:sz w:val="24"/>
-          <w:szCs w:val="24"/>
-        </w:rPr>
-        <w:t>BudgetPlanner: The BudgetPlanner module displays the updated summary of budgets to the user.</w:t>
-      </w:r>
+      <w:proofErr w:type="spellStart"/>
+      <w:r>
+        <w:rPr>
+          <w:rFonts w:ascii="Times New Roman" w:hAnsi="Times New Roman" w:cs="Times New Roman"/>
+          <w:sz w:val="24"/>
+          <w:szCs w:val="24"/>
+        </w:rPr>
+        <w:t>BudgetManagement</w:t>
+      </w:r>
+      <w:proofErr w:type="spellEnd"/>
+      <w:r>
+        <w:rPr>
+          <w:rFonts w:ascii="Times New Roman" w:hAnsi="Times New Roman" w:cs="Times New Roman"/>
+          <w:sz w:val="24"/>
+          <w:szCs w:val="24"/>
+        </w:rPr>
+        <w:t xml:space="preserve">: </w:t>
+      </w:r>
+      <w:r>
+        <w:rPr>
+          <w:rFonts w:ascii="Times New Roman" w:hAnsi="Times New Roman" w:cs="Times New Roman"/>
+          <w:sz w:val="24"/>
+          <w:szCs w:val="24"/>
+        </w:rPr>
+        <w:t xml:space="preserve">The </w:t>
+      </w:r>
+      <w:proofErr w:type="spellStart"/>
+      <w:r>
+        <w:rPr>
+          <w:rFonts w:ascii="Times New Roman" w:hAnsi="Times New Roman" w:cs="Times New Roman"/>
+          <w:sz w:val="24"/>
+          <w:szCs w:val="24"/>
+        </w:rPr>
+        <w:t>BudgetManagement</w:t>
+      </w:r>
+      <w:proofErr w:type="spellEnd"/>
+      <w:r>
+        <w:rPr>
+          <w:rFonts w:ascii="Times New Roman" w:hAnsi="Times New Roman" w:cs="Times New Roman"/>
+          <w:sz w:val="24"/>
+          <w:szCs w:val="24"/>
+        </w:rPr>
+        <w:t xml:space="preserve"> returns the updated data (remaining budget, spending limits, etc.)</w:t>
+      </w:r>
+    </w:p>
+    <w:p>
+      <w:pPr>
+        <w:pStyle w:val="ListParagraph"/>
+        <w:numPr>
+          <w:ilvl w:val="0"/>
+          <w:numId w:val="7"/>
+        </w:numPr>
+        <w:rPr>
+          <w:rFonts w:ascii="Times New Roman" w:hAnsi="Times New Roman" w:cs="Times New Roman"/>
+          <w:sz w:val="24"/>
+          <w:szCs w:val="24"/>
+        </w:rPr>
+      </w:pPr>
+      <w:r>
+        <w:rPr>
+          <w:rFonts w:ascii="Times New Roman" w:hAnsi="Times New Roman" w:cs="Times New Roman"/>
+          <w:sz w:val="24"/>
+          <w:szCs w:val="24"/>
+        </w:rPr>
+        <w:t>Application: The final budget information is shown to the user in the app interface</w:t>
+      </w:r>
+    </w:p>
+    <w:p>
+      <w:pPr>
+        <w:rPr>
+          <w:rFonts w:ascii="Times New Roman" w:hAnsi="Times New Roman" w:cs="Times New Roman"/>
+          <w:sz w:val="24"/>
+          <w:szCs w:val="24"/>
+        </w:rPr>
+      </w:pPr>
+    </w:p>
+    <w:p>
+      <w:pPr>
+        <w:rPr>
+          <w:rFonts w:ascii="Times New Roman" w:hAnsi="Times New Roman" w:cs="Times New Roman"/>
+          <w:sz w:val="24"/>
+          <w:szCs w:val="24"/>
+        </w:rPr>
+      </w:pPr>
+    </w:p>
+    <w:p>
+      <w:pPr>
+        <w:rPr>
+          <w:rFonts w:ascii="Times New Roman" w:hAnsi="Times New Roman" w:cs="Times New Roman"/>
+          <w:sz w:val="24"/>
+          <w:szCs w:val="24"/>
+        </w:rPr>
+      </w:pPr>
+    </w:p>
+    <w:p>
+      <w:pPr>
+        <w:rPr>
+          <w:rFonts w:ascii="Times New Roman" w:hAnsi="Times New Roman" w:cs="Times New Roman"/>
+          <w:sz w:val="24"/>
+          <w:szCs w:val="24"/>
+        </w:rPr>
+      </w:pPr>
     </w:p>
     <w:p>
       <w:pPr>
@@ -1332,12 +3312,11 @@
           <w:sz w:val="24"/>
           <w:szCs w:val="24"/>
         </w:rPr>
-        <w:lastRenderedPageBreak/>
         <w:drawing>
-          <wp:inline distT="0" distB="0" distL="0" distR="0" wp14:anchorId="74A451A4" wp14:editId="18475E73">
-            <wp:extent cx="3730752" cy="3936115"/>
-            <wp:effectExtent l="0" t="0" r="3175" b="1270"/>
-            <wp:docPr id="806531076" name="Picture 5" descr="A diagram of a person's diagram&#10;&#10;Description automatically generated"/>
+          <wp:inline distT="0" distB="0" distL="0" distR="0" wp14:anchorId="7BD38421" wp14:editId="3BD8B8F9">
+            <wp:extent cx="5403272" cy="5648875"/>
+            <wp:effectExtent l="0" t="0" r="0" b="3175"/>
+            <wp:docPr id="13896789" name="Picture 5" descr="A diagram of a person with a diagram&#10;&#10;Description automatically generated"/>
             <wp:cNvGraphicFramePr>
               <a:graphicFrameLocks xmlns:a="http://schemas.openxmlformats.org/drawingml/2006/main" noChangeAspect="1"/>
             </wp:cNvGraphicFramePr>
@@ -1345,11 +3324,11 @@
               <a:graphicData uri="http://schemas.openxmlformats.org/drawingml/2006/picture">
                 <pic:pic xmlns:pic="http://schemas.openxmlformats.org/drawingml/2006/picture">
                   <pic:nvPicPr>
-                    <pic:cNvPr id="806531076" name="Picture 5" descr="A diagram of a person's diagram&#10;&#10;Description automatically generated"/>
+                    <pic:cNvPr id="13896789" name="Picture 5" descr="A diagram of a person with a diagram&#10;&#10;Description automatically generated"/>
                     <pic:cNvPicPr/>
                   </pic:nvPicPr>
                   <pic:blipFill>
-                    <a:blip r:embed="rId9" cstate="print">
+                    <a:blip r:embed="rId9">
                       <a:extLst>
                         <a:ext uri="{28A0092B-C50C-407E-A947-70E740481C1C}">
                           <a14:useLocalDpi xmlns:a14="http://schemas.microsoft.com/office/drawing/2010/main" val="0"/>
@@ -1363,7 +3342,7 @@
                   <pic:spPr>
                     <a:xfrm>
                       <a:off x="0" y="0"/>
-                      <a:ext cx="3773586" cy="3981306"/>
+                      <a:ext cx="5440956" cy="5688272"/>
                     </a:xfrm>
                     <a:prstGeom prst="rect">
                       <a:avLst/>
@@ -1417,7 +3396,7 @@
           <w:sz w:val="24"/>
           <w:szCs w:val="24"/>
         </w:rPr>
-        <w:t>Application: The application receives the user’s selection and initiates the SimpleCalculator module.</w:t>
+        <w:t>Application: The application receives the user’s selection and initiates the Calculator module.</w:t>
       </w:r>
     </w:p>
     <w:p>
@@ -1439,7 +3418,7 @@
           <w:sz w:val="24"/>
           <w:szCs w:val="24"/>
         </w:rPr>
-        <w:t>SimpleCalculator: The SimpleCalculator module displays the calculator interface to the user.</w:t>
+        <w:t>Calculator: The Calculator module displays the calculator interface to the user.</w:t>
       </w:r>
     </w:p>
     <w:p>
@@ -1483,7 +3462,7 @@
           <w:sz w:val="24"/>
           <w:szCs w:val="24"/>
         </w:rPr>
-        <w:t>SimpleCalculator: The SimpleCalculator module performs the calculation and returns the result to the user interface.</w:t>
+        <w:t>Calculator: The Calculator module performs the calculation and returns the result to the user interface.</w:t>
       </w:r>
     </w:p>
     <w:p>
@@ -1505,34 +3484,25 @@
           <w:sz w:val="24"/>
           <w:szCs w:val="24"/>
         </w:rPr>
-        <w:t>SimpleCalculator: The SimpleCalculator module displays the result of the calculation to the user.</w:t>
-      </w:r>
-    </w:p>
-    <w:p>
-      <w:pPr>
-        <w:ind w:left="0"/>
-        <w:rPr>
-          <w:rFonts w:ascii="Times New Roman" w:hAnsi="Times New Roman" w:cs="Times New Roman"/>
-          <w:sz w:val="24"/>
-          <w:szCs w:val="24"/>
-        </w:rPr>
-      </w:pPr>
-    </w:p>
-    <w:p>
-      <w:pPr>
-        <w:ind w:left="0"/>
-        <w:rPr>
-          <w:rFonts w:ascii="Times New Roman" w:hAnsi="Times New Roman" w:cs="Times New Roman"/>
-          <w:sz w:val="24"/>
-          <w:szCs w:val="24"/>
-        </w:rPr>
-      </w:pPr>
-      <w:r>
-        <w:rPr>
-          <w:rFonts w:ascii="Times New Roman" w:hAnsi="Times New Roman" w:cs="Times New Roman"/>
-          <w:sz w:val="24"/>
-          <w:szCs w:val="24"/>
-        </w:rPr>
+        <w:t>Calculator: The Calculator module displays the result of the calculation to the user.</w:t>
+      </w:r>
+    </w:p>
+    <w:p>
+      <w:pPr>
+        <w:ind w:left="0"/>
+        <w:rPr>
+          <w:rFonts w:ascii="Times New Roman" w:hAnsi="Times New Roman" w:cs="Times New Roman"/>
+          <w:sz w:val="24"/>
+          <w:szCs w:val="24"/>
+        </w:rPr>
+      </w:pPr>
+      <w:r>
+        <w:rPr>
+          <w:rFonts w:ascii="Times New Roman" w:hAnsi="Times New Roman" w:cs="Times New Roman"/>
+          <w:sz w:val="24"/>
+          <w:szCs w:val="24"/>
+        </w:rPr>
+        <w:lastRenderedPageBreak/>
         <w:t>Design Considerations</w:t>
       </w:r>
     </w:p>
@@ -1555,74 +3525,7 @@
           <w:sz w:val="24"/>
           <w:szCs w:val="24"/>
         </w:rPr>
-        <w:t>User Interface Design:</w:t>
-      </w:r>
-    </w:p>
-    <w:p>
-      <w:pPr>
-        <w:pStyle w:val="ListParagraph"/>
-        <w:numPr>
-          <w:ilvl w:val="1"/>
-          <w:numId w:val="10"/>
-        </w:numPr>
-        <w:rPr>
-          <w:rFonts w:ascii="Times New Roman" w:hAnsi="Times New Roman" w:cs="Times New Roman"/>
-          <w:sz w:val="24"/>
-          <w:szCs w:val="24"/>
-        </w:rPr>
-      </w:pPr>
-      <w:r>
-        <w:rPr>
-          <w:rFonts w:ascii="Times New Roman" w:hAnsi="Times New Roman" w:cs="Times New Roman"/>
-          <w:sz w:val="24"/>
-          <w:szCs w:val="24"/>
-        </w:rPr>
-        <w:t>Ensure the command line interface is intuitive and easy to navigate for users who may not be familiar with command line interactions.</w:t>
-      </w:r>
-    </w:p>
-    <w:p>
-      <w:pPr>
-        <w:pStyle w:val="ListParagraph"/>
-        <w:numPr>
-          <w:ilvl w:val="1"/>
-          <w:numId w:val="10"/>
-        </w:numPr>
-        <w:rPr>
-          <w:rFonts w:ascii="Times New Roman" w:hAnsi="Times New Roman" w:cs="Times New Roman"/>
-          <w:sz w:val="24"/>
-          <w:szCs w:val="24"/>
-        </w:rPr>
-      </w:pPr>
-      <w:r>
-        <w:rPr>
-          <w:rFonts w:ascii="Times New Roman" w:hAnsi="Times New Roman" w:cs="Times New Roman"/>
-          <w:sz w:val="24"/>
-          <w:szCs w:val="24"/>
-        </w:rPr>
-        <w:t>Use clear and concise menu options to guide users through different functionalities.</w:t>
-      </w:r>
-    </w:p>
-    <w:p>
-      <w:pPr>
-        <w:pStyle w:val="ListParagraph"/>
-        <w:numPr>
-          <w:ilvl w:val="1"/>
-          <w:numId w:val="10"/>
-        </w:numPr>
-        <w:rPr>
-          <w:rFonts w:ascii="Times New Roman" w:hAnsi="Times New Roman" w:cs="Times New Roman"/>
-          <w:sz w:val="24"/>
-          <w:szCs w:val="24"/>
-        </w:rPr>
-      </w:pPr>
-      <w:r>
-        <w:rPr>
-          <w:rFonts w:ascii="Times New Roman" w:hAnsi="Times New Roman" w:cs="Times New Roman"/>
-          <w:sz w:val="24"/>
-          <w:szCs w:val="24"/>
-        </w:rPr>
-        <w:lastRenderedPageBreak/>
-        <w:t>Provide informative prompts and error messages to assist users in providing input and understanding the system's responses.</w:t>
+        <w:t>Error Handling: Proper input validation to prevent invalid or malicious data entry.</w:t>
       </w:r>
     </w:p>
     <w:p>
@@ -1644,73 +3547,7 @@
           <w:sz w:val="24"/>
           <w:szCs w:val="24"/>
         </w:rPr>
-        <w:t>Input Validation and Error Handling:</w:t>
-      </w:r>
-    </w:p>
-    <w:p>
-      <w:pPr>
-        <w:pStyle w:val="ListParagraph"/>
-        <w:numPr>
-          <w:ilvl w:val="1"/>
-          <w:numId w:val="10"/>
-        </w:numPr>
-        <w:rPr>
-          <w:rFonts w:ascii="Times New Roman" w:hAnsi="Times New Roman" w:cs="Times New Roman"/>
-          <w:sz w:val="24"/>
-          <w:szCs w:val="24"/>
-        </w:rPr>
-      </w:pPr>
-      <w:r>
-        <w:rPr>
-          <w:rFonts w:ascii="Times New Roman" w:hAnsi="Times New Roman" w:cs="Times New Roman"/>
-          <w:sz w:val="24"/>
-          <w:szCs w:val="24"/>
-        </w:rPr>
-        <w:t>Implement robust input validation to prevent users from entering invalid or unexpected input.</w:t>
-      </w:r>
-    </w:p>
-    <w:p>
-      <w:pPr>
-        <w:pStyle w:val="ListParagraph"/>
-        <w:numPr>
-          <w:ilvl w:val="1"/>
-          <w:numId w:val="10"/>
-        </w:numPr>
-        <w:rPr>
-          <w:rFonts w:ascii="Times New Roman" w:hAnsi="Times New Roman" w:cs="Times New Roman"/>
-          <w:sz w:val="24"/>
-          <w:szCs w:val="24"/>
-        </w:rPr>
-      </w:pPr>
-      <w:r>
-        <w:rPr>
-          <w:rFonts w:ascii="Times New Roman" w:hAnsi="Times New Roman" w:cs="Times New Roman"/>
-          <w:sz w:val="24"/>
-          <w:szCs w:val="24"/>
-        </w:rPr>
-        <w:t>When mistakes happen, give clear error messages to help users figure out what's wrong and what to do next.</w:t>
-      </w:r>
-    </w:p>
-    <w:p>
-      <w:pPr>
-        <w:pStyle w:val="ListParagraph"/>
-        <w:numPr>
-          <w:ilvl w:val="1"/>
-          <w:numId w:val="10"/>
-        </w:numPr>
-        <w:rPr>
-          <w:rFonts w:ascii="Times New Roman" w:hAnsi="Times New Roman" w:cs="Times New Roman"/>
-          <w:sz w:val="24"/>
-          <w:szCs w:val="24"/>
-        </w:rPr>
-      </w:pPr>
-      <w:r>
-        <w:rPr>
-          <w:rFonts w:ascii="Times New Roman" w:hAnsi="Times New Roman" w:cs="Times New Roman"/>
-          <w:sz w:val="24"/>
-          <w:szCs w:val="24"/>
-        </w:rPr>
-        <w:t>Validate user inputs for numerical calculations to avoid errors and ensure accurate results.</w:t>
+        <w:t>User Experience: Intuitive CLI menu structure for ease of navigation.</w:t>
       </w:r>
     </w:p>
     <w:p>
@@ -1732,424 +3569,8 @@
           <w:sz w:val="24"/>
           <w:szCs w:val="24"/>
         </w:rPr>
-        <w:t>Data Persistence:</w:t>
-      </w:r>
-    </w:p>
-    <w:p>
-      <w:pPr>
-        <w:pStyle w:val="ListParagraph"/>
-        <w:numPr>
-          <w:ilvl w:val="1"/>
-          <w:numId w:val="10"/>
-        </w:numPr>
-        <w:rPr>
-          <w:rFonts w:ascii="Times New Roman" w:hAnsi="Times New Roman" w:cs="Times New Roman"/>
-          <w:sz w:val="24"/>
-          <w:szCs w:val="24"/>
-        </w:rPr>
-      </w:pPr>
-      <w:r>
-        <w:rPr>
-          <w:rFonts w:ascii="Times New Roman" w:hAnsi="Times New Roman" w:cs="Times New Roman"/>
-          <w:sz w:val="24"/>
-          <w:szCs w:val="24"/>
-        </w:rPr>
-        <w:t>M</w:t>
-      </w:r>
-      <w:r>
-        <w:rPr>
-          <w:rFonts w:ascii="Times New Roman" w:hAnsi="Times New Roman" w:cs="Times New Roman"/>
-          <w:sz w:val="24"/>
-          <w:szCs w:val="24"/>
-        </w:rPr>
-        <w:t>ight want to add file I/O processes so that users can save and load their budgets, calculations, and information about expenses.</w:t>
-      </w:r>
-    </w:p>
-    <w:p>
-      <w:pPr>
-        <w:pStyle w:val="ListParagraph"/>
-        <w:numPr>
-          <w:ilvl w:val="1"/>
-          <w:numId w:val="10"/>
-        </w:numPr>
-        <w:rPr>
-          <w:rFonts w:ascii="Times New Roman" w:hAnsi="Times New Roman" w:cs="Times New Roman"/>
-          <w:sz w:val="24"/>
-          <w:szCs w:val="24"/>
-        </w:rPr>
-      </w:pPr>
-      <w:r>
-        <w:rPr>
-          <w:rFonts w:ascii="Times New Roman" w:hAnsi="Times New Roman" w:cs="Times New Roman"/>
-          <w:sz w:val="24"/>
-          <w:szCs w:val="24"/>
-        </w:rPr>
-        <w:t xml:space="preserve"> </w:t>
-      </w:r>
-      <w:r>
-        <w:rPr>
-          <w:rFonts w:ascii="Times New Roman" w:hAnsi="Times New Roman" w:cs="Times New Roman"/>
-          <w:sz w:val="24"/>
-          <w:szCs w:val="24"/>
-        </w:rPr>
-        <w:t>Store information in an ordered way (like JSON) so it's easy to find and change.</w:t>
-      </w:r>
-    </w:p>
-    <w:p>
-      <w:pPr>
-        <w:pStyle w:val="ListParagraph"/>
-        <w:numPr>
-          <w:ilvl w:val="0"/>
-          <w:numId w:val="10"/>
-        </w:numPr>
-        <w:rPr>
-          <w:rFonts w:ascii="Times New Roman" w:hAnsi="Times New Roman" w:cs="Times New Roman"/>
-          <w:sz w:val="24"/>
-          <w:szCs w:val="24"/>
-        </w:rPr>
-      </w:pPr>
-      <w:r>
-        <w:rPr>
-          <w:rFonts w:ascii="Times New Roman" w:hAnsi="Times New Roman" w:cs="Times New Roman"/>
-          <w:sz w:val="24"/>
-          <w:szCs w:val="24"/>
-        </w:rPr>
-        <w:t>Modularity and reusing things</w:t>
-      </w:r>
-      <w:r>
-        <w:rPr>
-          <w:rFonts w:ascii="Times New Roman" w:hAnsi="Times New Roman" w:cs="Times New Roman"/>
-          <w:sz w:val="24"/>
-          <w:szCs w:val="24"/>
-        </w:rPr>
-        <w:t>:</w:t>
-      </w:r>
-    </w:p>
-    <w:p>
-      <w:pPr>
-        <w:pStyle w:val="ListParagraph"/>
-        <w:numPr>
-          <w:ilvl w:val="1"/>
-          <w:numId w:val="10"/>
-        </w:numPr>
-        <w:rPr>
-          <w:rFonts w:ascii="Times New Roman" w:hAnsi="Times New Roman" w:cs="Times New Roman"/>
-          <w:sz w:val="24"/>
-          <w:szCs w:val="24"/>
-        </w:rPr>
-      </w:pPr>
-      <w:r>
-        <w:rPr>
-          <w:rFonts w:ascii="Times New Roman" w:hAnsi="Times New Roman" w:cs="Times New Roman"/>
-          <w:sz w:val="24"/>
-          <w:szCs w:val="24"/>
-        </w:rPr>
-        <w:t>Use a modular design to make the project easier to manage and reuse code.</w:t>
-      </w:r>
-    </w:p>
-    <w:p>
-      <w:pPr>
-        <w:pStyle w:val="ListParagraph"/>
-        <w:numPr>
-          <w:ilvl w:val="1"/>
-          <w:numId w:val="10"/>
-        </w:numPr>
-        <w:rPr>
-          <w:rFonts w:ascii="Times New Roman" w:hAnsi="Times New Roman" w:cs="Times New Roman"/>
-          <w:sz w:val="24"/>
-          <w:szCs w:val="24"/>
-        </w:rPr>
-      </w:pPr>
-      <w:r>
-        <w:rPr>
-          <w:rFonts w:ascii="Times New Roman" w:hAnsi="Times New Roman" w:cs="Times New Roman"/>
-          <w:sz w:val="24"/>
-          <w:szCs w:val="24"/>
-        </w:rPr>
-        <w:t>Separate similar functions into their own modules or classes, like ExpenseTracker, BudgetPlanner, and SimpleCalculator.</w:t>
-      </w:r>
-    </w:p>
-    <w:p>
-      <w:pPr>
-        <w:pStyle w:val="ListParagraph"/>
-        <w:numPr>
-          <w:ilvl w:val="1"/>
-          <w:numId w:val="10"/>
-        </w:numPr>
-        <w:rPr>
-          <w:rFonts w:ascii="Times New Roman" w:hAnsi="Times New Roman" w:cs="Times New Roman"/>
-          <w:sz w:val="24"/>
-          <w:szCs w:val="24"/>
-        </w:rPr>
-      </w:pPr>
-      <w:r>
-        <w:rPr>
-          <w:rFonts w:ascii="Times New Roman" w:hAnsi="Times New Roman" w:cs="Times New Roman"/>
-          <w:sz w:val="24"/>
-          <w:szCs w:val="24"/>
-        </w:rPr>
-        <w:t>Make sure that modules have clear interfaces so that they can talk to each other, and connections are kept to a minimum.</w:t>
-      </w:r>
-    </w:p>
-    <w:p>
-      <w:pPr>
-        <w:pStyle w:val="ListParagraph"/>
-        <w:numPr>
-          <w:ilvl w:val="0"/>
-          <w:numId w:val="10"/>
-        </w:numPr>
-        <w:rPr>
-          <w:rFonts w:ascii="Times New Roman" w:hAnsi="Times New Roman" w:cs="Times New Roman"/>
-          <w:sz w:val="24"/>
-          <w:szCs w:val="24"/>
-        </w:rPr>
-      </w:pPr>
-      <w:r>
-        <w:rPr>
-          <w:rFonts w:ascii="Times New Roman" w:hAnsi="Times New Roman" w:cs="Times New Roman"/>
-          <w:sz w:val="24"/>
-          <w:szCs w:val="24"/>
-        </w:rPr>
-        <w:t>User Experience Optimization:</w:t>
-      </w:r>
-    </w:p>
-    <w:p>
-      <w:pPr>
-        <w:pStyle w:val="ListParagraph"/>
-        <w:numPr>
-          <w:ilvl w:val="1"/>
-          <w:numId w:val="10"/>
-        </w:numPr>
-        <w:rPr>
-          <w:rFonts w:ascii="Times New Roman" w:hAnsi="Times New Roman" w:cs="Times New Roman"/>
-          <w:sz w:val="24"/>
-          <w:szCs w:val="24"/>
-        </w:rPr>
-      </w:pPr>
-      <w:r>
-        <w:rPr>
-          <w:rFonts w:ascii="Times New Roman" w:hAnsi="Times New Roman" w:cs="Times New Roman"/>
-          <w:sz w:val="24"/>
-          <w:szCs w:val="24"/>
-        </w:rPr>
-        <w:t>Optimize the user experience by minimizing the number of steps required to perform common tasks, such as tracking expenses, setting budgets, and performing calculations.</w:t>
-      </w:r>
-    </w:p>
-    <w:p>
-      <w:pPr>
-        <w:pStyle w:val="ListParagraph"/>
-        <w:numPr>
-          <w:ilvl w:val="1"/>
-          <w:numId w:val="10"/>
-        </w:numPr>
-        <w:rPr>
-          <w:rFonts w:ascii="Times New Roman" w:hAnsi="Times New Roman" w:cs="Times New Roman"/>
-          <w:sz w:val="24"/>
-          <w:szCs w:val="24"/>
-        </w:rPr>
-      </w:pPr>
-      <w:r>
-        <w:rPr>
-          <w:rFonts w:ascii="Times New Roman" w:hAnsi="Times New Roman" w:cs="Times New Roman"/>
-          <w:sz w:val="24"/>
-          <w:szCs w:val="24"/>
-        </w:rPr>
-        <w:t>Provide shortcuts or aliases for frequently used commands to streamline user interactions.</w:t>
-      </w:r>
-    </w:p>
-    <w:p>
-      <w:pPr>
-        <w:pStyle w:val="ListParagraph"/>
-        <w:numPr>
-          <w:ilvl w:val="1"/>
-          <w:numId w:val="10"/>
-        </w:numPr>
-        <w:rPr>
-          <w:rFonts w:ascii="Times New Roman" w:hAnsi="Times New Roman" w:cs="Times New Roman"/>
-          <w:sz w:val="24"/>
-          <w:szCs w:val="24"/>
-        </w:rPr>
-      </w:pPr>
-      <w:r>
-        <w:rPr>
-          <w:rFonts w:ascii="Times New Roman" w:hAnsi="Times New Roman" w:cs="Times New Roman"/>
-          <w:sz w:val="24"/>
-          <w:szCs w:val="24"/>
-        </w:rPr>
-        <w:t>Consider adding tools like autocomplete or tab completion to help users type instructions and navigate the UI.</w:t>
-      </w:r>
-    </w:p>
-    <w:p>
-      <w:pPr>
-        <w:pStyle w:val="ListParagraph"/>
-        <w:numPr>
-          <w:ilvl w:val="0"/>
-          <w:numId w:val="10"/>
-        </w:numPr>
-        <w:rPr>
-          <w:rFonts w:ascii="Times New Roman" w:hAnsi="Times New Roman" w:cs="Times New Roman"/>
-          <w:sz w:val="24"/>
-          <w:szCs w:val="24"/>
-        </w:rPr>
-      </w:pPr>
-      <w:r>
-        <w:rPr>
-          <w:rFonts w:ascii="Times New Roman" w:hAnsi="Times New Roman" w:cs="Times New Roman"/>
-          <w:sz w:val="24"/>
-          <w:szCs w:val="24"/>
-        </w:rPr>
-        <w:t>Scalability and Extensibility</w:t>
-      </w:r>
-      <w:r>
-        <w:rPr>
-          <w:rFonts w:ascii="Times New Roman" w:hAnsi="Times New Roman" w:cs="Times New Roman"/>
-          <w:sz w:val="24"/>
-          <w:szCs w:val="24"/>
-        </w:rPr>
-        <w:t>:</w:t>
-      </w:r>
-    </w:p>
-    <w:p>
-      <w:pPr>
-        <w:pStyle w:val="ListParagraph"/>
-        <w:numPr>
-          <w:ilvl w:val="1"/>
-          <w:numId w:val="10"/>
-        </w:numPr>
-        <w:rPr>
-          <w:rFonts w:ascii="Times New Roman" w:hAnsi="Times New Roman" w:cs="Times New Roman"/>
-          <w:sz w:val="24"/>
-          <w:szCs w:val="24"/>
-        </w:rPr>
-      </w:pPr>
-      <w:r>
-        <w:rPr>
-          <w:rFonts w:ascii="Times New Roman" w:hAnsi="Times New Roman" w:cs="Times New Roman"/>
-          <w:sz w:val="24"/>
-          <w:szCs w:val="24"/>
-        </w:rPr>
-        <w:t>Design the project to be scalable and extendable to enable future additions or functions.</w:t>
-      </w:r>
-    </w:p>
-    <w:p>
-      <w:pPr>
-        <w:pStyle w:val="ListParagraph"/>
-        <w:numPr>
-          <w:ilvl w:val="1"/>
-          <w:numId w:val="10"/>
-        </w:numPr>
-        <w:rPr>
-          <w:rFonts w:ascii="Times New Roman" w:hAnsi="Times New Roman" w:cs="Times New Roman"/>
-          <w:sz w:val="24"/>
-          <w:szCs w:val="24"/>
-        </w:rPr>
-      </w:pPr>
-      <w:r>
-        <w:rPr>
-          <w:rFonts w:ascii="Times New Roman" w:hAnsi="Times New Roman" w:cs="Times New Roman"/>
-          <w:sz w:val="24"/>
-          <w:szCs w:val="24"/>
-        </w:rPr>
-        <w:t>Plan for future expansions, such as adding more complex financial analysis tools or connecting to external APIs for real-time data retrieval.</w:t>
-      </w:r>
-    </w:p>
-    <w:p>
-      <w:pPr>
-        <w:pStyle w:val="ListParagraph"/>
-        <w:numPr>
-          <w:ilvl w:val="0"/>
-          <w:numId w:val="10"/>
-        </w:numPr>
-        <w:rPr>
-          <w:rFonts w:ascii="Times New Roman" w:hAnsi="Times New Roman" w:cs="Times New Roman"/>
-          <w:sz w:val="24"/>
-          <w:szCs w:val="24"/>
-        </w:rPr>
-      </w:pPr>
-      <w:r>
-        <w:rPr>
-          <w:rFonts w:ascii="Times New Roman" w:hAnsi="Times New Roman" w:cs="Times New Roman"/>
-          <w:sz w:val="24"/>
-          <w:szCs w:val="24"/>
-        </w:rPr>
-        <w:t>Performance Optimization:</w:t>
-      </w:r>
-    </w:p>
-    <w:p>
-      <w:pPr>
-        <w:pStyle w:val="ListParagraph"/>
-        <w:numPr>
-          <w:ilvl w:val="1"/>
-          <w:numId w:val="10"/>
-        </w:numPr>
-        <w:rPr>
-          <w:rFonts w:ascii="Times New Roman" w:hAnsi="Times New Roman" w:cs="Times New Roman"/>
-          <w:sz w:val="24"/>
-          <w:szCs w:val="24"/>
-        </w:rPr>
-      </w:pPr>
-      <w:r>
-        <w:rPr>
-          <w:rFonts w:ascii="Times New Roman" w:hAnsi="Times New Roman" w:cs="Times New Roman"/>
-          <w:sz w:val="24"/>
-          <w:szCs w:val="24"/>
-        </w:rPr>
-        <w:t>Optimize the command line interface to guarantee responsiveness and seamless user engagement.</w:t>
-      </w:r>
-    </w:p>
-    <w:p>
-      <w:pPr>
-        <w:pStyle w:val="ListParagraph"/>
-        <w:numPr>
-          <w:ilvl w:val="1"/>
-          <w:numId w:val="10"/>
-        </w:numPr>
-        <w:rPr>
-          <w:rFonts w:ascii="Times New Roman" w:hAnsi="Times New Roman" w:cs="Times New Roman"/>
-          <w:sz w:val="24"/>
-          <w:szCs w:val="24"/>
-        </w:rPr>
-      </w:pPr>
-      <w:r>
-        <w:rPr>
-          <w:rFonts w:ascii="Times New Roman" w:hAnsi="Times New Roman" w:cs="Times New Roman"/>
-          <w:sz w:val="24"/>
-          <w:szCs w:val="24"/>
-        </w:rPr>
-        <w:t>Minimize unnecessary delays or wait times during data processing or calculations.</w:t>
-      </w:r>
-    </w:p>
-    <w:p>
-      <w:pPr>
-        <w:pStyle w:val="ListParagraph"/>
-        <w:numPr>
-          <w:ilvl w:val="1"/>
-          <w:numId w:val="10"/>
-        </w:numPr>
-        <w:rPr>
-          <w:rFonts w:ascii="Times New Roman" w:hAnsi="Times New Roman" w:cs="Times New Roman"/>
-          <w:sz w:val="24"/>
-          <w:szCs w:val="24"/>
-        </w:rPr>
-      </w:pPr>
-      <w:r>
-        <w:rPr>
-          <w:rFonts w:ascii="Times New Roman" w:hAnsi="Times New Roman" w:cs="Times New Roman"/>
-          <w:sz w:val="24"/>
-          <w:szCs w:val="24"/>
-        </w:rPr>
-        <w:t>To boost performance, consider storing frequently used data or processing results ahead of time.</w:t>
-      </w:r>
-    </w:p>
-    <w:p>
-      <w:pPr>
-        <w:ind w:left="0"/>
-        <w:rPr>
-          <w:rFonts w:ascii="Times New Roman" w:hAnsi="Times New Roman" w:cs="Times New Roman"/>
-          <w:sz w:val="24"/>
-          <w:szCs w:val="24"/>
-        </w:rPr>
-      </w:pPr>
+        <w:t>Data Persistence: Optional file handling for saving data (not currently implemented)</w:t>
+      </w:r>
     </w:p>
     <w:p>
       <w:pPr>
@@ -2188,51 +3609,15 @@
           <w:sz w:val="24"/>
           <w:szCs w:val="24"/>
         </w:rPr>
-        <w:t>Clear and Concise Menu System:</w:t>
-      </w:r>
-    </w:p>
-    <w:p>
-      <w:pPr>
-        <w:pStyle w:val="ListParagraph"/>
-        <w:numPr>
-          <w:ilvl w:val="1"/>
-          <w:numId w:val="11"/>
-        </w:numPr>
-        <w:rPr>
-          <w:rFonts w:ascii="Times New Roman" w:hAnsi="Times New Roman" w:cs="Times New Roman"/>
-          <w:sz w:val="24"/>
-          <w:szCs w:val="24"/>
-        </w:rPr>
-      </w:pPr>
-      <w:r>
-        <w:rPr>
-          <w:rFonts w:ascii="Times New Roman" w:hAnsi="Times New Roman" w:cs="Times New Roman"/>
-          <w:sz w:val="24"/>
-          <w:szCs w:val="24"/>
-        </w:rPr>
-        <w:t>Use a hierarchical menu system to organize different functionalities, with clear and descriptive menu options at each level.</w:t>
-      </w:r>
-    </w:p>
-    <w:p>
-      <w:pPr>
-        <w:pStyle w:val="ListParagraph"/>
-        <w:numPr>
-          <w:ilvl w:val="1"/>
-          <w:numId w:val="11"/>
-        </w:numPr>
-        <w:rPr>
-          <w:rFonts w:ascii="Times New Roman" w:hAnsi="Times New Roman" w:cs="Times New Roman"/>
-          <w:sz w:val="24"/>
-          <w:szCs w:val="24"/>
-        </w:rPr>
-      </w:pPr>
-      <w:r>
-        <w:rPr>
-          <w:rFonts w:ascii="Times New Roman" w:hAnsi="Times New Roman" w:cs="Times New Roman"/>
-          <w:sz w:val="24"/>
-          <w:szCs w:val="24"/>
-        </w:rPr>
-        <w:t>Provide a main menu that presents users with the available options, such as tracking expenses, managing budgets, using the calculator, and exiting the application.</w:t>
+        <w:t>Main Menu: Provides options to navigate to Transaction Tracker</w:t>
+      </w:r>
+      <w:r>
+        <w:rPr>
+          <w:rFonts w:ascii="Times New Roman" w:hAnsi="Times New Roman" w:cs="Times New Roman"/>
+          <w:sz w:val="24"/>
+          <w:szCs w:val="24"/>
+        </w:rPr>
+        <w:t>, Budget Manager, or Calculator.</w:t>
       </w:r>
     </w:p>
     <w:p>
@@ -2254,51 +3639,7 @@
           <w:sz w:val="24"/>
           <w:szCs w:val="24"/>
         </w:rPr>
-        <w:t>Informative Prompts and Messages:</w:t>
-      </w:r>
-    </w:p>
-    <w:p>
-      <w:pPr>
-        <w:pStyle w:val="ListParagraph"/>
-        <w:numPr>
-          <w:ilvl w:val="1"/>
-          <w:numId w:val="11"/>
-        </w:numPr>
-        <w:rPr>
-          <w:rFonts w:ascii="Times New Roman" w:hAnsi="Times New Roman" w:cs="Times New Roman"/>
-          <w:sz w:val="24"/>
-          <w:szCs w:val="24"/>
-        </w:rPr>
-      </w:pPr>
-      <w:r>
-        <w:rPr>
-          <w:rFonts w:ascii="Times New Roman" w:hAnsi="Times New Roman" w:cs="Times New Roman"/>
-          <w:sz w:val="24"/>
-          <w:szCs w:val="24"/>
-        </w:rPr>
-        <w:t>Display informative prompts and messages to guide users through the application and provide feedback on their actions.</w:t>
-      </w:r>
-    </w:p>
-    <w:p>
-      <w:pPr>
-        <w:pStyle w:val="ListParagraph"/>
-        <w:numPr>
-          <w:ilvl w:val="1"/>
-          <w:numId w:val="11"/>
-        </w:numPr>
-        <w:rPr>
-          <w:rFonts w:ascii="Times New Roman" w:hAnsi="Times New Roman" w:cs="Times New Roman"/>
-          <w:sz w:val="24"/>
-          <w:szCs w:val="24"/>
-        </w:rPr>
-      </w:pPr>
-      <w:r>
-        <w:rPr>
-          <w:rFonts w:ascii="Times New Roman" w:hAnsi="Times New Roman" w:cs="Times New Roman"/>
-          <w:sz w:val="24"/>
-          <w:szCs w:val="24"/>
-        </w:rPr>
-        <w:t>Clearly communicate the purpose of each menu option and the expected inputs from the user.</w:t>
+        <w:t>Transaction Tracker Menu: Allows adding, viewing, and searching transactions.</w:t>
       </w:r>
     </w:p>
     <w:p>
@@ -2320,51 +3661,7 @@
           <w:sz w:val="24"/>
           <w:szCs w:val="24"/>
         </w:rPr>
-        <w:t>Consistent Formatting and Layout:</w:t>
-      </w:r>
-    </w:p>
-    <w:p>
-      <w:pPr>
-        <w:pStyle w:val="ListParagraph"/>
-        <w:numPr>
-          <w:ilvl w:val="1"/>
-          <w:numId w:val="11"/>
-        </w:numPr>
-        <w:rPr>
-          <w:rFonts w:ascii="Times New Roman" w:hAnsi="Times New Roman" w:cs="Times New Roman"/>
-          <w:sz w:val="24"/>
-          <w:szCs w:val="24"/>
-        </w:rPr>
-      </w:pPr>
-      <w:r>
-        <w:rPr>
-          <w:rFonts w:ascii="Times New Roman" w:hAnsi="Times New Roman" w:cs="Times New Roman"/>
-          <w:sz w:val="24"/>
-          <w:szCs w:val="24"/>
-        </w:rPr>
-        <w:t>Maintain consistency in formatting and layout throughout the application to create a cohesive and visually appealing user experience.</w:t>
-      </w:r>
-    </w:p>
-    <w:p>
-      <w:pPr>
-        <w:pStyle w:val="ListParagraph"/>
-        <w:numPr>
-          <w:ilvl w:val="1"/>
-          <w:numId w:val="11"/>
-        </w:numPr>
-        <w:rPr>
-          <w:rFonts w:ascii="Times New Roman" w:hAnsi="Times New Roman" w:cs="Times New Roman"/>
-          <w:sz w:val="24"/>
-          <w:szCs w:val="24"/>
-        </w:rPr>
-      </w:pPr>
-      <w:r>
-        <w:rPr>
-          <w:rFonts w:ascii="Times New Roman" w:hAnsi="Times New Roman" w:cs="Times New Roman"/>
-          <w:sz w:val="24"/>
-          <w:szCs w:val="24"/>
-        </w:rPr>
-        <w:t>Use consistent spacing, indentation, and alignment to improve readability and organization.</w:t>
+        <w:t>Budget Manager Menu: Facilitates setting budgets and viewing budget summaries.</w:t>
       </w:r>
     </w:p>
     <w:p>
@@ -2386,293 +3683,8 @@
           <w:sz w:val="24"/>
           <w:szCs w:val="24"/>
         </w:rPr>
-        <w:t>Interactive Command-Line Interface:</w:t>
-      </w:r>
-    </w:p>
-    <w:p>
-      <w:pPr>
-        <w:pStyle w:val="ListParagraph"/>
-        <w:numPr>
-          <w:ilvl w:val="1"/>
-          <w:numId w:val="11"/>
-        </w:numPr>
-        <w:rPr>
-          <w:rFonts w:ascii="Times New Roman" w:hAnsi="Times New Roman" w:cs="Times New Roman"/>
-          <w:sz w:val="24"/>
-          <w:szCs w:val="24"/>
-        </w:rPr>
-      </w:pPr>
-      <w:r>
-        <w:rPr>
-          <w:rFonts w:ascii="Times New Roman" w:hAnsi="Times New Roman" w:cs="Times New Roman"/>
-          <w:sz w:val="24"/>
-          <w:szCs w:val="24"/>
-        </w:rPr>
-        <w:t>Implement an interactive command-line interface that allows users to easily navigate between different functionalities and interact with the application using text-based commands.</w:t>
-      </w:r>
-    </w:p>
-    <w:p>
-      <w:pPr>
-        <w:pStyle w:val="ListParagraph"/>
-        <w:numPr>
-          <w:ilvl w:val="1"/>
-          <w:numId w:val="11"/>
-        </w:numPr>
-        <w:rPr>
-          <w:rFonts w:ascii="Times New Roman" w:hAnsi="Times New Roman" w:cs="Times New Roman"/>
-          <w:sz w:val="24"/>
-          <w:szCs w:val="24"/>
-        </w:rPr>
-      </w:pPr>
-      <w:r>
-        <w:rPr>
-          <w:rFonts w:ascii="Times New Roman" w:hAnsi="Times New Roman" w:cs="Times New Roman"/>
-          <w:sz w:val="24"/>
-          <w:szCs w:val="24"/>
-        </w:rPr>
-        <w:t>Provide shortcuts or aliases for common commands to streamline user interactions and improve efficiency.</w:t>
-      </w:r>
-    </w:p>
-    <w:p>
-      <w:pPr>
-        <w:pStyle w:val="ListParagraph"/>
-        <w:numPr>
-          <w:ilvl w:val="0"/>
-          <w:numId w:val="11"/>
-        </w:numPr>
-        <w:rPr>
-          <w:rFonts w:ascii="Times New Roman" w:hAnsi="Times New Roman" w:cs="Times New Roman"/>
-          <w:sz w:val="24"/>
-          <w:szCs w:val="24"/>
-        </w:rPr>
-      </w:pPr>
-      <w:r>
-        <w:rPr>
-          <w:rFonts w:ascii="Times New Roman" w:hAnsi="Times New Roman" w:cs="Times New Roman"/>
-          <w:sz w:val="24"/>
-          <w:szCs w:val="24"/>
-        </w:rPr>
-        <w:t>Input Validation and Error Handling:</w:t>
-      </w:r>
-    </w:p>
-    <w:p>
-      <w:pPr>
-        <w:pStyle w:val="ListParagraph"/>
-        <w:numPr>
-          <w:ilvl w:val="1"/>
-          <w:numId w:val="11"/>
-        </w:numPr>
-        <w:rPr>
-          <w:rFonts w:ascii="Times New Roman" w:hAnsi="Times New Roman" w:cs="Times New Roman"/>
-          <w:sz w:val="24"/>
-          <w:szCs w:val="24"/>
-        </w:rPr>
-      </w:pPr>
-      <w:r>
-        <w:rPr>
-          <w:rFonts w:ascii="Times New Roman" w:hAnsi="Times New Roman" w:cs="Times New Roman"/>
-          <w:sz w:val="24"/>
-          <w:szCs w:val="24"/>
-        </w:rPr>
-        <w:t xml:space="preserve">Validate user inputs to ensure they are within expected ranges and </w:t>
-      </w:r>
-      <w:r>
-        <w:rPr>
-          <w:rFonts w:ascii="Times New Roman" w:hAnsi="Times New Roman" w:cs="Times New Roman"/>
-          <w:sz w:val="24"/>
-          <w:szCs w:val="24"/>
-        </w:rPr>
-        <w:t>formats and</w:t>
-      </w:r>
-      <w:r>
-        <w:rPr>
-          <w:rFonts w:ascii="Times New Roman" w:hAnsi="Times New Roman" w:cs="Times New Roman"/>
-          <w:sz w:val="24"/>
-          <w:szCs w:val="24"/>
-        </w:rPr>
-        <w:t xml:space="preserve"> provide informative error messages for invalid inputs.</w:t>
-      </w:r>
-    </w:p>
-    <w:p>
-      <w:pPr>
-        <w:pStyle w:val="ListParagraph"/>
-        <w:numPr>
-          <w:ilvl w:val="1"/>
-          <w:numId w:val="11"/>
-        </w:numPr>
-        <w:rPr>
-          <w:rFonts w:ascii="Times New Roman" w:hAnsi="Times New Roman" w:cs="Times New Roman"/>
-          <w:sz w:val="24"/>
-          <w:szCs w:val="24"/>
-        </w:rPr>
-      </w:pPr>
-      <w:r>
-        <w:rPr>
-          <w:rFonts w:ascii="Times New Roman" w:hAnsi="Times New Roman" w:cs="Times New Roman"/>
-          <w:sz w:val="24"/>
-          <w:szCs w:val="24"/>
-        </w:rPr>
-        <w:t xml:space="preserve">Handle errors and guide users on how to correct them, </w:t>
-      </w:r>
-      <w:r>
-        <w:rPr>
-          <w:rFonts w:ascii="Times New Roman" w:hAnsi="Times New Roman" w:cs="Times New Roman"/>
-          <w:sz w:val="24"/>
-          <w:szCs w:val="24"/>
-        </w:rPr>
-        <w:t>without</w:t>
-      </w:r>
-      <w:r>
-        <w:rPr>
-          <w:rFonts w:ascii="Times New Roman" w:hAnsi="Times New Roman" w:cs="Times New Roman"/>
-          <w:sz w:val="24"/>
-          <w:szCs w:val="24"/>
-        </w:rPr>
-        <w:t xml:space="preserve"> frustration and confusion.</w:t>
-      </w:r>
-    </w:p>
-    <w:p>
-      <w:pPr>
-        <w:pStyle w:val="ListParagraph"/>
-        <w:numPr>
-          <w:ilvl w:val="0"/>
-          <w:numId w:val="11"/>
-        </w:numPr>
-        <w:rPr>
-          <w:rFonts w:ascii="Times New Roman" w:hAnsi="Times New Roman" w:cs="Times New Roman"/>
-          <w:sz w:val="24"/>
-          <w:szCs w:val="24"/>
-        </w:rPr>
-      </w:pPr>
-      <w:r>
-        <w:rPr>
-          <w:rFonts w:ascii="Times New Roman" w:hAnsi="Times New Roman" w:cs="Times New Roman"/>
-          <w:sz w:val="24"/>
-          <w:szCs w:val="24"/>
-        </w:rPr>
-        <w:t>Contextual Help and Documentation:</w:t>
-      </w:r>
-    </w:p>
-    <w:p>
-      <w:pPr>
-        <w:pStyle w:val="ListParagraph"/>
-        <w:numPr>
-          <w:ilvl w:val="1"/>
-          <w:numId w:val="11"/>
-        </w:numPr>
-        <w:rPr>
-          <w:rFonts w:ascii="Times New Roman" w:hAnsi="Times New Roman" w:cs="Times New Roman"/>
-          <w:sz w:val="24"/>
-          <w:szCs w:val="24"/>
-        </w:rPr>
-      </w:pPr>
-      <w:r>
-        <w:rPr>
-          <w:rFonts w:ascii="Times New Roman" w:hAnsi="Times New Roman" w:cs="Times New Roman"/>
-          <w:sz w:val="24"/>
-          <w:szCs w:val="24"/>
-        </w:rPr>
-        <w:t>Include built-in help functionality that users can access to learn more about the available commands, options, and usage syntax.</w:t>
-      </w:r>
-    </w:p>
-    <w:p>
-      <w:pPr>
-        <w:pStyle w:val="ListParagraph"/>
-        <w:numPr>
-          <w:ilvl w:val="1"/>
-          <w:numId w:val="11"/>
-        </w:numPr>
-        <w:rPr>
-          <w:rFonts w:ascii="Times New Roman" w:hAnsi="Times New Roman" w:cs="Times New Roman"/>
-          <w:sz w:val="24"/>
-          <w:szCs w:val="24"/>
-        </w:rPr>
-      </w:pPr>
-      <w:r>
-        <w:rPr>
-          <w:rFonts w:ascii="Times New Roman" w:hAnsi="Times New Roman" w:cs="Times New Roman"/>
-          <w:sz w:val="24"/>
-          <w:szCs w:val="24"/>
-        </w:rPr>
-        <w:t>Provide clear and concise documentation or on-screen instructions to assist users in navigating the application and performing tasks.</w:t>
-      </w:r>
-    </w:p>
-    <w:p>
-      <w:pPr>
-        <w:pStyle w:val="ListParagraph"/>
-        <w:numPr>
-          <w:ilvl w:val="0"/>
-          <w:numId w:val="11"/>
-        </w:numPr>
-        <w:rPr>
-          <w:rFonts w:ascii="Times New Roman" w:hAnsi="Times New Roman" w:cs="Times New Roman"/>
-          <w:sz w:val="24"/>
-          <w:szCs w:val="24"/>
-        </w:rPr>
-      </w:pPr>
-      <w:r>
-        <w:rPr>
-          <w:rFonts w:ascii="Times New Roman" w:hAnsi="Times New Roman" w:cs="Times New Roman"/>
-          <w:sz w:val="24"/>
-          <w:szCs w:val="24"/>
-        </w:rPr>
-        <w:t>Customization and Personalization:</w:t>
-      </w:r>
-    </w:p>
-    <w:p>
-      <w:pPr>
-        <w:pStyle w:val="ListParagraph"/>
-        <w:numPr>
-          <w:ilvl w:val="1"/>
-          <w:numId w:val="11"/>
-        </w:numPr>
-        <w:rPr>
-          <w:rFonts w:ascii="Times New Roman" w:hAnsi="Times New Roman" w:cs="Times New Roman"/>
-          <w:sz w:val="24"/>
-          <w:szCs w:val="24"/>
-        </w:rPr>
-      </w:pPr>
-      <w:r>
-        <w:rPr>
-          <w:rFonts w:ascii="Times New Roman" w:hAnsi="Times New Roman" w:cs="Times New Roman"/>
-          <w:sz w:val="24"/>
-          <w:szCs w:val="24"/>
-        </w:rPr>
-        <w:t>Allow users to customize their experience by providing options for configuring settings, preferences, and default behaviors.</w:t>
-      </w:r>
-    </w:p>
-    <w:p>
-      <w:pPr>
-        <w:pStyle w:val="ListParagraph"/>
-        <w:numPr>
-          <w:ilvl w:val="1"/>
-          <w:numId w:val="11"/>
-        </w:numPr>
-        <w:rPr>
-          <w:rFonts w:ascii="Times New Roman" w:hAnsi="Times New Roman" w:cs="Times New Roman"/>
-          <w:sz w:val="24"/>
-          <w:szCs w:val="24"/>
-        </w:rPr>
-      </w:pPr>
-      <w:r>
-        <w:rPr>
-          <w:rFonts w:ascii="Times New Roman" w:hAnsi="Times New Roman" w:cs="Times New Roman"/>
-          <w:sz w:val="24"/>
-          <w:szCs w:val="24"/>
-        </w:rPr>
-        <w:lastRenderedPageBreak/>
-        <w:t>Provide features such as user profiles or configuration files that allow users to save their preferences and settings for future sessions.</w:t>
-      </w:r>
-    </w:p>
-    <w:p>
-      <w:pPr>
-        <w:ind w:left="0"/>
-        <w:rPr>
-          <w:rFonts w:ascii="Times New Roman" w:hAnsi="Times New Roman" w:cs="Times New Roman"/>
-          <w:sz w:val="24"/>
-          <w:szCs w:val="24"/>
-        </w:rPr>
-      </w:pPr>
+        <w:t>Calculator Menu: Provides options for various arithmetic operations.</w:t>
+      </w:r>
     </w:p>
     <w:p>
       <w:pPr>
@@ -2711,15 +3723,15 @@
           <w:sz w:val="24"/>
           <w:szCs w:val="24"/>
         </w:rPr>
-        <w:t xml:space="preserve">Expense Tracker: </w:t>
-      </w:r>
-      <w:r>
-        <w:rPr>
-          <w:rFonts w:ascii="Times New Roman" w:hAnsi="Times New Roman" w:cs="Times New Roman"/>
-          <w:sz w:val="24"/>
-          <w:szCs w:val="24"/>
-        </w:rPr>
-        <w:t>keeps track of and manages users' spending by recording costs, sorting them into categories, and showing total amounts spent.</w:t>
+        <w:t>C</w:t>
+      </w:r>
+      <w:r>
+        <w:rPr>
+          <w:rFonts w:ascii="Times New Roman" w:hAnsi="Times New Roman" w:cs="Times New Roman"/>
+          <w:sz w:val="24"/>
+          <w:szCs w:val="24"/>
+        </w:rPr>
+        <w:t>LI: Command-Line Interface, a text-based interface for interacting with the application.</w:t>
       </w:r>
     </w:p>
     <w:p>
@@ -2741,15 +3753,7 @@
           <w:sz w:val="24"/>
           <w:szCs w:val="24"/>
         </w:rPr>
-        <w:t xml:space="preserve">Budget Planner: </w:t>
-      </w:r>
-      <w:r>
-        <w:rPr>
-          <w:rFonts w:ascii="Times New Roman" w:hAnsi="Times New Roman" w:cs="Times New Roman"/>
-          <w:sz w:val="24"/>
-          <w:szCs w:val="24"/>
-        </w:rPr>
-        <w:t>helps you make and stick to spending limits for various types of expenses, keep track of your spending compared to your budget, and get budget reports.</w:t>
+        <w:t>Transaction: An entry recording an expense or income in the financial tracker.</w:t>
       </w:r>
     </w:p>
     <w:p>
@@ -2771,7 +3775,7 @@
           <w:sz w:val="24"/>
           <w:szCs w:val="24"/>
         </w:rPr>
-        <w:t>Simple Calculator: A module or functionality within the application that offers basic arithmetic operations such as addition, subtraction, multiplication, and division, allowing users to perform calculations within the application.</w:t>
+        <w:t>Budget: A financial plan that estimates income and expenditures over a period.</w:t>
       </w:r>
     </w:p>
     <w:p>
@@ -2793,267 +3797,24 @@
           <w:sz w:val="24"/>
           <w:szCs w:val="24"/>
         </w:rPr>
-        <w:t>User Interface (UI): The interface through which users interact with the application, including text-based menus, prompts, and commands presented in the command-line interface.</w:t>
-      </w:r>
-    </w:p>
-    <w:p>
-      <w:pPr>
-        <w:pStyle w:val="ListParagraph"/>
-        <w:numPr>
-          <w:ilvl w:val="0"/>
-          <w:numId w:val="12"/>
-        </w:numPr>
-        <w:rPr>
-          <w:rFonts w:ascii="Times New Roman" w:hAnsi="Times New Roman" w:cs="Times New Roman"/>
-          <w:sz w:val="24"/>
-          <w:szCs w:val="24"/>
-        </w:rPr>
-      </w:pPr>
-      <w:r>
-        <w:rPr>
-          <w:rFonts w:ascii="Times New Roman" w:hAnsi="Times New Roman" w:cs="Times New Roman"/>
-          <w:sz w:val="24"/>
-          <w:szCs w:val="24"/>
-        </w:rPr>
-        <w:t>Command-Line Interface (CLI): A text-based interface used to interact with the application by entering commands and receiving text-based responses, suitable for running in a terminal or console environment.</w:t>
-      </w:r>
-    </w:p>
-    <w:p>
-      <w:pPr>
-        <w:pStyle w:val="ListParagraph"/>
-        <w:numPr>
-          <w:ilvl w:val="0"/>
-          <w:numId w:val="12"/>
-        </w:numPr>
-        <w:rPr>
-          <w:rFonts w:ascii="Times New Roman" w:hAnsi="Times New Roman" w:cs="Times New Roman"/>
-          <w:sz w:val="24"/>
-          <w:szCs w:val="24"/>
-        </w:rPr>
-      </w:pPr>
-      <w:r>
-        <w:rPr>
-          <w:rFonts w:ascii="Times New Roman" w:hAnsi="Times New Roman" w:cs="Times New Roman"/>
-          <w:sz w:val="24"/>
-          <w:szCs w:val="24"/>
-        </w:rPr>
-        <w:t xml:space="preserve">Modular Design: </w:t>
-      </w:r>
-      <w:r>
-        <w:rPr>
-          <w:rFonts w:ascii="Times New Roman" w:hAnsi="Times New Roman" w:cs="Times New Roman"/>
-          <w:sz w:val="24"/>
-          <w:szCs w:val="24"/>
-        </w:rPr>
-        <w:t>is a way of building things where the app is split up into separate modules or parts that each do different things. This makes the code more reusable, easier to manage, and able to grow as needed.</w:t>
-      </w:r>
-    </w:p>
-    <w:p>
-      <w:pPr>
-        <w:pStyle w:val="ListParagraph"/>
-        <w:numPr>
-          <w:ilvl w:val="0"/>
-          <w:numId w:val="12"/>
-        </w:numPr>
-        <w:rPr>
-          <w:rFonts w:ascii="Times New Roman" w:hAnsi="Times New Roman" w:cs="Times New Roman"/>
-          <w:sz w:val="24"/>
-          <w:szCs w:val="24"/>
-        </w:rPr>
-      </w:pPr>
-      <w:r>
-        <w:rPr>
-          <w:rFonts w:ascii="Times New Roman" w:hAnsi="Times New Roman" w:cs="Times New Roman"/>
-          <w:sz w:val="24"/>
-          <w:szCs w:val="24"/>
-        </w:rPr>
-        <w:t>Input Validation: The process of ensuring that user inputs are valid and meet predefined criteria, such as range, format, or type, to prevent errors and maintain data integrity.</w:t>
-      </w:r>
-    </w:p>
-    <w:p>
-      <w:pPr>
-        <w:pStyle w:val="ListParagraph"/>
-        <w:numPr>
-          <w:ilvl w:val="0"/>
-          <w:numId w:val="12"/>
-        </w:numPr>
-        <w:rPr>
-          <w:rFonts w:ascii="Times New Roman" w:hAnsi="Times New Roman" w:cs="Times New Roman"/>
-          <w:sz w:val="24"/>
-          <w:szCs w:val="24"/>
-        </w:rPr>
-      </w:pPr>
-      <w:r>
-        <w:rPr>
-          <w:rFonts w:ascii="Times New Roman" w:hAnsi="Times New Roman" w:cs="Times New Roman"/>
-          <w:sz w:val="24"/>
-          <w:szCs w:val="24"/>
-        </w:rPr>
-        <w:t>Error Handling</w:t>
-      </w:r>
-      <w:r>
-        <w:rPr>
-          <w:rFonts w:ascii="Times New Roman" w:hAnsi="Times New Roman" w:cs="Times New Roman"/>
-          <w:sz w:val="24"/>
-          <w:szCs w:val="24"/>
-        </w:rPr>
-        <w:t>:</w:t>
-      </w:r>
-      <w:r>
-        <w:rPr>
-          <w:rFonts w:ascii="Times New Roman" w:hAnsi="Times New Roman" w:cs="Times New Roman"/>
-          <w:sz w:val="24"/>
-          <w:szCs w:val="24"/>
-        </w:rPr>
-        <w:t xml:space="preserve"> is the process of finding, reporting, and fixing errors or exceptions that might happen while the program is running. This makes sure that unexpected events are dealt with .</w:t>
-      </w:r>
-    </w:p>
-    <w:p>
-      <w:pPr>
-        <w:pStyle w:val="ListParagraph"/>
-        <w:numPr>
-          <w:ilvl w:val="0"/>
-          <w:numId w:val="12"/>
-        </w:numPr>
-        <w:rPr>
-          <w:rFonts w:ascii="Times New Roman" w:hAnsi="Times New Roman" w:cs="Times New Roman"/>
-          <w:sz w:val="24"/>
-          <w:szCs w:val="24"/>
-        </w:rPr>
-      </w:pPr>
-      <w:r>
-        <w:rPr>
-          <w:rFonts w:ascii="Times New Roman" w:hAnsi="Times New Roman" w:cs="Times New Roman"/>
-          <w:sz w:val="24"/>
-          <w:szCs w:val="24"/>
-        </w:rPr>
-        <w:t>Data persistence</w:t>
-      </w:r>
-      <w:r>
-        <w:rPr>
-          <w:rFonts w:ascii="Times New Roman" w:hAnsi="Times New Roman" w:cs="Times New Roman"/>
-          <w:sz w:val="24"/>
-          <w:szCs w:val="24"/>
-        </w:rPr>
-        <w:t xml:space="preserve">: </w:t>
-      </w:r>
-      <w:r>
-        <w:rPr>
-          <w:rFonts w:ascii="Times New Roman" w:hAnsi="Times New Roman" w:cs="Times New Roman"/>
-          <w:sz w:val="24"/>
-          <w:szCs w:val="24"/>
-        </w:rPr>
-        <w:t>that a program can store and receive data across multiple sessions or executions. This is usually done with database storage or file input/output (I/O) actions.</w:t>
-      </w:r>
-    </w:p>
-    <w:p>
-      <w:pPr>
-        <w:pStyle w:val="ListParagraph"/>
-        <w:numPr>
-          <w:ilvl w:val="0"/>
-          <w:numId w:val="12"/>
-        </w:numPr>
-        <w:rPr>
-          <w:rFonts w:ascii="Times New Roman" w:hAnsi="Times New Roman" w:cs="Times New Roman"/>
-          <w:sz w:val="24"/>
-          <w:szCs w:val="24"/>
-        </w:rPr>
-      </w:pPr>
-      <w:r>
-        <w:rPr>
-          <w:rFonts w:ascii="Times New Roman" w:hAnsi="Times New Roman" w:cs="Times New Roman"/>
-          <w:sz w:val="24"/>
-          <w:szCs w:val="24"/>
-        </w:rPr>
-        <w:t xml:space="preserve"> </w:t>
-      </w:r>
-      <w:r>
-        <w:rPr>
-          <w:rFonts w:ascii="Times New Roman" w:hAnsi="Times New Roman" w:cs="Times New Roman"/>
-          <w:sz w:val="24"/>
-          <w:szCs w:val="24"/>
-        </w:rPr>
-        <w:t>Command: A text-based instruction or action entered by the user to perform a specific task or operation within the application, such as tracking expenses, setting budgets, or performing calculations.</w:t>
-      </w:r>
-    </w:p>
-    <w:p>
-      <w:pPr>
-        <w:pStyle w:val="ListParagraph"/>
-        <w:numPr>
-          <w:ilvl w:val="0"/>
-          <w:numId w:val="12"/>
-        </w:numPr>
-        <w:rPr>
-          <w:rFonts w:ascii="Times New Roman" w:hAnsi="Times New Roman" w:cs="Times New Roman"/>
-          <w:sz w:val="24"/>
-          <w:szCs w:val="24"/>
-        </w:rPr>
-      </w:pPr>
-      <w:r>
-        <w:rPr>
-          <w:rFonts w:ascii="Times New Roman" w:hAnsi="Times New Roman" w:cs="Times New Roman"/>
-          <w:sz w:val="24"/>
-          <w:szCs w:val="24"/>
-        </w:rPr>
-        <w:t>Menu System: A hierarchical system of menus and options presented to the user, allowing them to navigate through different functionalities and select actions or commands.</w:t>
-      </w:r>
-    </w:p>
-    <w:p>
-      <w:pPr>
-        <w:pStyle w:val="ListParagraph"/>
-        <w:numPr>
-          <w:ilvl w:val="0"/>
-          <w:numId w:val="12"/>
-        </w:numPr>
-        <w:rPr>
-          <w:rFonts w:ascii="Times New Roman" w:hAnsi="Times New Roman" w:cs="Times New Roman"/>
-          <w:sz w:val="24"/>
-          <w:szCs w:val="24"/>
-        </w:rPr>
-      </w:pPr>
-      <w:r>
-        <w:rPr>
-          <w:rFonts w:ascii="Times New Roman" w:hAnsi="Times New Roman" w:cs="Times New Roman"/>
-          <w:sz w:val="24"/>
-          <w:szCs w:val="24"/>
-        </w:rPr>
-        <w:t xml:space="preserve"> </w:t>
-      </w:r>
-      <w:r>
-        <w:rPr>
-          <w:rFonts w:ascii="Times New Roman" w:hAnsi="Times New Roman" w:cs="Times New Roman"/>
-          <w:sz w:val="24"/>
-          <w:szCs w:val="24"/>
-        </w:rPr>
-        <w:t>Feedback: Information or responses provided by the application to the user in response to their actions or inputs, including prompts, messages, and notifications, to guide and inform their interactions.</w:t>
-      </w:r>
-    </w:p>
-    <w:p>
-      <w:pPr>
-        <w:ind w:left="0"/>
-        <w:rPr>
-          <w:rFonts w:ascii="Times New Roman" w:hAnsi="Times New Roman" w:cs="Times New Roman"/>
-          <w:sz w:val="24"/>
-          <w:szCs w:val="24"/>
-        </w:rPr>
-      </w:pPr>
-    </w:p>
-    <w:p>
-      <w:pPr>
-        <w:ind w:left="0"/>
-        <w:rPr>
-          <w:rFonts w:ascii="Times New Roman" w:hAnsi="Times New Roman" w:cs="Times New Roman"/>
-          <w:sz w:val="24"/>
-          <w:szCs w:val="24"/>
-        </w:rPr>
-      </w:pPr>
-      <w:r>
-        <w:rPr>
-          <w:rFonts w:ascii="Times New Roman" w:hAnsi="Times New Roman" w:cs="Times New Roman"/>
-          <w:sz w:val="24"/>
-          <w:szCs w:val="24"/>
-        </w:rPr>
-        <w:lastRenderedPageBreak/>
+        <w:t>Data Persistence: Saving data to a file or database for future retrieval.</w:t>
+      </w:r>
+    </w:p>
+    <w:p>
+      <w:pPr>
+        <w:ind w:left="0"/>
+        <w:rPr>
+          <w:rFonts w:ascii="Times New Roman" w:hAnsi="Times New Roman" w:cs="Times New Roman"/>
+          <w:sz w:val="24"/>
+          <w:szCs w:val="24"/>
+        </w:rPr>
+      </w:pPr>
+      <w:r>
+        <w:rPr>
+          <w:rFonts w:ascii="Times New Roman" w:hAnsi="Times New Roman" w:cs="Times New Roman"/>
+          <w:sz w:val="24"/>
+          <w:szCs w:val="24"/>
+        </w:rPr>
         <w:t>Reference</w:t>
       </w:r>
     </w:p>
@@ -3107,7 +3868,7 @@
 </file>
 
 <file path=word/numbering.xml><?xml version="1.0" encoding="utf-8"?>
-<w:numbering xmlns:wpc="http://schemas.microsoft.com/office/word/2010/wordprocessingCanvas" xmlns:cx="http://schemas.microsoft.com/office/drawing/2014/chartex" xmlns:cx1="http://schemas.microsoft.com/office/drawing/2015/9/8/chartex" xmlns:cx2="http://schemas.microsoft.com/office/drawing/2015/10/21/chartex" xmlns:cx3="http://schemas.microsoft.com/office/drawing/2016/5/9/chartex" xmlns:cx4="http://schemas.microsoft.com/office/drawing/2016/5/10/chartex" xmlns:cx5="http://schemas.microsoft.com/office/drawing/2016/5/11/chartex" xmlns:cx6="http://schemas.microsoft.com/office/drawing/2016/5/12/chartex" xmlns:cx7="http://schemas.microsoft.com/office/drawing/2016/5/13/chartex" xmlns:cx8="http://schemas.microsoft.com/office/drawing/2016/5/14/chartex" xmlns:mc="http://schemas.openxmlformats.org/markup-compatibility/2006" xmlns:aink="http://schemas.microsoft.com/office/drawing/2016/ink" xmlns:am3d="http://schemas.microsoft.com/office/drawing/2017/model3d" xmlns:o="urn:schemas-microsoft-com:office:office" xmlns:oel="http://schemas.microsoft.com/office/2019/extlst" xmlns:r="http://schemas.openxmlformats.org/officeDocument/2006/relationships" xmlns:m="http://schemas.openxmlformats.org/officeDocument/2006/math" xmlns:v="urn:schemas-microsoft-com:vml" xmlns:wp14="http://schemas.microsoft.com/office/word/2010/wordprocessingDrawing" xmlns:wp="http://schemas.openxmlformats.org/drawingml/2006/wordprocessingDrawing" xmlns:w10="urn:schemas-microsoft-com:office:word" xmlns:w="http://schemas.openxmlformats.org/wordprocessingml/2006/main" xmlns:w14="http://schemas.microsoft.com/office/word/2010/wordml" xmlns:w15="http://schemas.microsoft.com/office/word/2012/wordml" xmlns:w16cex="http://schemas.microsoft.com/office/word/2018/wordml/cex" xmlns:w16cid="http://schemas.microsoft.com/office/word/2016/wordml/cid" xmlns:w16="http://schemas.microsoft.com/office/word/2018/wordml" xmlns:w16sdtdh="http://schemas.microsoft.com/office/word/2020/wordml/sdtdatahash" xmlns:w16se="http://schemas.microsoft.com/office/word/2015/wordml/symex" xmlns:wpg="http://schemas.microsoft.com/office/word/2010/wordprocessingGroup" xmlns:wpi="http://schemas.microsoft.com/office/word/2010/wordprocessingInk" xmlns:wne="http://schemas.microsoft.com/office/word/2006/wordml" xmlns:wps="http://schemas.microsoft.com/office/word/2010/wordprocessingShape" mc:Ignorable="w14 w15 w16se w16cid w16 w16cex w16sdtdh wp14">
+<w:numbering xmlns:wpc="http://schemas.microsoft.com/office/word/2010/wordprocessingCanvas" xmlns:cx="http://schemas.microsoft.com/office/drawing/2014/chartex" xmlns:cx1="http://schemas.microsoft.com/office/drawing/2015/9/8/chartex" xmlns:cx2="http://schemas.microsoft.com/office/drawing/2015/10/21/chartex" xmlns:cx3="http://schemas.microsoft.com/office/drawing/2016/5/9/chartex" xmlns:cx4="http://schemas.microsoft.com/office/drawing/2016/5/10/chartex" xmlns:cx5="http://schemas.microsoft.com/office/drawing/2016/5/11/chartex" xmlns:cx6="http://schemas.microsoft.com/office/drawing/2016/5/12/chartex" xmlns:cx7="http://schemas.microsoft.com/office/drawing/2016/5/13/chartex" xmlns:cx8="http://schemas.microsoft.com/office/drawing/2016/5/14/chartex" xmlns:mc="http://schemas.openxmlformats.org/markup-compatibility/2006" xmlns:aink="http://schemas.microsoft.com/office/drawing/2016/ink" xmlns:am3d="http://schemas.microsoft.com/office/drawing/2017/model3d" xmlns:o="urn:schemas-microsoft-com:office:office" xmlns:oel="http://schemas.microsoft.com/office/2019/extlst" xmlns:r="http://schemas.openxmlformats.org/officeDocument/2006/relationships" xmlns:m="http://schemas.openxmlformats.org/officeDocument/2006/math" xmlns:v="urn:schemas-microsoft-com:vml" xmlns:wp14="http://schemas.microsoft.com/office/word/2010/wordprocessingDrawing" xmlns:wp="http://schemas.openxmlformats.org/drawingml/2006/wordprocessingDrawing" xmlns:w10="urn:schemas-microsoft-com:office:word" xmlns:w="http://schemas.openxmlformats.org/wordprocessingml/2006/main" xmlns:w14="http://schemas.microsoft.com/office/word/2010/wordml" xmlns:w15="http://schemas.microsoft.com/office/word/2012/wordml" xmlns:w16cex="http://schemas.microsoft.com/office/word/2018/wordml/cex" xmlns:w16cid="http://schemas.microsoft.com/office/word/2016/wordml/cid" xmlns:w16="http://schemas.microsoft.com/office/word/2018/wordml" xmlns:w16du="http://schemas.microsoft.com/office/word/2023/wordml/word16du" xmlns:w16sdtdh="http://schemas.microsoft.com/office/word/2020/wordml/sdtdatahash" xmlns:w16se="http://schemas.microsoft.com/office/word/2015/wordml/symex" xmlns:wpg="http://schemas.microsoft.com/office/word/2010/wordprocessingGroup" xmlns:wpi="http://schemas.microsoft.com/office/word/2010/wordprocessingInk" xmlns:wne="http://schemas.microsoft.com/office/word/2006/wordml" xmlns:wps="http://schemas.microsoft.com/office/word/2010/wordprocessingShape" mc:Ignorable="w14 w15 w16se w16cid w16 w16cex w16sdtdh w16du wp14">
   <w:abstractNum w:abstractNumId="0" w15:restartNumberingAfterBreak="0">
     <w:nsid w:val="06674C64"/>
     <w:multiLevelType w:val="hybridMultilevel"/>
@@ -3725,7 +4486,7 @@
         <w:rFonts w:ascii="Symbol" w:hAnsi="Symbol" w:hint="default"/>
       </w:rPr>
     </w:lvl>
-    <w:lvl w:ilvl="2" w:tplc="0409001B" w:tentative="1">
+    <w:lvl w:ilvl="2" w:tplc="0409001B">
       <w:start w:val="1"/>
       <w:numFmt w:val="lowerRoman"/>
       <w:lvlText w:val="%3."/>
@@ -3734,7 +4495,7 @@
         <w:ind w:left="2160" w:hanging="180"/>
       </w:pPr>
     </w:lvl>
-    <w:lvl w:ilvl="3" w:tplc="0409000F" w:tentative="1">
+    <w:lvl w:ilvl="3" w:tplc="0409000F">
       <w:start w:val="1"/>
       <w:numFmt w:val="decimal"/>
       <w:lvlText w:val="%4."/>
@@ -3879,6 +4640,119 @@
     </w:lvl>
   </w:abstractNum>
   <w:abstractNum w:abstractNumId="8" w15:restartNumberingAfterBreak="0">
+    <w:nsid w:val="4A9C797B"/>
+    <w:multiLevelType w:val="hybridMultilevel"/>
+    <w:tmpl w:val="B70E12EA"/>
+    <w:lvl w:ilvl="0" w:tplc="BB067A28">
+      <w:start w:val="2"/>
+      <w:numFmt w:val="bullet"/>
+      <w:lvlText w:val="-"/>
+      <w:lvlJc w:val="left"/>
+      <w:pPr>
+        <w:ind w:left="1800" w:hanging="360"/>
+      </w:pPr>
+      <w:rPr>
+        <w:rFonts w:ascii="Times New Roman" w:eastAsiaTheme="minorHAnsi" w:hAnsi="Times New Roman" w:cs="Times New Roman" w:hint="default"/>
+      </w:rPr>
+    </w:lvl>
+    <w:lvl w:ilvl="1" w:tplc="04090003" w:tentative="1">
+      <w:start w:val="1"/>
+      <w:numFmt w:val="bullet"/>
+      <w:lvlText w:val="o"/>
+      <w:lvlJc w:val="left"/>
+      <w:pPr>
+        <w:ind w:left="2520" w:hanging="360"/>
+      </w:pPr>
+      <w:rPr>
+        <w:rFonts w:ascii="Courier New" w:hAnsi="Courier New" w:cs="Courier New" w:hint="default"/>
+      </w:rPr>
+    </w:lvl>
+    <w:lvl w:ilvl="2" w:tplc="04090005" w:tentative="1">
+      <w:start w:val="1"/>
+      <w:numFmt w:val="bullet"/>
+      <w:lvlText w:val=""/>
+      <w:lvlJc w:val="left"/>
+      <w:pPr>
+        <w:ind w:left="3240" w:hanging="360"/>
+      </w:pPr>
+      <w:rPr>
+        <w:rFonts w:ascii="Wingdings" w:hAnsi="Wingdings" w:hint="default"/>
+      </w:rPr>
+    </w:lvl>
+    <w:lvl w:ilvl="3" w:tplc="04090001" w:tentative="1">
+      <w:start w:val="1"/>
+      <w:numFmt w:val="bullet"/>
+      <w:lvlText w:val=""/>
+      <w:lvlJc w:val="left"/>
+      <w:pPr>
+        <w:ind w:left="3960" w:hanging="360"/>
+      </w:pPr>
+      <w:rPr>
+        <w:rFonts w:ascii="Symbol" w:hAnsi="Symbol" w:hint="default"/>
+      </w:rPr>
+    </w:lvl>
+    <w:lvl w:ilvl="4" w:tplc="04090003" w:tentative="1">
+      <w:start w:val="1"/>
+      <w:numFmt w:val="bullet"/>
+      <w:lvlText w:val="o"/>
+      <w:lvlJc w:val="left"/>
+      <w:pPr>
+        <w:ind w:left="4680" w:hanging="360"/>
+      </w:pPr>
+      <w:rPr>
+        <w:rFonts w:ascii="Courier New" w:hAnsi="Courier New" w:cs="Courier New" w:hint="default"/>
+      </w:rPr>
+    </w:lvl>
+    <w:lvl w:ilvl="5" w:tplc="04090005" w:tentative="1">
+      <w:start w:val="1"/>
+      <w:numFmt w:val="bullet"/>
+      <w:lvlText w:val=""/>
+      <w:lvlJc w:val="left"/>
+      <w:pPr>
+        <w:ind w:left="5400" w:hanging="360"/>
+      </w:pPr>
+      <w:rPr>
+        <w:rFonts w:ascii="Wingdings" w:hAnsi="Wingdings" w:hint="default"/>
+      </w:rPr>
+    </w:lvl>
+    <w:lvl w:ilvl="6" w:tplc="04090001" w:tentative="1">
+      <w:start w:val="1"/>
+      <w:numFmt w:val="bullet"/>
+      <w:lvlText w:val=""/>
+      <w:lvlJc w:val="left"/>
+      <w:pPr>
+        <w:ind w:left="6120" w:hanging="360"/>
+      </w:pPr>
+      <w:rPr>
+        <w:rFonts w:ascii="Symbol" w:hAnsi="Symbol" w:hint="default"/>
+      </w:rPr>
+    </w:lvl>
+    <w:lvl w:ilvl="7" w:tplc="04090003" w:tentative="1">
+      <w:start w:val="1"/>
+      <w:numFmt w:val="bullet"/>
+      <w:lvlText w:val="o"/>
+      <w:lvlJc w:val="left"/>
+      <w:pPr>
+        <w:ind w:left="6840" w:hanging="360"/>
+      </w:pPr>
+      <w:rPr>
+        <w:rFonts w:ascii="Courier New" w:hAnsi="Courier New" w:cs="Courier New" w:hint="default"/>
+      </w:rPr>
+    </w:lvl>
+    <w:lvl w:ilvl="8" w:tplc="04090005" w:tentative="1">
+      <w:start w:val="1"/>
+      <w:numFmt w:val="bullet"/>
+      <w:lvlText w:val=""/>
+      <w:lvlJc w:val="left"/>
+      <w:pPr>
+        <w:ind w:left="7560" w:hanging="360"/>
+      </w:pPr>
+      <w:rPr>
+        <w:rFonts w:ascii="Wingdings" w:hAnsi="Wingdings" w:hint="default"/>
+      </w:rPr>
+    </w:lvl>
+  </w:abstractNum>
+  <w:abstractNum w:abstractNumId="9" w15:restartNumberingAfterBreak="0">
     <w:nsid w:val="4F857250"/>
     <w:multiLevelType w:val="hybridMultilevel"/>
     <w:tmpl w:val="4DD07486"/>
@@ -3894,7 +4768,7 @@
         <w:rFonts w:ascii="Symbol" w:hAnsi="Symbol" w:hint="default"/>
       </w:rPr>
     </w:lvl>
-    <w:lvl w:ilvl="1" w:tplc="04090003" w:tentative="1">
+    <w:lvl w:ilvl="1" w:tplc="04090003">
       <w:start w:val="1"/>
       <w:numFmt w:val="bullet"/>
       <w:lvlText w:val="o"/>
@@ -3991,7 +4865,7 @@
       </w:rPr>
     </w:lvl>
   </w:abstractNum>
-  <w:abstractNum w:abstractNumId="9" w15:restartNumberingAfterBreak="0">
+  <w:abstractNum w:abstractNumId="10" w15:restartNumberingAfterBreak="0">
     <w:nsid w:val="64526AC4"/>
     <w:multiLevelType w:val="hybridMultilevel"/>
     <w:tmpl w:val="4C42F21E"/>
@@ -4007,7 +4881,7 @@
         <w:rFonts w:ascii="Symbol" w:hAnsi="Symbol" w:hint="default"/>
       </w:rPr>
     </w:lvl>
-    <w:lvl w:ilvl="1" w:tplc="04090003" w:tentative="1">
+    <w:lvl w:ilvl="1" w:tplc="04090003">
       <w:start w:val="1"/>
       <w:numFmt w:val="bullet"/>
       <w:lvlText w:val="o"/>
@@ -4019,7 +4893,7 @@
         <w:rFonts w:ascii="Courier New" w:hAnsi="Courier New" w:cs="Courier New" w:hint="default"/>
       </w:rPr>
     </w:lvl>
-    <w:lvl w:ilvl="2" w:tplc="04090005" w:tentative="1">
+    <w:lvl w:ilvl="2" w:tplc="04090005">
       <w:start w:val="1"/>
       <w:numFmt w:val="bullet"/>
       <w:lvlText w:val=""/>
@@ -4104,7 +4978,7 @@
       </w:rPr>
     </w:lvl>
   </w:abstractNum>
-  <w:abstractNum w:abstractNumId="10" w15:restartNumberingAfterBreak="0">
+  <w:abstractNum w:abstractNumId="11" w15:restartNumberingAfterBreak="0">
     <w:nsid w:val="760450F4"/>
     <w:multiLevelType w:val="hybridMultilevel"/>
     <w:tmpl w:val="76F03FBC"/>
@@ -4193,7 +5067,7 @@
       </w:pPr>
     </w:lvl>
   </w:abstractNum>
-  <w:abstractNum w:abstractNumId="11" w15:restartNumberingAfterBreak="0">
+  <w:abstractNum w:abstractNumId="12" w15:restartNumberingAfterBreak="0">
     <w:nsid w:val="7F18117B"/>
     <w:multiLevelType w:val="hybridMultilevel"/>
     <w:tmpl w:val="90C42BB6"/>
@@ -4295,13 +5169,13 @@
     <w:abstractNumId w:val="7"/>
   </w:num>
   <w:num w:numId="4" w16cid:durableId="1742360837">
-    <w:abstractNumId w:val="9"/>
+    <w:abstractNumId w:val="10"/>
   </w:num>
   <w:num w:numId="5" w16cid:durableId="645739637">
     <w:abstractNumId w:val="0"/>
   </w:num>
   <w:num w:numId="6" w16cid:durableId="1257786354">
-    <w:abstractNumId w:val="8"/>
+    <w:abstractNumId w:val="9"/>
   </w:num>
   <w:num w:numId="7" w16cid:durableId="863830050">
     <w:abstractNumId w:val="5"/>
@@ -4316,16 +5190,19 @@
     <w:abstractNumId w:val="2"/>
   </w:num>
   <w:num w:numId="11" w16cid:durableId="1628848839">
+    <w:abstractNumId w:val="12"/>
+  </w:num>
+  <w:num w:numId="12" w16cid:durableId="992680198">
     <w:abstractNumId w:val="11"/>
   </w:num>
-  <w:num w:numId="12" w16cid:durableId="992680198">
-    <w:abstractNumId w:val="10"/>
+  <w:num w:numId="13" w16cid:durableId="1747721776">
+    <w:abstractNumId w:val="8"/>
   </w:num>
 </w:numbering>
 </file>
 
 <file path=word/styles.xml><?xml version="1.0" encoding="utf-8"?>
-<w:styles xmlns:mc="http://schemas.openxmlformats.org/markup-compatibility/2006" xmlns:r="http://schemas.openxmlformats.org/officeDocument/2006/relationships" xmlns:w="http://schemas.openxmlformats.org/wordprocessingml/2006/main" xmlns:w14="http://schemas.microsoft.com/office/word/2010/wordml" xmlns:w15="http://schemas.microsoft.com/office/word/2012/wordml" xmlns:w16cex="http://schemas.microsoft.com/office/word/2018/wordml/cex" xmlns:w16cid="http://schemas.microsoft.com/office/word/2016/wordml/cid" xmlns:w16="http://schemas.microsoft.com/office/word/2018/wordml" xmlns:w16sdtdh="http://schemas.microsoft.com/office/word/2020/wordml/sdtdatahash" xmlns:w16se="http://schemas.microsoft.com/office/word/2015/wordml/symex" mc:Ignorable="w14 w15 w16se w16cid w16 w16cex w16sdtdh">
+<w:styles xmlns:mc="http://schemas.openxmlformats.org/markup-compatibility/2006" xmlns:r="http://schemas.openxmlformats.org/officeDocument/2006/relationships" xmlns:w="http://schemas.openxmlformats.org/wordprocessingml/2006/main" xmlns:w14="http://schemas.microsoft.com/office/word/2010/wordml" xmlns:w15="http://schemas.microsoft.com/office/word/2012/wordml" xmlns:w16cex="http://schemas.microsoft.com/office/word/2018/wordml/cex" xmlns:w16cid="http://schemas.microsoft.com/office/word/2016/wordml/cid" xmlns:w16="http://schemas.microsoft.com/office/word/2018/wordml" xmlns:w16du="http://schemas.microsoft.com/office/word/2023/wordml/word16du" xmlns:w16sdtdh="http://schemas.microsoft.com/office/word/2020/wordml/sdtdatahash" xmlns:w16se="http://schemas.microsoft.com/office/word/2015/wordml/symex" mc:Ignorable="w14 w15 w16se w16cid w16 w16cex w16sdtdh w16du">
   <w:docDefaults>
     <w:rPrDefault>
       <w:rPr>
@@ -4956,7 +5833,6 @@
   <w:style w:type="character" w:default="1" w:styleId="DefaultParagraphFont">
     <w:name w:val="Default Paragraph Font"/>
     <w:uiPriority w:val="1"/>
-    <w:semiHidden/>
     <w:unhideWhenUsed/>
   </w:style>
   <w:style w:type="table" w:default="1" w:styleId="TableNormal">

</xml_diff>